<commit_message>
Realice una pequeña modificación de prueba
</commit_message>
<xml_diff>
--- a/DOCUMENTACION/Documento ieee-830.docx
+++ b/DOCUMENTACION/Documento ieee-830.docx
@@ -1,6 +1,6 @@
 
 <file path=word/document.xml><?xml version="1.0" encoding="utf-8"?>
-<w:document xmlns:wpc="http://schemas.microsoft.com/office/word/2010/wordprocessingCanvas" xmlns:cx="http://schemas.microsoft.com/office/drawing/2014/chartex" xmlns:cx1="http://schemas.microsoft.com/office/drawing/2015/9/8/chartex" xmlns:cx2="http://schemas.microsoft.com/office/drawing/2015/10/21/chartex" xmlns:cx3="http://schemas.microsoft.com/office/drawing/2016/5/9/chartex" xmlns:cx4="http://schemas.microsoft.com/office/drawing/2016/5/10/chartex" xmlns:cx5="http://schemas.microsoft.com/office/drawing/2016/5/11/chartex" xmlns:cx6="http://schemas.microsoft.com/office/drawing/2016/5/12/chartex" xmlns:cx7="http://schemas.microsoft.com/office/drawing/2016/5/13/chartex" xmlns:cx8="http://schemas.microsoft.com/office/drawing/2016/5/14/chartex" xmlns:mc="http://schemas.openxmlformats.org/markup-compatibility/2006" xmlns:aink="http://schemas.microsoft.com/office/drawing/2016/ink" xmlns:am3d="http://schemas.microsoft.com/office/drawing/2017/model3d" xmlns:o="urn:schemas-microsoft-com:office:office" xmlns:r="http://schemas.openxmlformats.org/officeDocument/2006/relationships" xmlns:m="http://schemas.openxmlformats.org/officeDocument/2006/math" xmlns:v="urn:schemas-microsoft-com:vml" xmlns:wp14="http://schemas.microsoft.com/office/word/2010/wordprocessingDrawing" xmlns:wp="http://schemas.openxmlformats.org/drawingml/2006/wordprocessingDrawing" xmlns:w10="urn:schemas-microsoft-com:office:word" xmlns:w="http://schemas.openxmlformats.org/wordprocessingml/2006/main" xmlns:w14="http://schemas.microsoft.com/office/word/2010/wordml" xmlns:w15="http://schemas.microsoft.com/office/word/2012/wordml" xmlns:w16cex="http://schemas.microsoft.com/office/word/2018/wordml/cex" xmlns:w16cid="http://schemas.microsoft.com/office/word/2016/wordml/cid" xmlns:w16="http://schemas.microsoft.com/office/word/2018/wordml" xmlns:w16se="http://schemas.microsoft.com/office/word/2015/wordml/symex" xmlns:wpg="http://schemas.microsoft.com/office/word/2010/wordprocessingGroup" xmlns:wpi="http://schemas.microsoft.com/office/word/2010/wordprocessingInk" xmlns:wne="http://schemas.microsoft.com/office/word/2006/wordml" xmlns:wps="http://schemas.microsoft.com/office/word/2010/wordprocessingShape" mc:Ignorable="w14 w15 w16se w16cid w16 w16cex wp14">
+<w:document xmlns:ve="http://schemas.openxmlformats.org/markup-compatibility/2006" xmlns:o="urn:schemas-microsoft-com:office:office" xmlns:r="http://schemas.openxmlformats.org/officeDocument/2006/relationships" xmlns:m="http://schemas.openxmlformats.org/officeDocument/2006/math" xmlns:v="urn:schemas-microsoft-com:vml" xmlns:wp="http://schemas.openxmlformats.org/drawingml/2006/wordprocessingDrawing" xmlns:w10="urn:schemas-microsoft-com:office:word" xmlns:w="http://schemas.openxmlformats.org/wordprocessingml/2006/main" xmlns:wne="http://schemas.microsoft.com/office/word/2006/wordml">
   <w:body>
     <w:p>
       <w:pPr>
@@ -37,6 +37,9 @@
         <w:pStyle w:val="Normal1"/>
         <w:widowControl w:val="0"/>
       </w:pPr>
+      <w:r>
+        <w:t>flor</w:t>
+      </w:r>
     </w:p>
     <w:p>
       <w:pPr>
@@ -196,7 +199,7 @@
           <w:insideV w:val="nil"/>
         </w:tblBorders>
         <w:tblLayout w:type="fixed"/>
-        <w:tblLook w:val="0000" w:firstRow="0" w:lastRow="0" w:firstColumn="0" w:lastColumn="0" w:noHBand="0" w:noVBand="0"/>
+        <w:tblLook w:val="0000"/>
       </w:tblPr>
       <w:tblGrid>
         <w:gridCol w:w="5764"/>
@@ -294,15 +297,6 @@
           <w:szCs w:val="24"/>
         </w:rPr>
         <w:t xml:space="preserve">Proyecto: </w:t>
-      </w:r>
-      <w:r>
-        <w:rPr>
-          <w:rFonts w:ascii="Times New Roman" w:eastAsia="Times New Roman" w:hAnsi="Times New Roman" w:cs="Times New Roman"/>
-          <w:b/>
-          <w:sz w:val="24"/>
-          <w:szCs w:val="24"/>
-        </w:rPr>
-        <w:t xml:space="preserve"> </w:t>
       </w:r>
     </w:p>
     <w:p>
@@ -439,7 +433,7 @@
           <w:lang w:val="es-AR"/>
         </w:rPr>
         <w:drawing>
-          <wp:anchor distT="114300" distB="114300" distL="114300" distR="114300" simplePos="0" relativeHeight="251658240" behindDoc="0" locked="0" layoutInCell="1" allowOverlap="1" wp14:anchorId="5BAFD697" wp14:editId="03C84C8E">
+          <wp:anchor distT="114300" distB="114300" distL="114300" distR="114300" simplePos="0" relativeHeight="251658240" behindDoc="0" locked="0" layoutInCell="1" allowOverlap="1">
             <wp:simplePos x="0" y="0"/>
             <wp:positionH relativeFrom="column">
               <wp:posOffset>1590675</wp:posOffset>
@@ -497,7 +491,7 @@
           <w:insideV w:val="nil"/>
         </w:tblBorders>
         <w:tblLayout w:type="fixed"/>
-        <w:tblLook w:val="0000" w:firstRow="0" w:lastRow="0" w:firstColumn="0" w:lastColumn="0" w:noHBand="0" w:noVBand="0"/>
+        <w:tblLook w:val="0000"/>
       </w:tblPr>
       <w:tblGrid>
         <w:gridCol w:w="2125"/>
@@ -647,7 +641,7 @@
           <w:insideV w:val="single" w:sz="4" w:space="0" w:color="808080"/>
         </w:tblBorders>
         <w:tblLayout w:type="fixed"/>
-        <w:tblLook w:val="0000" w:firstRow="0" w:lastRow="0" w:firstColumn="0" w:lastColumn="0" w:noHBand="0" w:noVBand="0"/>
+        <w:tblLook w:val="0000"/>
       </w:tblPr>
       <w:tblGrid>
         <w:gridCol w:w="1188"/>
@@ -1036,7 +1030,6 @@
           <w:docPartUnique/>
         </w:docPartObj>
       </w:sdtPr>
-      <w:sdtEndPr/>
       <w:sdtContent>
         <w:p>
           <w:pPr>
@@ -2634,7 +2627,7 @@
           <w:insideV w:val="nil"/>
         </w:tblBorders>
         <w:tblLayout w:type="fixed"/>
-        <w:tblLook w:val="0000" w:firstRow="0" w:lastRow="0" w:firstColumn="0" w:lastColumn="0" w:noHBand="0" w:noVBand="0"/>
+        <w:tblLook w:val="0000"/>
       </w:tblPr>
       <w:tblGrid>
         <w:gridCol w:w="2626"/>
@@ -3078,7 +3071,7 @@
           <w:insideV w:val="nil"/>
         </w:tblBorders>
         <w:tblLayout w:type="fixed"/>
-        <w:tblLook w:val="0000" w:firstRow="0" w:lastRow="0" w:firstColumn="0" w:lastColumn="0" w:noHBand="0" w:noVBand="0"/>
+        <w:tblLook w:val="0000"/>
       </w:tblPr>
       <w:tblGrid>
         <w:gridCol w:w="2626"/>
@@ -3460,7 +3453,7 @@
           <w:insideV w:val="nil"/>
         </w:tblBorders>
         <w:tblLayout w:type="fixed"/>
-        <w:tblLook w:val="0000" w:firstRow="0" w:lastRow="0" w:firstColumn="0" w:lastColumn="0" w:noHBand="0" w:noVBand="0"/>
+        <w:tblLook w:val="0000"/>
       </w:tblPr>
       <w:tblGrid>
         <w:gridCol w:w="2626"/>
@@ -3871,7 +3864,7 @@
           <w:insideV w:val="nil"/>
         </w:tblBorders>
         <w:tblLayout w:type="fixed"/>
-        <w:tblLook w:val="0000" w:firstRow="0" w:lastRow="0" w:firstColumn="0" w:lastColumn="0" w:noHBand="0" w:noVBand="0"/>
+        <w:tblLook w:val="0000"/>
       </w:tblPr>
       <w:tblGrid>
         <w:gridCol w:w="2626"/>
@@ -4241,7 +4234,7 @@
           <w:insideV w:val="nil"/>
         </w:tblBorders>
         <w:tblLayout w:type="fixed"/>
-        <w:tblLook w:val="0000" w:firstRow="0" w:lastRow="0" w:firstColumn="0" w:lastColumn="0" w:noHBand="0" w:noVBand="0"/>
+        <w:tblLook w:val="0000"/>
       </w:tblPr>
       <w:tblGrid>
         <w:gridCol w:w="2626"/>
@@ -4611,7 +4604,7 @@
           <w:insideV w:val="nil"/>
         </w:tblBorders>
         <w:tblLayout w:type="fixed"/>
-        <w:tblLook w:val="0000" w:firstRow="0" w:lastRow="0" w:firstColumn="0" w:lastColumn="0" w:noHBand="0" w:noVBand="0"/>
+        <w:tblLook w:val="0000"/>
       </w:tblPr>
       <w:tblGrid>
         <w:gridCol w:w="2626"/>
@@ -4981,7 +4974,7 @@
           <w:insideV w:val="nil"/>
         </w:tblBorders>
         <w:tblLayout w:type="fixed"/>
-        <w:tblLook w:val="0000" w:firstRow="0" w:lastRow="0" w:firstColumn="0" w:lastColumn="0" w:noHBand="0" w:noVBand="0"/>
+        <w:tblLook w:val="0000"/>
       </w:tblPr>
       <w:tblGrid>
         <w:gridCol w:w="2626"/>
@@ -5350,7 +5343,7 @@
           <w:insideV w:val="nil"/>
         </w:tblBorders>
         <w:tblLayout w:type="fixed"/>
-        <w:tblLook w:val="0000" w:firstRow="0" w:lastRow="0" w:firstColumn="0" w:lastColumn="0" w:noHBand="0" w:noVBand="0"/>
+        <w:tblLook w:val="0000"/>
       </w:tblPr>
       <w:tblGrid>
         <w:gridCol w:w="2626"/>
@@ -5719,7 +5712,7 @@
           <w:insideV w:val="nil"/>
         </w:tblBorders>
         <w:tblLayout w:type="fixed"/>
-        <w:tblLook w:val="0000" w:firstRow="0" w:lastRow="0" w:firstColumn="0" w:lastColumn="0" w:noHBand="0" w:noVBand="0"/>
+        <w:tblLook w:val="0000"/>
       </w:tblPr>
       <w:tblGrid>
         <w:gridCol w:w="2626"/>
@@ -6089,7 +6082,7 @@
           <w:insideV w:val="nil"/>
         </w:tblBorders>
         <w:tblLayout w:type="fixed"/>
-        <w:tblLook w:val="0000" w:firstRow="0" w:lastRow="0" w:firstColumn="0" w:lastColumn="0" w:noHBand="0" w:noVBand="0"/>
+        <w:tblLook w:val="0000"/>
       </w:tblPr>
       <w:tblGrid>
         <w:gridCol w:w="2626"/>
@@ -6509,7 +6502,7 @@
           <w:insideV w:val="nil"/>
         </w:tblBorders>
         <w:tblLayout w:type="fixed"/>
-        <w:tblLook w:val="0000" w:firstRow="0" w:lastRow="0" w:firstColumn="0" w:lastColumn="0" w:noHBand="0" w:noVBand="0"/>
+        <w:tblLook w:val="0000"/>
       </w:tblPr>
       <w:tblGrid>
         <w:gridCol w:w="823"/>
@@ -7218,7 +7211,7 @@
           <w:insideV w:val="nil"/>
         </w:tblBorders>
         <w:tblLayout w:type="fixed"/>
-        <w:tblLook w:val="0000" w:firstRow="0" w:lastRow="0" w:firstColumn="0" w:lastColumn="0" w:noHBand="0" w:noVBand="0"/>
+        <w:tblLook w:val="0000"/>
       </w:tblPr>
       <w:tblGrid>
         <w:gridCol w:w="2411"/>
@@ -7619,7 +7612,7 @@
           <w:insideV w:val="single" w:sz="4" w:space="0" w:color="C0C0C0"/>
         </w:tblBorders>
         <w:tblLayout w:type="fixed"/>
-        <w:tblLook w:val="0000" w:firstRow="0" w:lastRow="0" w:firstColumn="0" w:lastColumn="0" w:noHBand="0" w:noVBand="0"/>
+        <w:tblLook w:val="0000"/>
       </w:tblPr>
       <w:tblGrid>
         <w:gridCol w:w="2517"/>
@@ -7919,7 +7912,7 @@
           <w:insideV w:val="single" w:sz="4" w:space="0" w:color="C0C0C0"/>
         </w:tblBorders>
         <w:tblLayout w:type="fixed"/>
-        <w:tblLook w:val="0000" w:firstRow="0" w:lastRow="0" w:firstColumn="0" w:lastColumn="0" w:noHBand="0" w:noVBand="0"/>
+        <w:tblLook w:val="0000"/>
       </w:tblPr>
       <w:tblGrid>
         <w:gridCol w:w="2517"/>
@@ -8752,7 +8745,7 @@
           <w:insideV w:val="single" w:sz="4" w:space="0" w:color="000000"/>
         </w:tblBorders>
         <w:tblLayout w:type="fixed"/>
-        <w:tblLook w:val="0000" w:firstRow="0" w:lastRow="0" w:firstColumn="0" w:lastColumn="0" w:noHBand="0" w:noVBand="0"/>
+        <w:tblLook w:val="0000"/>
       </w:tblPr>
       <w:tblGrid>
         <w:gridCol w:w="2039"/>
@@ -9181,7 +9174,7 @@
           <w:insideV w:val="single" w:sz="4" w:space="0" w:color="000000"/>
         </w:tblBorders>
         <w:tblLayout w:type="fixed"/>
-        <w:tblLook w:val="0000" w:firstRow="0" w:lastRow="0" w:firstColumn="0" w:lastColumn="0" w:noHBand="0" w:noVBand="0"/>
+        <w:tblLook w:val="0000"/>
       </w:tblPr>
       <w:tblGrid>
         <w:gridCol w:w="2039"/>
@@ -9450,7 +9443,7 @@
           <w:insideV w:val="single" w:sz="4" w:space="0" w:color="000000"/>
         </w:tblBorders>
         <w:tblLayout w:type="fixed"/>
-        <w:tblLook w:val="0000" w:firstRow="0" w:lastRow="0" w:firstColumn="0" w:lastColumn="0" w:noHBand="0" w:noVBand="0"/>
+        <w:tblLook w:val="0000"/>
       </w:tblPr>
       <w:tblGrid>
         <w:gridCol w:w="2039"/>
@@ -9806,15 +9799,15 @@
 </file>
 
 <file path=word/endnotes.xml><?xml version="1.0" encoding="utf-8"?>
-<w:endnotes xmlns:wpc="http://schemas.microsoft.com/office/word/2010/wordprocessingCanvas" xmlns:cx="http://schemas.microsoft.com/office/drawing/2014/chartex" xmlns:cx1="http://schemas.microsoft.com/office/drawing/2015/9/8/chartex" xmlns:cx2="http://schemas.microsoft.com/office/drawing/2015/10/21/chartex" xmlns:cx3="http://schemas.microsoft.com/office/drawing/2016/5/9/chartex" xmlns:cx4="http://schemas.microsoft.com/office/drawing/2016/5/10/chartex" xmlns:cx5="http://schemas.microsoft.com/office/drawing/2016/5/11/chartex" xmlns:cx6="http://schemas.microsoft.com/office/drawing/2016/5/12/chartex" xmlns:cx7="http://schemas.microsoft.com/office/drawing/2016/5/13/chartex" xmlns:cx8="http://schemas.microsoft.com/office/drawing/2016/5/14/chartex" xmlns:mc="http://schemas.openxmlformats.org/markup-compatibility/2006" xmlns:aink="http://schemas.microsoft.com/office/drawing/2016/ink" xmlns:am3d="http://schemas.microsoft.com/office/drawing/2017/model3d" xmlns:o="urn:schemas-microsoft-com:office:office" xmlns:r="http://schemas.openxmlformats.org/officeDocument/2006/relationships" xmlns:m="http://schemas.openxmlformats.org/officeDocument/2006/math" xmlns:v="urn:schemas-microsoft-com:vml" xmlns:wp14="http://schemas.microsoft.com/office/word/2010/wordprocessingDrawing" xmlns:wp="http://schemas.openxmlformats.org/drawingml/2006/wordprocessingDrawing" xmlns:w10="urn:schemas-microsoft-com:office:word" xmlns:w="http://schemas.openxmlformats.org/wordprocessingml/2006/main" xmlns:w14="http://schemas.microsoft.com/office/word/2010/wordml" xmlns:w15="http://schemas.microsoft.com/office/word/2012/wordml" xmlns:w16cex="http://schemas.microsoft.com/office/word/2018/wordml/cex" xmlns:w16cid="http://schemas.microsoft.com/office/word/2016/wordml/cid" xmlns:w16="http://schemas.microsoft.com/office/word/2018/wordml" xmlns:w16se="http://schemas.microsoft.com/office/word/2015/wordml/symex" xmlns:wpg="http://schemas.microsoft.com/office/word/2010/wordprocessingGroup" xmlns:wpi="http://schemas.microsoft.com/office/word/2010/wordprocessingInk" xmlns:wne="http://schemas.microsoft.com/office/word/2006/wordml" xmlns:wps="http://schemas.microsoft.com/office/word/2010/wordprocessingShape" mc:Ignorable="w14 w15 w16se w16cid w16 w16cex wp14">
-  <w:endnote w:type="separator" w:id="-1">
+<w:endnotes xmlns:ve="http://schemas.openxmlformats.org/markup-compatibility/2006" xmlns:o="urn:schemas-microsoft-com:office:office" xmlns:r="http://schemas.openxmlformats.org/officeDocument/2006/relationships" xmlns:m="http://schemas.openxmlformats.org/officeDocument/2006/math" xmlns:v="urn:schemas-microsoft-com:vml" xmlns:wp="http://schemas.openxmlformats.org/drawingml/2006/wordprocessingDrawing" xmlns:w10="urn:schemas-microsoft-com:office:word" xmlns:w="http://schemas.openxmlformats.org/wordprocessingml/2006/main" xmlns:wne="http://schemas.microsoft.com/office/word/2006/wordml">
+  <w:endnote w:type="separator" w:id="0">
     <w:p>
       <w:r>
         <w:separator/>
       </w:r>
     </w:p>
   </w:endnote>
-  <w:endnote w:type="continuationSeparator" w:id="0">
+  <w:endnote w:type="continuationSeparator" w:id="1">
     <w:p>
       <w:r>
         <w:continuationSeparator/>
@@ -9825,7 +9818,7 @@
 </file>
 
 <file path=word/footer1.xml><?xml version="1.0" encoding="utf-8"?>
-<w:ftr xmlns:wpc="http://schemas.microsoft.com/office/word/2010/wordprocessingCanvas" xmlns:cx="http://schemas.microsoft.com/office/drawing/2014/chartex" xmlns:cx1="http://schemas.microsoft.com/office/drawing/2015/9/8/chartex" xmlns:cx2="http://schemas.microsoft.com/office/drawing/2015/10/21/chartex" xmlns:cx3="http://schemas.microsoft.com/office/drawing/2016/5/9/chartex" xmlns:cx4="http://schemas.microsoft.com/office/drawing/2016/5/10/chartex" xmlns:cx5="http://schemas.microsoft.com/office/drawing/2016/5/11/chartex" xmlns:cx6="http://schemas.microsoft.com/office/drawing/2016/5/12/chartex" xmlns:cx7="http://schemas.microsoft.com/office/drawing/2016/5/13/chartex" xmlns:cx8="http://schemas.microsoft.com/office/drawing/2016/5/14/chartex" xmlns:mc="http://schemas.openxmlformats.org/markup-compatibility/2006" xmlns:aink="http://schemas.microsoft.com/office/drawing/2016/ink" xmlns:am3d="http://schemas.microsoft.com/office/drawing/2017/model3d" xmlns:o="urn:schemas-microsoft-com:office:office" xmlns:r="http://schemas.openxmlformats.org/officeDocument/2006/relationships" xmlns:m="http://schemas.openxmlformats.org/officeDocument/2006/math" xmlns:v="urn:schemas-microsoft-com:vml" xmlns:wp14="http://schemas.microsoft.com/office/word/2010/wordprocessingDrawing" xmlns:wp="http://schemas.openxmlformats.org/drawingml/2006/wordprocessingDrawing" xmlns:w10="urn:schemas-microsoft-com:office:word" xmlns:w="http://schemas.openxmlformats.org/wordprocessingml/2006/main" xmlns:w14="http://schemas.microsoft.com/office/word/2010/wordml" xmlns:w15="http://schemas.microsoft.com/office/word/2012/wordml" xmlns:w16cex="http://schemas.microsoft.com/office/word/2018/wordml/cex" xmlns:w16cid="http://schemas.microsoft.com/office/word/2016/wordml/cid" xmlns:w16="http://schemas.microsoft.com/office/word/2018/wordml" xmlns:w16se="http://schemas.microsoft.com/office/word/2015/wordml/symex" xmlns:wpg="http://schemas.microsoft.com/office/word/2010/wordprocessingGroup" xmlns:wpi="http://schemas.microsoft.com/office/word/2010/wordprocessingInk" xmlns:wne="http://schemas.microsoft.com/office/word/2006/wordml" xmlns:wps="http://schemas.microsoft.com/office/word/2010/wordprocessingShape" mc:Ignorable="w14 w15 w16se w16cid w16 w16cex wp14">
+<w:ftr xmlns:ve="http://schemas.openxmlformats.org/markup-compatibility/2006" xmlns:o="urn:schemas-microsoft-com:office:office" xmlns:r="http://schemas.openxmlformats.org/officeDocument/2006/relationships" xmlns:m="http://schemas.openxmlformats.org/officeDocument/2006/math" xmlns:v="urn:schemas-microsoft-com:vml" xmlns:wp="http://schemas.openxmlformats.org/drawingml/2006/wordprocessingDrawing" xmlns:w10="urn:schemas-microsoft-com:office:word" xmlns:w="http://schemas.openxmlformats.org/wordprocessingml/2006/main" xmlns:wne="http://schemas.microsoft.com/office/word/2006/wordml">
   <w:p>
     <w:pPr>
       <w:pStyle w:val="Normal1"/>
@@ -9840,8 +9833,8 @@
       <w:rPr>
         <w:noProof/>
       </w:rPr>
-      <w:pict w14:anchorId="6EB97015">
-        <v:rect id="_x0000_s2049" style="position:absolute;margin-left:471pt;margin-top:736pt;width:31.2pt;height:22.9pt;z-index:251658240;visibility:visible;mso-wrap-style:square;mso-wrap-distance-left:9pt;mso-wrap-distance-top:0;mso-wrap-distance-right:9pt;mso-wrap-distance-bottom:0;mso-position-horizontal:absolute;mso-position-horizontal-relative:text;mso-position-vertical:absolute;mso-position-vertical-relative:text;v-text-anchor:middle" o:gfxdata="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" stroked="f">
+      <w:pict>
+        <v:rect id="_x0000_s2049" style="position:absolute;margin-left:471pt;margin-top:736pt;width:31.2pt;height:22.9pt;z-index:251658240;visibility:visible;v-text-anchor:middle" o:gfxdata="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" stroked="f">
           <v:textbox inset="0,1.2694mm,0,1.2694mm">
             <w:txbxContent>
               <w:p>
@@ -9891,15 +9884,15 @@
 </file>
 
 <file path=word/footnotes.xml><?xml version="1.0" encoding="utf-8"?>
-<w:footnotes xmlns:wpc="http://schemas.microsoft.com/office/word/2010/wordprocessingCanvas" xmlns:cx="http://schemas.microsoft.com/office/drawing/2014/chartex" xmlns:cx1="http://schemas.microsoft.com/office/drawing/2015/9/8/chartex" xmlns:cx2="http://schemas.microsoft.com/office/drawing/2015/10/21/chartex" xmlns:cx3="http://schemas.microsoft.com/office/drawing/2016/5/9/chartex" xmlns:cx4="http://schemas.microsoft.com/office/drawing/2016/5/10/chartex" xmlns:cx5="http://schemas.microsoft.com/office/drawing/2016/5/11/chartex" xmlns:cx6="http://schemas.microsoft.com/office/drawing/2016/5/12/chartex" xmlns:cx7="http://schemas.microsoft.com/office/drawing/2016/5/13/chartex" xmlns:cx8="http://schemas.microsoft.com/office/drawing/2016/5/14/chartex" xmlns:mc="http://schemas.openxmlformats.org/markup-compatibility/2006" xmlns:aink="http://schemas.microsoft.com/office/drawing/2016/ink" xmlns:am3d="http://schemas.microsoft.com/office/drawing/2017/model3d" xmlns:o="urn:schemas-microsoft-com:office:office" xmlns:r="http://schemas.openxmlformats.org/officeDocument/2006/relationships" xmlns:m="http://schemas.openxmlformats.org/officeDocument/2006/math" xmlns:v="urn:schemas-microsoft-com:vml" xmlns:wp14="http://schemas.microsoft.com/office/word/2010/wordprocessingDrawing" xmlns:wp="http://schemas.openxmlformats.org/drawingml/2006/wordprocessingDrawing" xmlns:w10="urn:schemas-microsoft-com:office:word" xmlns:w="http://schemas.openxmlformats.org/wordprocessingml/2006/main" xmlns:w14="http://schemas.microsoft.com/office/word/2010/wordml" xmlns:w15="http://schemas.microsoft.com/office/word/2012/wordml" xmlns:w16cex="http://schemas.microsoft.com/office/word/2018/wordml/cex" xmlns:w16cid="http://schemas.microsoft.com/office/word/2016/wordml/cid" xmlns:w16="http://schemas.microsoft.com/office/word/2018/wordml" xmlns:w16se="http://schemas.microsoft.com/office/word/2015/wordml/symex" xmlns:wpg="http://schemas.microsoft.com/office/word/2010/wordprocessingGroup" xmlns:wpi="http://schemas.microsoft.com/office/word/2010/wordprocessingInk" xmlns:wne="http://schemas.microsoft.com/office/word/2006/wordml" xmlns:wps="http://schemas.microsoft.com/office/word/2010/wordprocessingShape" mc:Ignorable="w14 w15 w16se w16cid w16 w16cex wp14">
-  <w:footnote w:type="separator" w:id="-1">
+<w:footnotes xmlns:ve="http://schemas.openxmlformats.org/markup-compatibility/2006" xmlns:o="urn:schemas-microsoft-com:office:office" xmlns:r="http://schemas.openxmlformats.org/officeDocument/2006/relationships" xmlns:m="http://schemas.openxmlformats.org/officeDocument/2006/math" xmlns:v="urn:schemas-microsoft-com:vml" xmlns:wp="http://schemas.openxmlformats.org/drawingml/2006/wordprocessingDrawing" xmlns:w10="urn:schemas-microsoft-com:office:word" xmlns:w="http://schemas.openxmlformats.org/wordprocessingml/2006/main" xmlns:wne="http://schemas.microsoft.com/office/word/2006/wordml">
+  <w:footnote w:type="separator" w:id="0">
     <w:p>
       <w:r>
         <w:separator/>
       </w:r>
     </w:p>
   </w:footnote>
-  <w:footnote w:type="continuationSeparator" w:id="0">
+  <w:footnote w:type="continuationSeparator" w:id="1">
     <w:p>
       <w:r>
         <w:continuationSeparator/>
@@ -9910,7 +9903,7 @@
 </file>
 
 <file path=word/header1.xml><?xml version="1.0" encoding="utf-8"?>
-<w:hdr xmlns:wpc="http://schemas.microsoft.com/office/word/2010/wordprocessingCanvas" xmlns:cx="http://schemas.microsoft.com/office/drawing/2014/chartex" xmlns:cx1="http://schemas.microsoft.com/office/drawing/2015/9/8/chartex" xmlns:cx2="http://schemas.microsoft.com/office/drawing/2015/10/21/chartex" xmlns:cx3="http://schemas.microsoft.com/office/drawing/2016/5/9/chartex" xmlns:cx4="http://schemas.microsoft.com/office/drawing/2016/5/10/chartex" xmlns:cx5="http://schemas.microsoft.com/office/drawing/2016/5/11/chartex" xmlns:cx6="http://schemas.microsoft.com/office/drawing/2016/5/12/chartex" xmlns:cx7="http://schemas.microsoft.com/office/drawing/2016/5/13/chartex" xmlns:cx8="http://schemas.microsoft.com/office/drawing/2016/5/14/chartex" xmlns:mc="http://schemas.openxmlformats.org/markup-compatibility/2006" xmlns:aink="http://schemas.microsoft.com/office/drawing/2016/ink" xmlns:am3d="http://schemas.microsoft.com/office/drawing/2017/model3d" xmlns:o="urn:schemas-microsoft-com:office:office" xmlns:r="http://schemas.openxmlformats.org/officeDocument/2006/relationships" xmlns:m="http://schemas.openxmlformats.org/officeDocument/2006/math" xmlns:v="urn:schemas-microsoft-com:vml" xmlns:wp14="http://schemas.microsoft.com/office/word/2010/wordprocessingDrawing" xmlns:wp="http://schemas.openxmlformats.org/drawingml/2006/wordprocessingDrawing" xmlns:w10="urn:schemas-microsoft-com:office:word" xmlns:w="http://schemas.openxmlformats.org/wordprocessingml/2006/main" xmlns:w14="http://schemas.microsoft.com/office/word/2010/wordml" xmlns:w15="http://schemas.microsoft.com/office/word/2012/wordml" xmlns:w16cex="http://schemas.microsoft.com/office/word/2018/wordml/cex" xmlns:w16cid="http://schemas.microsoft.com/office/word/2016/wordml/cid" xmlns:w16="http://schemas.microsoft.com/office/word/2018/wordml" xmlns:w16se="http://schemas.microsoft.com/office/word/2015/wordml/symex" xmlns:wpg="http://schemas.microsoft.com/office/word/2010/wordprocessingGroup" xmlns:wpi="http://schemas.microsoft.com/office/word/2010/wordprocessingInk" xmlns:wne="http://schemas.microsoft.com/office/word/2006/wordml" xmlns:wps="http://schemas.microsoft.com/office/word/2010/wordprocessingShape" mc:Ignorable="w14 w15 w16se w16cid w16 w16cex wp14">
+<w:hdr xmlns:ve="http://schemas.openxmlformats.org/markup-compatibility/2006" xmlns:o="urn:schemas-microsoft-com:office:office" xmlns:r="http://schemas.openxmlformats.org/officeDocument/2006/relationships" xmlns:m="http://schemas.openxmlformats.org/officeDocument/2006/math" xmlns:v="urn:schemas-microsoft-com:vml" xmlns:wp="http://schemas.openxmlformats.org/drawingml/2006/wordprocessingDrawing" xmlns:w10="urn:schemas-microsoft-com:office:word" xmlns:w="http://schemas.openxmlformats.org/wordprocessingml/2006/main" xmlns:wne="http://schemas.microsoft.com/office/word/2006/wordml">
   <w:p>
     <w:pPr>
       <w:pStyle w:val="Normal1"/>
@@ -9934,7 +9927,7 @@
 </file>
 
 <file path=word/header2.xml><?xml version="1.0" encoding="utf-8"?>
-<w:hdr xmlns:wpc="http://schemas.microsoft.com/office/word/2010/wordprocessingCanvas" xmlns:cx="http://schemas.microsoft.com/office/drawing/2014/chartex" xmlns:cx1="http://schemas.microsoft.com/office/drawing/2015/9/8/chartex" xmlns:cx2="http://schemas.microsoft.com/office/drawing/2015/10/21/chartex" xmlns:cx3="http://schemas.microsoft.com/office/drawing/2016/5/9/chartex" xmlns:cx4="http://schemas.microsoft.com/office/drawing/2016/5/10/chartex" xmlns:cx5="http://schemas.microsoft.com/office/drawing/2016/5/11/chartex" xmlns:cx6="http://schemas.microsoft.com/office/drawing/2016/5/12/chartex" xmlns:cx7="http://schemas.microsoft.com/office/drawing/2016/5/13/chartex" xmlns:cx8="http://schemas.microsoft.com/office/drawing/2016/5/14/chartex" xmlns:mc="http://schemas.openxmlformats.org/markup-compatibility/2006" xmlns:aink="http://schemas.microsoft.com/office/drawing/2016/ink" xmlns:am3d="http://schemas.microsoft.com/office/drawing/2017/model3d" xmlns:o="urn:schemas-microsoft-com:office:office" xmlns:r="http://schemas.openxmlformats.org/officeDocument/2006/relationships" xmlns:m="http://schemas.openxmlformats.org/officeDocument/2006/math" xmlns:v="urn:schemas-microsoft-com:vml" xmlns:wp14="http://schemas.microsoft.com/office/word/2010/wordprocessingDrawing" xmlns:wp="http://schemas.openxmlformats.org/drawingml/2006/wordprocessingDrawing" xmlns:w10="urn:schemas-microsoft-com:office:word" xmlns:w="http://schemas.openxmlformats.org/wordprocessingml/2006/main" xmlns:w14="http://schemas.microsoft.com/office/word/2010/wordml" xmlns:w15="http://schemas.microsoft.com/office/word/2012/wordml" xmlns:w16cex="http://schemas.microsoft.com/office/word/2018/wordml/cex" xmlns:w16cid="http://schemas.microsoft.com/office/word/2016/wordml/cid" xmlns:w16="http://schemas.microsoft.com/office/word/2018/wordml" xmlns:w16se="http://schemas.microsoft.com/office/word/2015/wordml/symex" xmlns:wpg="http://schemas.microsoft.com/office/word/2010/wordprocessingGroup" xmlns:wpi="http://schemas.microsoft.com/office/word/2010/wordprocessingInk" xmlns:wne="http://schemas.microsoft.com/office/word/2006/wordml" xmlns:wps="http://schemas.microsoft.com/office/word/2010/wordprocessingShape" mc:Ignorable="w14 w15 w16se w16cid w16 w16cex wp14">
+<w:hdr xmlns:ve="http://schemas.openxmlformats.org/markup-compatibility/2006" xmlns:o="urn:schemas-microsoft-com:office:office" xmlns:r="http://schemas.openxmlformats.org/officeDocument/2006/relationships" xmlns:m="http://schemas.openxmlformats.org/officeDocument/2006/math" xmlns:v="urn:schemas-microsoft-com:vml" xmlns:wp="http://schemas.openxmlformats.org/drawingml/2006/wordprocessingDrawing" xmlns:w10="urn:schemas-microsoft-com:office:word" xmlns:w="http://schemas.openxmlformats.org/wordprocessingml/2006/main" xmlns:wne="http://schemas.microsoft.com/office/word/2006/wordml">
   <w:p>
     <w:pPr>
       <w:pStyle w:val="Normal1"/>
@@ -9959,7 +9952,7 @@
 </file>
 
 <file path=word/header3.xml><?xml version="1.0" encoding="utf-8"?>
-<w:hdr xmlns:wpc="http://schemas.microsoft.com/office/word/2010/wordprocessingCanvas" xmlns:cx="http://schemas.microsoft.com/office/drawing/2014/chartex" xmlns:cx1="http://schemas.microsoft.com/office/drawing/2015/9/8/chartex" xmlns:cx2="http://schemas.microsoft.com/office/drawing/2015/10/21/chartex" xmlns:cx3="http://schemas.microsoft.com/office/drawing/2016/5/9/chartex" xmlns:cx4="http://schemas.microsoft.com/office/drawing/2016/5/10/chartex" xmlns:cx5="http://schemas.microsoft.com/office/drawing/2016/5/11/chartex" xmlns:cx6="http://schemas.microsoft.com/office/drawing/2016/5/12/chartex" xmlns:cx7="http://schemas.microsoft.com/office/drawing/2016/5/13/chartex" xmlns:cx8="http://schemas.microsoft.com/office/drawing/2016/5/14/chartex" xmlns:mc="http://schemas.openxmlformats.org/markup-compatibility/2006" xmlns:aink="http://schemas.microsoft.com/office/drawing/2016/ink" xmlns:am3d="http://schemas.microsoft.com/office/drawing/2017/model3d" xmlns:o="urn:schemas-microsoft-com:office:office" xmlns:r="http://schemas.openxmlformats.org/officeDocument/2006/relationships" xmlns:m="http://schemas.openxmlformats.org/officeDocument/2006/math" xmlns:v="urn:schemas-microsoft-com:vml" xmlns:wp14="http://schemas.microsoft.com/office/word/2010/wordprocessingDrawing" xmlns:wp="http://schemas.openxmlformats.org/drawingml/2006/wordprocessingDrawing" xmlns:w10="urn:schemas-microsoft-com:office:word" xmlns:w="http://schemas.openxmlformats.org/wordprocessingml/2006/main" xmlns:w14="http://schemas.microsoft.com/office/word/2010/wordml" xmlns:w15="http://schemas.microsoft.com/office/word/2012/wordml" xmlns:w16cex="http://schemas.microsoft.com/office/word/2018/wordml/cex" xmlns:w16cid="http://schemas.microsoft.com/office/word/2016/wordml/cid" xmlns:w16="http://schemas.microsoft.com/office/word/2018/wordml" xmlns:w16se="http://schemas.microsoft.com/office/word/2015/wordml/symex" xmlns:wpg="http://schemas.microsoft.com/office/word/2010/wordprocessingGroup" xmlns:wpi="http://schemas.microsoft.com/office/word/2010/wordprocessingInk" xmlns:wne="http://schemas.microsoft.com/office/word/2006/wordml" xmlns:wps="http://schemas.microsoft.com/office/word/2010/wordprocessingShape" mc:Ignorable="w14 w15 w16se w16cid w16 w16cex wp14">
+<w:hdr xmlns:ve="http://schemas.openxmlformats.org/markup-compatibility/2006" xmlns:o="urn:schemas-microsoft-com:office:office" xmlns:r="http://schemas.openxmlformats.org/officeDocument/2006/relationships" xmlns:m="http://schemas.openxmlformats.org/officeDocument/2006/math" xmlns:v="urn:schemas-microsoft-com:vml" xmlns:wp="http://schemas.openxmlformats.org/drawingml/2006/wordprocessingDrawing" xmlns:w10="urn:schemas-microsoft-com:office:word" xmlns:w="http://schemas.openxmlformats.org/wordprocessingml/2006/main" xmlns:wne="http://schemas.microsoft.com/office/word/2006/wordml">
   <w:p>
     <w:pPr>
       <w:pStyle w:val="Normal1"/>
@@ -9991,7 +9984,7 @@
         <w:insideV w:val="nil"/>
       </w:tblBorders>
       <w:tblLayout w:type="fixed"/>
-      <w:tblLook w:val="0000" w:firstRow="0" w:lastRow="0" w:firstColumn="0" w:lastColumn="0" w:noHBand="0" w:noVBand="0"/>
+      <w:tblLook w:val="0000"/>
     </w:tblPr>
     <w:tblGrid>
       <w:gridCol w:w="1947"/>
@@ -10039,7 +10032,7 @@
               <w:lang w:val="es-AR"/>
             </w:rPr>
             <w:drawing>
-              <wp:inline distT="0" distB="0" distL="114300" distR="114300" wp14:anchorId="7C776726" wp14:editId="0BBD04BC">
+              <wp:inline distT="0" distB="0" distL="114300" distR="114300">
                 <wp:extent cx="1147445" cy="467360"/>
                 <wp:effectExtent l="0" t="0" r="0" b="0"/>
                 <wp:docPr id="2" name="image1.png"/>
@@ -10239,8 +10232,8 @@
 </file>
 
 <file path=word/numbering.xml><?xml version="1.0" encoding="utf-8"?>
-<w:numbering xmlns:wpc="http://schemas.microsoft.com/office/word/2010/wordprocessingCanvas" xmlns:cx="http://schemas.microsoft.com/office/drawing/2014/chartex" xmlns:cx1="http://schemas.microsoft.com/office/drawing/2015/9/8/chartex" xmlns:cx2="http://schemas.microsoft.com/office/drawing/2015/10/21/chartex" xmlns:cx3="http://schemas.microsoft.com/office/drawing/2016/5/9/chartex" xmlns:cx4="http://schemas.microsoft.com/office/drawing/2016/5/10/chartex" xmlns:cx5="http://schemas.microsoft.com/office/drawing/2016/5/11/chartex" xmlns:cx6="http://schemas.microsoft.com/office/drawing/2016/5/12/chartex" xmlns:cx7="http://schemas.microsoft.com/office/drawing/2016/5/13/chartex" xmlns:cx8="http://schemas.microsoft.com/office/drawing/2016/5/14/chartex" xmlns:mc="http://schemas.openxmlformats.org/markup-compatibility/2006" xmlns:aink="http://schemas.microsoft.com/office/drawing/2016/ink" xmlns:am3d="http://schemas.microsoft.com/office/drawing/2017/model3d" xmlns:o="urn:schemas-microsoft-com:office:office" xmlns:r="http://schemas.openxmlformats.org/officeDocument/2006/relationships" xmlns:m="http://schemas.openxmlformats.org/officeDocument/2006/math" xmlns:v="urn:schemas-microsoft-com:vml" xmlns:wp14="http://schemas.microsoft.com/office/word/2010/wordprocessingDrawing" xmlns:wp="http://schemas.openxmlformats.org/drawingml/2006/wordprocessingDrawing" xmlns:w10="urn:schemas-microsoft-com:office:word" xmlns:w="http://schemas.openxmlformats.org/wordprocessingml/2006/main" xmlns:w14="http://schemas.microsoft.com/office/word/2010/wordml" xmlns:w15="http://schemas.microsoft.com/office/word/2012/wordml" xmlns:w16cex="http://schemas.microsoft.com/office/word/2018/wordml/cex" xmlns:w16cid="http://schemas.microsoft.com/office/word/2016/wordml/cid" xmlns:w16="http://schemas.microsoft.com/office/word/2018/wordml" xmlns:w16se="http://schemas.microsoft.com/office/word/2015/wordml/symex" xmlns:wpg="http://schemas.microsoft.com/office/word/2010/wordprocessingGroup" xmlns:wpi="http://schemas.microsoft.com/office/word/2010/wordprocessingInk" xmlns:wne="http://schemas.microsoft.com/office/word/2006/wordml" xmlns:wps="http://schemas.microsoft.com/office/word/2010/wordprocessingShape" mc:Ignorable="w14 w15 w16se w16cid w16 w16cex wp14">
-  <w:abstractNum w:abstractNumId="0" w15:restartNumberingAfterBreak="0">
+<w:numbering xmlns:ve="http://schemas.openxmlformats.org/markup-compatibility/2006" xmlns:o="urn:schemas-microsoft-com:office:office" xmlns:r="http://schemas.openxmlformats.org/officeDocument/2006/relationships" xmlns:m="http://schemas.openxmlformats.org/officeDocument/2006/math" xmlns:v="urn:schemas-microsoft-com:vml" xmlns:wp="http://schemas.openxmlformats.org/drawingml/2006/wordprocessingDrawing" xmlns:w10="urn:schemas-microsoft-com:office:word" xmlns:w="http://schemas.openxmlformats.org/wordprocessingml/2006/main" xmlns:wne="http://schemas.microsoft.com/office/word/2006/wordml">
+  <w:abstractNum w:abstractNumId="0">
     <w:nsid w:val="03B5609E"/>
     <w:multiLevelType w:val="multilevel"/>
     <w:tmpl w:val="9A763644"/>
@@ -10353,7 +10346,7 @@
       </w:rPr>
     </w:lvl>
   </w:abstractNum>
-  <w:abstractNum w:abstractNumId="1" w15:restartNumberingAfterBreak="0">
+  <w:abstractNum w:abstractNumId="1">
     <w:nsid w:val="0E6F61F9"/>
     <w:multiLevelType w:val="multilevel"/>
     <w:tmpl w:val="C5447A76"/>
@@ -10485,7 +10478,7 @@
 </file>
 
 <file path=word/styles.xml><?xml version="1.0" encoding="utf-8"?>
-<w:styles xmlns:mc="http://schemas.openxmlformats.org/markup-compatibility/2006" xmlns:r="http://schemas.openxmlformats.org/officeDocument/2006/relationships" xmlns:w="http://schemas.openxmlformats.org/wordprocessingml/2006/main" xmlns:w14="http://schemas.microsoft.com/office/word/2010/wordml" xmlns:w15="http://schemas.microsoft.com/office/word/2012/wordml" xmlns:w16cex="http://schemas.microsoft.com/office/word/2018/wordml/cex" xmlns:w16cid="http://schemas.microsoft.com/office/word/2016/wordml/cid" xmlns:w16="http://schemas.microsoft.com/office/word/2018/wordml" xmlns:w16se="http://schemas.microsoft.com/office/word/2015/wordml/symex" mc:Ignorable="w14 w15 w16se w16cid w16 w16cex">
+<w:styles xmlns:r="http://schemas.openxmlformats.org/officeDocument/2006/relationships" xmlns:w="http://schemas.openxmlformats.org/wordprocessingml/2006/main">
   <w:docDefaults>
     <w:rPrDefault>
       <w:rPr>
@@ -10495,389 +10488,151 @@
     </w:rPrDefault>
     <w:pPrDefault/>
   </w:docDefaults>
-  <w:latentStyles w:defLockedState="0" w:defUIPriority="99" w:defSemiHidden="0" w:defUnhideWhenUsed="0" w:defQFormat="0" w:count="376">
-    <w:lsdException w:name="Normal" w:uiPriority="0" w:qFormat="1"/>
-    <w:lsdException w:name="heading 1" w:uiPriority="9" w:qFormat="1"/>
-    <w:lsdException w:name="heading 2" w:semiHidden="1" w:uiPriority="9" w:unhideWhenUsed="1" w:qFormat="1"/>
-    <w:lsdException w:name="heading 3" w:semiHidden="1" w:uiPriority="9" w:unhideWhenUsed="1" w:qFormat="1"/>
-    <w:lsdException w:name="heading 4" w:semiHidden="1" w:uiPriority="9" w:unhideWhenUsed="1" w:qFormat="1"/>
-    <w:lsdException w:name="heading 5" w:semiHidden="1" w:uiPriority="9" w:unhideWhenUsed="1" w:qFormat="1"/>
-    <w:lsdException w:name="heading 6" w:semiHidden="1" w:uiPriority="9" w:unhideWhenUsed="1" w:qFormat="1"/>
-    <w:lsdException w:name="heading 7" w:semiHidden="1" w:uiPriority="9" w:unhideWhenUsed="1" w:qFormat="1"/>
-    <w:lsdException w:name="heading 8" w:semiHidden="1" w:uiPriority="9" w:unhideWhenUsed="1" w:qFormat="1"/>
-    <w:lsdException w:name="heading 9" w:semiHidden="1" w:uiPriority="9" w:unhideWhenUsed="1" w:qFormat="1"/>
-    <w:lsdException w:name="index 1" w:semiHidden="1" w:unhideWhenUsed="1"/>
-    <w:lsdException w:name="index 2" w:semiHidden="1" w:unhideWhenUsed="1"/>
-    <w:lsdException w:name="index 3" w:semiHidden="1" w:unhideWhenUsed="1"/>
-    <w:lsdException w:name="index 4" w:semiHidden="1" w:unhideWhenUsed="1"/>
-    <w:lsdException w:name="index 5" w:semiHidden="1" w:unhideWhenUsed="1"/>
-    <w:lsdException w:name="index 6" w:semiHidden="1" w:unhideWhenUsed="1"/>
-    <w:lsdException w:name="index 7" w:semiHidden="1" w:unhideWhenUsed="1"/>
-    <w:lsdException w:name="index 8" w:semiHidden="1" w:unhideWhenUsed="1"/>
-    <w:lsdException w:name="index 9" w:semiHidden="1" w:unhideWhenUsed="1"/>
-    <w:lsdException w:name="toc 1" w:semiHidden="1" w:uiPriority="39" w:unhideWhenUsed="1"/>
-    <w:lsdException w:name="toc 2" w:semiHidden="1" w:uiPriority="39" w:unhideWhenUsed="1"/>
-    <w:lsdException w:name="toc 3" w:semiHidden="1" w:uiPriority="39" w:unhideWhenUsed="1"/>
-    <w:lsdException w:name="toc 4" w:semiHidden="1" w:uiPriority="39" w:unhideWhenUsed="1"/>
-    <w:lsdException w:name="toc 5" w:semiHidden="1" w:uiPriority="39" w:unhideWhenUsed="1"/>
-    <w:lsdException w:name="toc 6" w:semiHidden="1" w:uiPriority="39" w:unhideWhenUsed="1"/>
-    <w:lsdException w:name="toc 7" w:semiHidden="1" w:uiPriority="39" w:unhideWhenUsed="1"/>
-    <w:lsdException w:name="toc 8" w:semiHidden="1" w:uiPriority="39" w:unhideWhenUsed="1"/>
-    <w:lsdException w:name="toc 9" w:semiHidden="1" w:uiPriority="39" w:unhideWhenUsed="1"/>
-    <w:lsdException w:name="Normal Indent" w:semiHidden="1" w:unhideWhenUsed="1"/>
-    <w:lsdException w:name="footnote text" w:semiHidden="1" w:unhideWhenUsed="1"/>
-    <w:lsdException w:name="annotation text" w:semiHidden="1" w:unhideWhenUsed="1"/>
-    <w:lsdException w:name="header" w:semiHidden="1" w:unhideWhenUsed="1"/>
-    <w:lsdException w:name="footer" w:semiHidden="1" w:unhideWhenUsed="1"/>
-    <w:lsdException w:name="index heading" w:semiHidden="1" w:unhideWhenUsed="1"/>
-    <w:lsdException w:name="caption" w:semiHidden="1" w:uiPriority="35" w:unhideWhenUsed="1" w:qFormat="1"/>
-    <w:lsdException w:name="table of figures" w:semiHidden="1" w:unhideWhenUsed="1"/>
-    <w:lsdException w:name="envelope address" w:semiHidden="1" w:unhideWhenUsed="1"/>
-    <w:lsdException w:name="envelope return" w:semiHidden="1" w:unhideWhenUsed="1"/>
-    <w:lsdException w:name="footnote reference" w:semiHidden="1" w:unhideWhenUsed="1"/>
-    <w:lsdException w:name="annotation reference" w:semiHidden="1" w:unhideWhenUsed="1"/>
-    <w:lsdException w:name="line number" w:semiHidden="1" w:unhideWhenUsed="1"/>
-    <w:lsdException w:name="page number" w:semiHidden="1" w:unhideWhenUsed="1"/>
-    <w:lsdException w:name="endnote reference" w:semiHidden="1" w:unhideWhenUsed="1"/>
-    <w:lsdException w:name="endnote text" w:semiHidden="1" w:unhideWhenUsed="1"/>
-    <w:lsdException w:name="table of authorities" w:semiHidden="1" w:unhideWhenUsed="1"/>
-    <w:lsdException w:name="macro" w:semiHidden="1" w:unhideWhenUsed="1"/>
-    <w:lsdException w:name="toa heading" w:semiHidden="1" w:unhideWhenUsed="1"/>
-    <w:lsdException w:name="List" w:semiHidden="1" w:unhideWhenUsed="1"/>
-    <w:lsdException w:name="List Bullet" w:semiHidden="1" w:unhideWhenUsed="1"/>
-    <w:lsdException w:name="List Number" w:semiHidden="1" w:unhideWhenUsed="1"/>
-    <w:lsdException w:name="List 2" w:semiHidden="1" w:unhideWhenUsed="1"/>
-    <w:lsdException w:name="List 3" w:semiHidden="1" w:unhideWhenUsed="1"/>
-    <w:lsdException w:name="List 4" w:semiHidden="1" w:unhideWhenUsed="1"/>
-    <w:lsdException w:name="List 5" w:semiHidden="1" w:unhideWhenUsed="1"/>
-    <w:lsdException w:name="List Bullet 2" w:semiHidden="1" w:unhideWhenUsed="1"/>
-    <w:lsdException w:name="List Bullet 3" w:semiHidden="1" w:unhideWhenUsed="1"/>
-    <w:lsdException w:name="List Bullet 4" w:semiHidden="1" w:unhideWhenUsed="1"/>
-    <w:lsdException w:name="List Bullet 5" w:semiHidden="1" w:unhideWhenUsed="1"/>
-    <w:lsdException w:name="List Number 2" w:semiHidden="1" w:unhideWhenUsed="1"/>
-    <w:lsdException w:name="List Number 3" w:semiHidden="1" w:unhideWhenUsed="1"/>
-    <w:lsdException w:name="List Number 4" w:semiHidden="1" w:unhideWhenUsed="1"/>
-    <w:lsdException w:name="List Number 5" w:semiHidden="1" w:unhideWhenUsed="1"/>
-    <w:lsdException w:name="Title" w:uiPriority="10" w:qFormat="1"/>
-    <w:lsdException w:name="Closing" w:semiHidden="1" w:unhideWhenUsed="1"/>
-    <w:lsdException w:name="Signature" w:semiHidden="1" w:unhideWhenUsed="1"/>
-    <w:lsdException w:name="Default Paragraph Font" w:semiHidden="1" w:uiPriority="1" w:unhideWhenUsed="1"/>
-    <w:lsdException w:name="Body Text" w:semiHidden="1" w:unhideWhenUsed="1"/>
-    <w:lsdException w:name="Body Text Indent" w:semiHidden="1" w:unhideWhenUsed="1"/>
-    <w:lsdException w:name="List Continue" w:semiHidden="1" w:unhideWhenUsed="1"/>
-    <w:lsdException w:name="List Continue 2" w:semiHidden="1" w:unhideWhenUsed="1"/>
-    <w:lsdException w:name="List Continue 3" w:semiHidden="1" w:unhideWhenUsed="1"/>
-    <w:lsdException w:name="List Continue 4" w:semiHidden="1" w:unhideWhenUsed="1"/>
-    <w:lsdException w:name="List Continue 5" w:semiHidden="1" w:unhideWhenUsed="1"/>
-    <w:lsdException w:name="Message Header" w:semiHidden="1" w:unhideWhenUsed="1"/>
-    <w:lsdException w:name="Subtitle" w:uiPriority="11" w:qFormat="1"/>
-    <w:lsdException w:name="Salutation" w:semiHidden="1" w:unhideWhenUsed="1"/>
-    <w:lsdException w:name="Date" w:semiHidden="1" w:unhideWhenUsed="1"/>
-    <w:lsdException w:name="Body Text First Indent" w:semiHidden="1" w:unhideWhenUsed="1"/>
-    <w:lsdException w:name="Body Text First Indent 2" w:semiHidden="1" w:unhideWhenUsed="1"/>
-    <w:lsdException w:name="Note Heading" w:semiHidden="1" w:unhideWhenUsed="1"/>
-    <w:lsdException w:name="Body Text 2" w:semiHidden="1" w:unhideWhenUsed="1"/>
-    <w:lsdException w:name="Body Text 3" w:semiHidden="1" w:unhideWhenUsed="1"/>
-    <w:lsdException w:name="Body Text Indent 2" w:semiHidden="1" w:unhideWhenUsed="1"/>
-    <w:lsdException w:name="Body Text Indent 3" w:semiHidden="1" w:unhideWhenUsed="1"/>
-    <w:lsdException w:name="Block Text" w:semiHidden="1" w:unhideWhenUsed="1"/>
-    <w:lsdException w:name="Hyperlink" w:semiHidden="1" w:unhideWhenUsed="1"/>
-    <w:lsdException w:name="FollowedHyperlink" w:semiHidden="1" w:unhideWhenUsed="1"/>
-    <w:lsdException w:name="Strong" w:uiPriority="22" w:qFormat="1"/>
-    <w:lsdException w:name="Emphasis" w:uiPriority="20" w:qFormat="1"/>
-    <w:lsdException w:name="Document Map" w:semiHidden="1" w:unhideWhenUsed="1"/>
-    <w:lsdException w:name="Plain Text" w:semiHidden="1" w:unhideWhenUsed="1"/>
-    <w:lsdException w:name="E-mail Signature" w:semiHidden="1" w:unhideWhenUsed="1"/>
-    <w:lsdException w:name="HTML Top of Form" w:semiHidden="1" w:unhideWhenUsed="1"/>
-    <w:lsdException w:name="HTML Bottom of Form" w:semiHidden="1" w:unhideWhenUsed="1"/>
-    <w:lsdException w:name="Normal (Web)" w:semiHidden="1" w:unhideWhenUsed="1"/>
-    <w:lsdException w:name="HTML Acronym" w:semiHidden="1" w:unhideWhenUsed="1"/>
-    <w:lsdException w:name="HTML Address" w:semiHidden="1" w:unhideWhenUsed="1"/>
-    <w:lsdException w:name="HTML Cite" w:semiHidden="1" w:unhideWhenUsed="1"/>
-    <w:lsdException w:name="HTML Code" w:semiHidden="1" w:unhideWhenUsed="1"/>
-    <w:lsdException w:name="HTML Definition" w:semiHidden="1" w:unhideWhenUsed="1"/>
-    <w:lsdException w:name="HTML Keyboard" w:semiHidden="1" w:unhideWhenUsed="1"/>
-    <w:lsdException w:name="HTML Preformatted" w:semiHidden="1" w:unhideWhenUsed="1"/>
-    <w:lsdException w:name="HTML Sample" w:semiHidden="1" w:unhideWhenUsed="1"/>
-    <w:lsdException w:name="HTML Typewriter" w:semiHidden="1" w:unhideWhenUsed="1"/>
-    <w:lsdException w:name="HTML Variable" w:semiHidden="1" w:unhideWhenUsed="1"/>
-    <w:lsdException w:name="Normal Table" w:semiHidden="1" w:unhideWhenUsed="1"/>
-    <w:lsdException w:name="annotation subject" w:semiHidden="1" w:unhideWhenUsed="1"/>
-    <w:lsdException w:name="No List" w:semiHidden="1" w:unhideWhenUsed="1"/>
-    <w:lsdException w:name="Outline List 1" w:semiHidden="1" w:unhideWhenUsed="1"/>
-    <w:lsdException w:name="Outline List 2" w:semiHidden="1" w:unhideWhenUsed="1"/>
-    <w:lsdException w:name="Outline List 3" w:semiHidden="1" w:unhideWhenUsed="1"/>
-    <w:lsdException w:name="Table Simple 1" w:semiHidden="1" w:unhideWhenUsed="1"/>
-    <w:lsdException w:name="Table Simple 2" w:semiHidden="1" w:unhideWhenUsed="1"/>
-    <w:lsdException w:name="Table Simple 3" w:semiHidden="1" w:unhideWhenUsed="1"/>
-    <w:lsdException w:name="Table Classic 1" w:semiHidden="1" w:unhideWhenUsed="1"/>
-    <w:lsdException w:name="Table Classic 2" w:semiHidden="1" w:unhideWhenUsed="1"/>
-    <w:lsdException w:name="Table Classic 3" w:semiHidden="1" w:unhideWhenUsed="1"/>
-    <w:lsdException w:name="Table Classic 4" w:semiHidden="1" w:unhideWhenUsed="1"/>
-    <w:lsdException w:name="Table Colorful 1" w:semiHidden="1" w:unhideWhenUsed="1"/>
-    <w:lsdException w:name="Table Colorful 2" w:semiHidden="1" w:unhideWhenUsed="1"/>
-    <w:lsdException w:name="Table Colorful 3" w:semiHidden="1" w:unhideWhenUsed="1"/>
-    <w:lsdException w:name="Table Columns 1" w:semiHidden="1" w:unhideWhenUsed="1"/>
-    <w:lsdException w:name="Table Columns 2" w:semiHidden="1" w:unhideWhenUsed="1"/>
-    <w:lsdException w:name="Table Columns 3" w:semiHidden="1" w:unhideWhenUsed="1"/>
-    <w:lsdException w:name="Table Columns 4" w:semiHidden="1" w:unhideWhenUsed="1"/>
-    <w:lsdException w:name="Table Columns 5" w:semiHidden="1" w:unhideWhenUsed="1"/>
-    <w:lsdException w:name="Table Grid 1" w:semiHidden="1" w:unhideWhenUsed="1"/>
-    <w:lsdException w:name="Table Grid 2" w:semiHidden="1" w:unhideWhenUsed="1"/>
-    <w:lsdException w:name="Table Grid 3" w:semiHidden="1" w:unhideWhenUsed="1"/>
-    <w:lsdException w:name="Table Grid 4" w:semiHidden="1" w:unhideWhenUsed="1"/>
-    <w:lsdException w:name="Table Grid 5" w:semiHidden="1" w:unhideWhenUsed="1"/>
-    <w:lsdException w:name="Table Grid 6" w:semiHidden="1" w:unhideWhenUsed="1"/>
-    <w:lsdException w:name="Table Grid 7" w:semiHidden="1" w:unhideWhenUsed="1"/>
-    <w:lsdException w:name="Table Grid 8" w:semiHidden="1" w:unhideWhenUsed="1"/>
-    <w:lsdException w:name="Table List 1" w:semiHidden="1" w:unhideWhenUsed="1"/>
-    <w:lsdException w:name="Table List 2" w:semiHidden="1" w:unhideWhenUsed="1"/>
-    <w:lsdException w:name="Table List 3" w:semiHidden="1" w:unhideWhenUsed="1"/>
-    <w:lsdException w:name="Table List 4" w:semiHidden="1" w:unhideWhenUsed="1"/>
-    <w:lsdException w:name="Table List 5" w:semiHidden="1" w:unhideWhenUsed="1"/>
-    <w:lsdException w:name="Table List 6" w:semiHidden="1" w:unhideWhenUsed="1"/>
-    <w:lsdException w:name="Table List 7" w:semiHidden="1" w:unhideWhenUsed="1"/>
-    <w:lsdException w:name="Table List 8" w:semiHidden="1" w:unhideWhenUsed="1"/>
-    <w:lsdException w:name="Table 3D effects 1" w:semiHidden="1" w:unhideWhenUsed="1"/>
-    <w:lsdException w:name="Table 3D effects 2" w:semiHidden="1" w:unhideWhenUsed="1"/>
-    <w:lsdException w:name="Table 3D effects 3" w:semiHidden="1" w:unhideWhenUsed="1"/>
-    <w:lsdException w:name="Table Contemporary" w:semiHidden="1" w:unhideWhenUsed="1"/>
-    <w:lsdException w:name="Table Elegant" w:semiHidden="1" w:unhideWhenUsed="1"/>
-    <w:lsdException w:name="Table Professional" w:semiHidden="1" w:unhideWhenUsed="1"/>
-    <w:lsdException w:name="Table Subtle 1" w:semiHidden="1" w:unhideWhenUsed="1"/>
-    <w:lsdException w:name="Table Subtle 2" w:semiHidden="1" w:unhideWhenUsed="1"/>
-    <w:lsdException w:name="Table Web 1" w:semiHidden="1" w:unhideWhenUsed="1"/>
-    <w:lsdException w:name="Table Web 2" w:semiHidden="1" w:unhideWhenUsed="1"/>
-    <w:lsdException w:name="Table Web 3" w:semiHidden="1" w:unhideWhenUsed="1"/>
-    <w:lsdException w:name="Balloon Text" w:semiHidden="1" w:unhideWhenUsed="1"/>
-    <w:lsdException w:name="Table Grid" w:semiHidden="1" w:uiPriority="59" w:unhideWhenUsed="1"/>
-    <w:lsdException w:name="Table Theme" w:semiHidden="1" w:unhideWhenUsed="1"/>
-    <w:lsdException w:name="Placeholder Text" w:semiHidden="1"/>
-    <w:lsdException w:name="No Spacing" w:uiPriority="1" w:qFormat="1"/>
-    <w:lsdException w:name="Light Shading" w:uiPriority="60"/>
-    <w:lsdException w:name="Light List" w:uiPriority="61"/>
-    <w:lsdException w:name="Light Grid" w:uiPriority="62"/>
-    <w:lsdException w:name="Medium Shading 1" w:uiPriority="63"/>
-    <w:lsdException w:name="Medium Shading 2" w:uiPriority="64"/>
-    <w:lsdException w:name="Medium List 1" w:uiPriority="65"/>
-    <w:lsdException w:name="Medium List 2" w:uiPriority="66"/>
-    <w:lsdException w:name="Medium Grid 1" w:uiPriority="67"/>
-    <w:lsdException w:name="Medium Grid 2" w:uiPriority="68"/>
-    <w:lsdException w:name="Medium Grid 3" w:uiPriority="69"/>
-    <w:lsdException w:name="Dark List" w:uiPriority="70"/>
-    <w:lsdException w:name="Colorful Shading" w:uiPriority="71"/>
-    <w:lsdException w:name="Colorful List" w:uiPriority="72"/>
-    <w:lsdException w:name="Colorful Grid" w:uiPriority="73"/>
-    <w:lsdException w:name="Light Shading Accent 1" w:uiPriority="60"/>
-    <w:lsdException w:name="Light List Accent 1" w:uiPriority="61"/>
-    <w:lsdException w:name="Light Grid Accent 1" w:uiPriority="62"/>
-    <w:lsdException w:name="Medium Shading 1 Accent 1" w:uiPriority="63"/>
-    <w:lsdException w:name="Medium Shading 2 Accent 1" w:uiPriority="64"/>
-    <w:lsdException w:name="Medium List 1 Accent 1" w:uiPriority="65"/>
-    <w:lsdException w:name="Revision" w:semiHidden="1"/>
-    <w:lsdException w:name="List Paragraph" w:uiPriority="34" w:qFormat="1"/>
-    <w:lsdException w:name="Quote" w:uiPriority="29" w:qFormat="1"/>
-    <w:lsdException w:name="Intense Quote" w:uiPriority="30" w:qFormat="1"/>
-    <w:lsdException w:name="Medium List 2 Accent 1" w:uiPriority="66"/>
-    <w:lsdException w:name="Medium Grid 1 Accent 1" w:uiPriority="67"/>
-    <w:lsdException w:name="Medium Grid 2 Accent 1" w:uiPriority="68"/>
-    <w:lsdException w:name="Medium Grid 3 Accent 1" w:uiPriority="69"/>
-    <w:lsdException w:name="Dark List Accent 1" w:uiPriority="70"/>
-    <w:lsdException w:name="Colorful Shading Accent 1" w:uiPriority="71"/>
-    <w:lsdException w:name="Colorful List Accent 1" w:uiPriority="72"/>
-    <w:lsdException w:name="Colorful Grid Accent 1" w:uiPriority="73"/>
-    <w:lsdException w:name="Light Shading Accent 2" w:uiPriority="60"/>
-    <w:lsdException w:name="Light List Accent 2" w:uiPriority="61"/>
-    <w:lsdException w:name="Light Grid Accent 2" w:uiPriority="62"/>
-    <w:lsdException w:name="Medium Shading 1 Accent 2" w:uiPriority="63"/>
-    <w:lsdException w:name="Medium Shading 2 Accent 2" w:uiPriority="64"/>
-    <w:lsdException w:name="Medium List 1 Accent 2" w:uiPriority="65"/>
-    <w:lsdException w:name="Medium List 2 Accent 2" w:uiPriority="66"/>
-    <w:lsdException w:name="Medium Grid 1 Accent 2" w:uiPriority="67"/>
-    <w:lsdException w:name="Medium Grid 2 Accent 2" w:uiPriority="68"/>
-    <w:lsdException w:name="Medium Grid 3 Accent 2" w:uiPriority="69"/>
-    <w:lsdException w:name="Dark List Accent 2" w:uiPriority="70"/>
-    <w:lsdException w:name="Colorful Shading Accent 2" w:uiPriority="71"/>
-    <w:lsdException w:name="Colorful List Accent 2" w:uiPriority="72"/>
-    <w:lsdException w:name="Colorful Grid Accent 2" w:uiPriority="73"/>
-    <w:lsdException w:name="Light Shading Accent 3" w:uiPriority="60"/>
-    <w:lsdException w:name="Light List Accent 3" w:uiPriority="61"/>
-    <w:lsdException w:name="Light Grid Accent 3" w:uiPriority="62"/>
-    <w:lsdException w:name="Medium Shading 1 Accent 3" w:uiPriority="63"/>
-    <w:lsdException w:name="Medium Shading 2 Accent 3" w:uiPriority="64"/>
-    <w:lsdException w:name="Medium List 1 Accent 3" w:uiPriority="65"/>
-    <w:lsdException w:name="Medium List 2 Accent 3" w:uiPriority="66"/>
-    <w:lsdException w:name="Medium Grid 1 Accent 3" w:uiPriority="67"/>
-    <w:lsdException w:name="Medium Grid 2 Accent 3" w:uiPriority="68"/>
-    <w:lsdException w:name="Medium Grid 3 Accent 3" w:uiPriority="69"/>
-    <w:lsdException w:name="Dark List Accent 3" w:uiPriority="70"/>
-    <w:lsdException w:name="Colorful Shading Accent 3" w:uiPriority="71"/>
-    <w:lsdException w:name="Colorful List Accent 3" w:uiPriority="72"/>
-    <w:lsdException w:name="Colorful Grid Accent 3" w:uiPriority="73"/>
-    <w:lsdException w:name="Light Shading Accent 4" w:uiPriority="60"/>
-    <w:lsdException w:name="Light List Accent 4" w:uiPriority="61"/>
-    <w:lsdException w:name="Light Grid Accent 4" w:uiPriority="62"/>
-    <w:lsdException w:name="Medium Shading 1 Accent 4" w:uiPriority="63"/>
-    <w:lsdException w:name="Medium Shading 2 Accent 4" w:uiPriority="64"/>
-    <w:lsdException w:name="Medium List 1 Accent 4" w:uiPriority="65"/>
-    <w:lsdException w:name="Medium List 2 Accent 4" w:uiPriority="66"/>
-    <w:lsdException w:name="Medium Grid 1 Accent 4" w:uiPriority="67"/>
-    <w:lsdException w:name="Medium Grid 2 Accent 4" w:uiPriority="68"/>
-    <w:lsdException w:name="Medium Grid 3 Accent 4" w:uiPriority="69"/>
-    <w:lsdException w:name="Dark List Accent 4" w:uiPriority="70"/>
-    <w:lsdException w:name="Colorful Shading Accent 4" w:uiPriority="71"/>
-    <w:lsdException w:name="Colorful List Accent 4" w:uiPriority="72"/>
-    <w:lsdException w:name="Colorful Grid Accent 4" w:uiPriority="73"/>
-    <w:lsdException w:name="Light Shading Accent 5" w:uiPriority="60"/>
-    <w:lsdException w:name="Light List Accent 5" w:uiPriority="61"/>
-    <w:lsdException w:name="Light Grid Accent 5" w:uiPriority="62"/>
-    <w:lsdException w:name="Medium Shading 1 Accent 5" w:uiPriority="63"/>
-    <w:lsdException w:name="Medium Shading 2 Accent 5" w:uiPriority="64"/>
-    <w:lsdException w:name="Medium List 1 Accent 5" w:uiPriority="65"/>
-    <w:lsdException w:name="Medium List 2 Accent 5" w:uiPriority="66"/>
-    <w:lsdException w:name="Medium Grid 1 Accent 5" w:uiPriority="67"/>
-    <w:lsdException w:name="Medium Grid 2 Accent 5" w:uiPriority="68"/>
-    <w:lsdException w:name="Medium Grid 3 Accent 5" w:uiPriority="69"/>
-    <w:lsdException w:name="Dark List Accent 5" w:uiPriority="70"/>
-    <w:lsdException w:name="Colorful Shading Accent 5" w:uiPriority="71"/>
-    <w:lsdException w:name="Colorful List Accent 5" w:uiPriority="72"/>
-    <w:lsdException w:name="Colorful Grid Accent 5" w:uiPriority="73"/>
-    <w:lsdException w:name="Light Shading Accent 6" w:uiPriority="60"/>
-    <w:lsdException w:name="Light List Accent 6" w:uiPriority="61"/>
-    <w:lsdException w:name="Light Grid Accent 6" w:uiPriority="62"/>
-    <w:lsdException w:name="Medium Shading 1 Accent 6" w:uiPriority="63"/>
-    <w:lsdException w:name="Medium Shading 2 Accent 6" w:uiPriority="64"/>
-    <w:lsdException w:name="Medium List 1 Accent 6" w:uiPriority="65"/>
-    <w:lsdException w:name="Medium List 2 Accent 6" w:uiPriority="66"/>
-    <w:lsdException w:name="Medium Grid 1 Accent 6" w:uiPriority="67"/>
-    <w:lsdException w:name="Medium Grid 2 Accent 6" w:uiPriority="68"/>
-    <w:lsdException w:name="Medium Grid 3 Accent 6" w:uiPriority="69"/>
-    <w:lsdException w:name="Dark List Accent 6" w:uiPriority="70"/>
-    <w:lsdException w:name="Colorful Shading Accent 6" w:uiPriority="71"/>
-    <w:lsdException w:name="Colorful List Accent 6" w:uiPriority="72"/>
-    <w:lsdException w:name="Colorful Grid Accent 6" w:uiPriority="73"/>
-    <w:lsdException w:name="Subtle Emphasis" w:uiPriority="19" w:qFormat="1"/>
-    <w:lsdException w:name="Intense Emphasis" w:uiPriority="21" w:qFormat="1"/>
-    <w:lsdException w:name="Subtle Reference" w:uiPriority="31" w:qFormat="1"/>
-    <w:lsdException w:name="Intense Reference" w:uiPriority="32" w:qFormat="1"/>
-    <w:lsdException w:name="Book Title" w:uiPriority="33" w:qFormat="1"/>
-    <w:lsdException w:name="Bibliography" w:semiHidden="1" w:uiPriority="37" w:unhideWhenUsed="1"/>
-    <w:lsdException w:name="TOC Heading" w:semiHidden="1" w:uiPriority="39" w:unhideWhenUsed="1" w:qFormat="1"/>
-    <w:lsdException w:name="Plain Table 1" w:uiPriority="41"/>
-    <w:lsdException w:name="Plain Table 2" w:uiPriority="42"/>
-    <w:lsdException w:name="Plain Table 3" w:uiPriority="43"/>
-    <w:lsdException w:name="Plain Table 4" w:uiPriority="44"/>
-    <w:lsdException w:name="Plain Table 5" w:uiPriority="45"/>
-    <w:lsdException w:name="Grid Table Light" w:uiPriority="40"/>
-    <w:lsdException w:name="Grid Table 1 Light" w:uiPriority="46"/>
-    <w:lsdException w:name="Grid Table 2" w:uiPriority="47"/>
-    <w:lsdException w:name="Grid Table 3" w:uiPriority="48"/>
-    <w:lsdException w:name="Grid Table 4" w:uiPriority="49"/>
-    <w:lsdException w:name="Grid Table 5 Dark" w:uiPriority="50"/>
-    <w:lsdException w:name="Grid Table 6 Colorful" w:uiPriority="51"/>
-    <w:lsdException w:name="Grid Table 7 Colorful" w:uiPriority="52"/>
-    <w:lsdException w:name="Grid Table 1 Light Accent 1" w:uiPriority="46"/>
-    <w:lsdException w:name="Grid Table 2 Accent 1" w:uiPriority="47"/>
-    <w:lsdException w:name="Grid Table 3 Accent 1" w:uiPriority="48"/>
-    <w:lsdException w:name="Grid Table 4 Accent 1" w:uiPriority="49"/>
-    <w:lsdException w:name="Grid Table 5 Dark Accent 1" w:uiPriority="50"/>
-    <w:lsdException w:name="Grid Table 6 Colorful Accent 1" w:uiPriority="51"/>
-    <w:lsdException w:name="Grid Table 7 Colorful Accent 1" w:uiPriority="52"/>
-    <w:lsdException w:name="Grid Table 1 Light Accent 2" w:uiPriority="46"/>
-    <w:lsdException w:name="Grid Table 2 Accent 2" w:uiPriority="47"/>
-    <w:lsdException w:name="Grid Table 3 Accent 2" w:uiPriority="48"/>
-    <w:lsdException w:name="Grid Table 4 Accent 2" w:uiPriority="49"/>
-    <w:lsdException w:name="Grid Table 5 Dark Accent 2" w:uiPriority="50"/>
-    <w:lsdException w:name="Grid Table 6 Colorful Accent 2" w:uiPriority="51"/>
-    <w:lsdException w:name="Grid Table 7 Colorful Accent 2" w:uiPriority="52"/>
-    <w:lsdException w:name="Grid Table 1 Light Accent 3" w:uiPriority="46"/>
-    <w:lsdException w:name="Grid Table 2 Accent 3" w:uiPriority="47"/>
-    <w:lsdException w:name="Grid Table 3 Accent 3" w:uiPriority="48"/>
-    <w:lsdException w:name="Grid Table 4 Accent 3" w:uiPriority="49"/>
-    <w:lsdException w:name="Grid Table 5 Dark Accent 3" w:uiPriority="50"/>
-    <w:lsdException w:name="Grid Table 6 Colorful Accent 3" w:uiPriority="51"/>
-    <w:lsdException w:name="Grid Table 7 Colorful Accent 3" w:uiPriority="52"/>
-    <w:lsdException w:name="Grid Table 1 Light Accent 4" w:uiPriority="46"/>
-    <w:lsdException w:name="Grid Table 2 Accent 4" w:uiPriority="47"/>
-    <w:lsdException w:name="Grid Table 3 Accent 4" w:uiPriority="48"/>
-    <w:lsdException w:name="Grid Table 4 Accent 4" w:uiPriority="49"/>
-    <w:lsdException w:name="Grid Table 5 Dark Accent 4" w:uiPriority="50"/>
-    <w:lsdException w:name="Grid Table 6 Colorful Accent 4" w:uiPriority="51"/>
-    <w:lsdException w:name="Grid Table 7 Colorful Accent 4" w:uiPriority="52"/>
-    <w:lsdException w:name="Grid Table 1 Light Accent 5" w:uiPriority="46"/>
-    <w:lsdException w:name="Grid Table 2 Accent 5" w:uiPriority="47"/>
-    <w:lsdException w:name="Grid Table 3 Accent 5" w:uiPriority="48"/>
-    <w:lsdException w:name="Grid Table 4 Accent 5" w:uiPriority="49"/>
-    <w:lsdException w:name="Grid Table 5 Dark Accent 5" w:uiPriority="50"/>
-    <w:lsdException w:name="Grid Table 6 Colorful Accent 5" w:uiPriority="51"/>
-    <w:lsdException w:name="Grid Table 7 Colorful Accent 5" w:uiPriority="52"/>
-    <w:lsdException w:name="Grid Table 1 Light Accent 6" w:uiPriority="46"/>
-    <w:lsdException w:name="Grid Table 2 Accent 6" w:uiPriority="47"/>
-    <w:lsdException w:name="Grid Table 3 Accent 6" w:uiPriority="48"/>
-    <w:lsdException w:name="Grid Table 4 Accent 6" w:uiPriority="49"/>
-    <w:lsdException w:name="Grid Table 5 Dark Accent 6" w:uiPriority="50"/>
-    <w:lsdException w:name="Grid Table 6 Colorful Accent 6" w:uiPriority="51"/>
-    <w:lsdException w:name="Grid Table 7 Colorful Accent 6" w:uiPriority="52"/>
-    <w:lsdException w:name="List Table 1 Light" w:uiPriority="46"/>
-    <w:lsdException w:name="List Table 2" w:uiPriority="47"/>
-    <w:lsdException w:name="List Table 3" w:uiPriority="48"/>
-    <w:lsdException w:name="List Table 4" w:uiPriority="49"/>
-    <w:lsdException w:name="List Table 5 Dark" w:uiPriority="50"/>
-    <w:lsdException w:name="List Table 6 Colorful" w:uiPriority="51"/>
-    <w:lsdException w:name="List Table 7 Colorful" w:uiPriority="52"/>
-    <w:lsdException w:name="List Table 1 Light Accent 1" w:uiPriority="46"/>
-    <w:lsdException w:name="List Table 2 Accent 1" w:uiPriority="47"/>
-    <w:lsdException w:name="List Table 3 Accent 1" w:uiPriority="48"/>
-    <w:lsdException w:name="List Table 4 Accent 1" w:uiPriority="49"/>
-    <w:lsdException w:name="List Table 5 Dark Accent 1" w:uiPriority="50"/>
-    <w:lsdException w:name="List Table 6 Colorful Accent 1" w:uiPriority="51"/>
-    <w:lsdException w:name="List Table 7 Colorful Accent 1" w:uiPriority="52"/>
-    <w:lsdException w:name="List Table 1 Light Accent 2" w:uiPriority="46"/>
-    <w:lsdException w:name="List Table 2 Accent 2" w:uiPriority="47"/>
-    <w:lsdException w:name="List Table 3 Accent 2" w:uiPriority="48"/>
-    <w:lsdException w:name="List Table 4 Accent 2" w:uiPriority="49"/>
-    <w:lsdException w:name="List Table 5 Dark Accent 2" w:uiPriority="50"/>
-    <w:lsdException w:name="List Table 6 Colorful Accent 2" w:uiPriority="51"/>
-    <w:lsdException w:name="List Table 7 Colorful Accent 2" w:uiPriority="52"/>
-    <w:lsdException w:name="List Table 1 Light Accent 3" w:uiPriority="46"/>
-    <w:lsdException w:name="List Table 2 Accent 3" w:uiPriority="47"/>
-    <w:lsdException w:name="List Table 3 Accent 3" w:uiPriority="48"/>
-    <w:lsdException w:name="List Table 4 Accent 3" w:uiPriority="49"/>
-    <w:lsdException w:name="List Table 5 Dark Accent 3" w:uiPriority="50"/>
-    <w:lsdException w:name="List Table 6 Colorful Accent 3" w:uiPriority="51"/>
-    <w:lsdException w:name="List Table 7 Colorful Accent 3" w:uiPriority="52"/>
-    <w:lsdException w:name="List Table 1 Light Accent 4" w:uiPriority="46"/>
-    <w:lsdException w:name="List Table 2 Accent 4" w:uiPriority="47"/>
-    <w:lsdException w:name="List Table 3 Accent 4" w:uiPriority="48"/>
-    <w:lsdException w:name="List Table 4 Accent 4" w:uiPriority="49"/>
-    <w:lsdException w:name="List Table 5 Dark Accent 4" w:uiPriority="50"/>
-    <w:lsdException w:name="List Table 6 Colorful Accent 4" w:uiPriority="51"/>
-    <w:lsdException w:name="List Table 7 Colorful Accent 4" w:uiPriority="52"/>
-    <w:lsdException w:name="List Table 1 Light Accent 5" w:uiPriority="46"/>
-    <w:lsdException w:name="List Table 2 Accent 5" w:uiPriority="47"/>
-    <w:lsdException w:name="List Table 3 Accent 5" w:uiPriority="48"/>
-    <w:lsdException w:name="List Table 4 Accent 5" w:uiPriority="49"/>
-    <w:lsdException w:name="List Table 5 Dark Accent 5" w:uiPriority="50"/>
-    <w:lsdException w:name="List Table 6 Colorful Accent 5" w:uiPriority="51"/>
-    <w:lsdException w:name="List Table 7 Colorful Accent 5" w:uiPriority="52"/>
-    <w:lsdException w:name="List Table 1 Light Accent 6" w:uiPriority="46"/>
-    <w:lsdException w:name="List Table 2 Accent 6" w:uiPriority="47"/>
-    <w:lsdException w:name="List Table 3 Accent 6" w:uiPriority="48"/>
-    <w:lsdException w:name="List Table 4 Accent 6" w:uiPriority="49"/>
-    <w:lsdException w:name="List Table 5 Dark Accent 6" w:uiPriority="50"/>
-    <w:lsdException w:name="List Table 6 Colorful Accent 6" w:uiPriority="51"/>
-    <w:lsdException w:name="List Table 7 Colorful Accent 6" w:uiPriority="52"/>
-    <w:lsdException w:name="Mention" w:semiHidden="1" w:unhideWhenUsed="1"/>
-    <w:lsdException w:name="Smart Hyperlink" w:semiHidden="1" w:unhideWhenUsed="1"/>
-    <w:lsdException w:name="Hashtag" w:semiHidden="1" w:unhideWhenUsed="1"/>
-    <w:lsdException w:name="Unresolved Mention" w:semiHidden="1" w:unhideWhenUsed="1"/>
-    <w:lsdException w:name="Smart Link" w:semiHidden="1" w:unhideWhenUsed="1"/>
+  <w:latentStyles w:defLockedState="0" w:defUIPriority="99" w:defSemiHidden="1" w:defUnhideWhenUsed="1" w:defQFormat="0" w:count="267">
+    <w:lsdException w:name="Normal" w:semiHidden="0" w:uiPriority="0" w:unhideWhenUsed="0" w:qFormat="1"/>
+    <w:lsdException w:name="heading 1" w:semiHidden="0" w:uiPriority="9" w:unhideWhenUsed="0" w:qFormat="1"/>
+    <w:lsdException w:name="heading 2" w:uiPriority="9" w:qFormat="1"/>
+    <w:lsdException w:name="heading 3" w:uiPriority="9" w:qFormat="1"/>
+    <w:lsdException w:name="heading 4" w:uiPriority="9" w:qFormat="1"/>
+    <w:lsdException w:name="heading 5" w:uiPriority="9" w:qFormat="1"/>
+    <w:lsdException w:name="heading 6" w:uiPriority="9" w:qFormat="1"/>
+    <w:lsdException w:name="heading 7" w:uiPriority="9" w:qFormat="1"/>
+    <w:lsdException w:name="heading 8" w:uiPriority="9" w:qFormat="1"/>
+    <w:lsdException w:name="heading 9" w:uiPriority="9" w:qFormat="1"/>
+    <w:lsdException w:name="toc 1" w:uiPriority="39"/>
+    <w:lsdException w:name="toc 2" w:uiPriority="39"/>
+    <w:lsdException w:name="toc 3" w:uiPriority="39"/>
+    <w:lsdException w:name="toc 4" w:uiPriority="39"/>
+    <w:lsdException w:name="toc 5" w:uiPriority="39"/>
+    <w:lsdException w:name="toc 6" w:uiPriority="39"/>
+    <w:lsdException w:name="toc 7" w:uiPriority="39"/>
+    <w:lsdException w:name="toc 8" w:uiPriority="39"/>
+    <w:lsdException w:name="toc 9" w:uiPriority="39"/>
+    <w:lsdException w:name="caption" w:uiPriority="35" w:qFormat="1"/>
+    <w:lsdException w:name="Title" w:semiHidden="0" w:uiPriority="10" w:unhideWhenUsed="0" w:qFormat="1"/>
+    <w:lsdException w:name="Default Paragraph Font" w:uiPriority="1"/>
+    <w:lsdException w:name="Subtitle" w:semiHidden="0" w:uiPriority="11" w:unhideWhenUsed="0" w:qFormat="1"/>
+    <w:lsdException w:name="Strong" w:semiHidden="0" w:uiPriority="22" w:unhideWhenUsed="0" w:qFormat="1"/>
+    <w:lsdException w:name="Emphasis" w:semiHidden="0" w:uiPriority="20" w:unhideWhenUsed="0" w:qFormat="1"/>
+    <w:lsdException w:name="Table Grid" w:uiPriority="59"/>
+    <w:lsdException w:name="Placeholder Text" w:unhideWhenUsed="0"/>
+    <w:lsdException w:name="No Spacing" w:semiHidden="0" w:uiPriority="1" w:unhideWhenUsed="0" w:qFormat="1"/>
+    <w:lsdException w:name="Light Shading" w:semiHidden="0" w:uiPriority="60" w:unhideWhenUsed="0"/>
+    <w:lsdException w:name="Light List" w:semiHidden="0" w:uiPriority="61" w:unhideWhenUsed="0"/>
+    <w:lsdException w:name="Light Grid" w:semiHidden="0" w:uiPriority="62" w:unhideWhenUsed="0"/>
+    <w:lsdException w:name="Medium Shading 1" w:semiHidden="0" w:uiPriority="63" w:unhideWhenUsed="0"/>
+    <w:lsdException w:name="Medium Shading 2" w:semiHidden="0" w:uiPriority="64" w:unhideWhenUsed="0"/>
+    <w:lsdException w:name="Medium List 1" w:semiHidden="0" w:uiPriority="65" w:unhideWhenUsed="0"/>
+    <w:lsdException w:name="Medium List 2" w:semiHidden="0" w:uiPriority="66" w:unhideWhenUsed="0"/>
+    <w:lsdException w:name="Medium Grid 1" w:semiHidden="0" w:uiPriority="67" w:unhideWhenUsed="0"/>
+    <w:lsdException w:name="Medium Grid 2" w:semiHidden="0" w:uiPriority="68" w:unhideWhenUsed="0"/>
+    <w:lsdException w:name="Medium Grid 3" w:semiHidden="0" w:uiPriority="69" w:unhideWhenUsed="0"/>
+    <w:lsdException w:name="Dark List" w:semiHidden="0" w:uiPriority="70" w:unhideWhenUsed="0"/>
+    <w:lsdException w:name="Colorful Shading" w:semiHidden="0" w:uiPriority="71" w:unhideWhenUsed="0"/>
+    <w:lsdException w:name="Colorful List" w:semiHidden="0" w:uiPriority="72" w:unhideWhenUsed="0"/>
+    <w:lsdException w:name="Colorful Grid" w:semiHidden="0" w:uiPriority="73" w:unhideWhenUsed="0"/>
+    <w:lsdException w:name="Light Shading Accent 1" w:semiHidden="0" w:uiPriority="60" w:unhideWhenUsed="0"/>
+    <w:lsdException w:name="Light List Accent 1" w:semiHidden="0" w:uiPriority="61" w:unhideWhenUsed="0"/>
+    <w:lsdException w:name="Light Grid Accent 1" w:semiHidden="0" w:uiPriority="62" w:unhideWhenUsed="0"/>
+    <w:lsdException w:name="Medium Shading 1 Accent 1" w:semiHidden="0" w:uiPriority="63" w:unhideWhenUsed="0"/>
+    <w:lsdException w:name="Medium Shading 2 Accent 1" w:semiHidden="0" w:uiPriority="64" w:unhideWhenUsed="0"/>
+    <w:lsdException w:name="Medium List 1 Accent 1" w:semiHidden="0" w:uiPriority="65" w:unhideWhenUsed="0"/>
+    <w:lsdException w:name="Revision" w:unhideWhenUsed="0"/>
+    <w:lsdException w:name="List Paragraph" w:semiHidden="0" w:uiPriority="34" w:unhideWhenUsed="0" w:qFormat="1"/>
+    <w:lsdException w:name="Quote" w:semiHidden="0" w:uiPriority="29" w:unhideWhenUsed="0" w:qFormat="1"/>
+    <w:lsdException w:name="Intense Quote" w:semiHidden="0" w:uiPriority="30" w:unhideWhenUsed="0" w:qFormat="1"/>
+    <w:lsdException w:name="Medium List 2 Accent 1" w:semiHidden="0" w:uiPriority="66" w:unhideWhenUsed="0"/>
+    <w:lsdException w:name="Medium Grid 1 Accent 1" w:semiHidden="0" w:uiPriority="67" w:unhideWhenUsed="0"/>
+    <w:lsdException w:name="Medium Grid 2 Accent 1" w:semiHidden="0" w:uiPriority="68" w:unhideWhenUsed="0"/>
+    <w:lsdException w:name="Medium Grid 3 Accent 1" w:semiHidden="0" w:uiPriority="69" w:unhideWhenUsed="0"/>
+    <w:lsdException w:name="Dark List Accent 1" w:semiHidden="0" w:uiPriority="70" w:unhideWhenUsed="0"/>
+    <w:lsdException w:name="Colorful Shading Accent 1" w:semiHidden="0" w:uiPriority="71" w:unhideWhenUsed="0"/>
+    <w:lsdException w:name="Colorful List Accent 1" w:semiHidden="0" w:uiPriority="72" w:unhideWhenUsed="0"/>
+    <w:lsdException w:name="Colorful Grid Accent 1" w:semiHidden="0" w:uiPriority="73" w:unhideWhenUsed="0"/>
+    <w:lsdException w:name="Light Shading Accent 2" w:semiHidden="0" w:uiPriority="60" w:unhideWhenUsed="0"/>
+    <w:lsdException w:name="Light List Accent 2" w:semiHidden="0" w:uiPriority="61" w:unhideWhenUsed="0"/>
+    <w:lsdException w:name="Light Grid Accent 2" w:semiHidden="0" w:uiPriority="62" w:unhideWhenUsed="0"/>
+    <w:lsdException w:name="Medium Shading 1 Accent 2" w:semiHidden="0" w:uiPriority="63" w:unhideWhenUsed="0"/>
+    <w:lsdException w:name="Medium Shading 2 Accent 2" w:semiHidden="0" w:uiPriority="64" w:unhideWhenUsed="0"/>
+    <w:lsdException w:name="Medium List 1 Accent 2" w:semiHidden="0" w:uiPriority="65" w:unhideWhenUsed="0"/>
+    <w:lsdException w:name="Medium List 2 Accent 2" w:semiHidden="0" w:uiPriority="66" w:unhideWhenUsed="0"/>
+    <w:lsdException w:name="Medium Grid 1 Accent 2" w:semiHidden="0" w:uiPriority="67" w:unhideWhenUsed="0"/>
+    <w:lsdException w:name="Medium Grid 2 Accent 2" w:semiHidden="0" w:uiPriority="68" w:unhideWhenUsed="0"/>
+    <w:lsdException w:name="Medium Grid 3 Accent 2" w:semiHidden="0" w:uiPriority="69" w:unhideWhenUsed="0"/>
+    <w:lsdException w:name="Dark List Accent 2" w:semiHidden="0" w:uiPriority="70" w:unhideWhenUsed="0"/>
+    <w:lsdException w:name="Colorful Shading Accent 2" w:semiHidden="0" w:uiPriority="71" w:unhideWhenUsed="0"/>
+    <w:lsdException w:name="Colorful List Accent 2" w:semiHidden="0" w:uiPriority="72" w:unhideWhenUsed="0"/>
+    <w:lsdException w:name="Colorful Grid Accent 2" w:semiHidden="0" w:uiPriority="73" w:unhideWhenUsed="0"/>
+    <w:lsdException w:name="Light Shading Accent 3" w:semiHidden="0" w:uiPriority="60" w:unhideWhenUsed="0"/>
+    <w:lsdException w:name="Light List Accent 3" w:semiHidden="0" w:uiPriority="61" w:unhideWhenUsed="0"/>
+    <w:lsdException w:name="Light Grid Accent 3" w:semiHidden="0" w:uiPriority="62" w:unhideWhenUsed="0"/>
+    <w:lsdException w:name="Medium Shading 1 Accent 3" w:semiHidden="0" w:uiPriority="63" w:unhideWhenUsed="0"/>
+    <w:lsdException w:name="Medium Shading 2 Accent 3" w:semiHidden="0" w:uiPriority="64" w:unhideWhenUsed="0"/>
+    <w:lsdException w:name="Medium List 1 Accent 3" w:semiHidden="0" w:uiPriority="65" w:unhideWhenUsed="0"/>
+    <w:lsdException w:name="Medium List 2 Accent 3" w:semiHidden="0" w:uiPriority="66" w:unhideWhenUsed="0"/>
+    <w:lsdException w:name="Medium Grid 1 Accent 3" w:semiHidden="0" w:uiPriority="67" w:unhideWhenUsed="0"/>
+    <w:lsdException w:name="Medium Grid 2 Accent 3" w:semiHidden="0" w:uiPriority="68" w:unhideWhenUsed="0"/>
+    <w:lsdException w:name="Medium Grid 3 Accent 3" w:semiHidden="0" w:uiPriority="69" w:unhideWhenUsed="0"/>
+    <w:lsdException w:name="Dark List Accent 3" w:semiHidden="0" w:uiPriority="70" w:unhideWhenUsed="0"/>
+    <w:lsdException w:name="Colorful Shading Accent 3" w:semiHidden="0" w:uiPriority="71" w:unhideWhenUsed="0"/>
+    <w:lsdException w:name="Colorful List Accent 3" w:semiHidden="0" w:uiPriority="72" w:unhideWhenUsed="0"/>
+    <w:lsdException w:name="Colorful Grid Accent 3" w:semiHidden="0" w:uiPriority="73" w:unhideWhenUsed="0"/>
+    <w:lsdException w:name="Light Shading Accent 4" w:semiHidden="0" w:uiPriority="60" w:unhideWhenUsed="0"/>
+    <w:lsdException w:name="Light List Accent 4" w:semiHidden="0" w:uiPriority="61" w:unhideWhenUsed="0"/>
+    <w:lsdException w:name="Light Grid Accent 4" w:semiHidden="0" w:uiPriority="62" w:unhideWhenUsed="0"/>
+    <w:lsdException w:name="Medium Shading 1 Accent 4" w:semiHidden="0" w:uiPriority="63" w:unhideWhenUsed="0"/>
+    <w:lsdException w:name="Medium Shading 2 Accent 4" w:semiHidden="0" w:uiPriority="64" w:unhideWhenUsed="0"/>
+    <w:lsdException w:name="Medium List 1 Accent 4" w:semiHidden="0" w:uiPriority="65" w:unhideWhenUsed="0"/>
+    <w:lsdException w:name="Medium List 2 Accent 4" w:semiHidden="0" w:uiPriority="66" w:unhideWhenUsed="0"/>
+    <w:lsdException w:name="Medium Grid 1 Accent 4" w:semiHidden="0" w:uiPriority="67" w:unhideWhenUsed="0"/>
+    <w:lsdException w:name="Medium Grid 2 Accent 4" w:semiHidden="0" w:uiPriority="68" w:unhideWhenUsed="0"/>
+    <w:lsdException w:name="Medium Grid 3 Accent 4" w:semiHidden="0" w:uiPriority="69" w:unhideWhenUsed="0"/>
+    <w:lsdException w:name="Dark List Accent 4" w:semiHidden="0" w:uiPriority="70" w:unhideWhenUsed="0"/>
+    <w:lsdException w:name="Colorful Shading Accent 4" w:semiHidden="0" w:uiPriority="71" w:unhideWhenUsed="0"/>
+    <w:lsdException w:name="Colorful List Accent 4" w:semiHidden="0" w:uiPriority="72" w:unhideWhenUsed="0"/>
+    <w:lsdException w:name="Colorful Grid Accent 4" w:semiHidden="0" w:uiPriority="73" w:unhideWhenUsed="0"/>
+    <w:lsdException w:name="Light Shading Accent 5" w:semiHidden="0" w:uiPriority="60" w:unhideWhenUsed="0"/>
+    <w:lsdException w:name="Light List Accent 5" w:semiHidden="0" w:uiPriority="61" w:unhideWhenUsed="0"/>
+    <w:lsdException w:name="Light Grid Accent 5" w:semiHidden="0" w:uiPriority="62" w:unhideWhenUsed="0"/>
+    <w:lsdException w:name="Medium Shading 1 Accent 5" w:semiHidden="0" w:uiPriority="63" w:unhideWhenUsed="0"/>
+    <w:lsdException w:name="Medium Shading 2 Accent 5" w:semiHidden="0" w:uiPriority="64" w:unhideWhenUsed="0"/>
+    <w:lsdException w:name="Medium List 1 Accent 5" w:semiHidden="0" w:uiPriority="65" w:unhideWhenUsed="0"/>
+    <w:lsdException w:name="Medium List 2 Accent 5" w:semiHidden="0" w:uiPriority="66" w:unhideWhenUsed="0"/>
+    <w:lsdException w:name="Medium Grid 1 Accent 5" w:semiHidden="0" w:uiPriority="67" w:unhideWhenUsed="0"/>
+    <w:lsdException w:name="Medium Grid 2 Accent 5" w:semiHidden="0" w:uiPriority="68" w:unhideWhenUsed="0"/>
+    <w:lsdException w:name="Medium Grid 3 Accent 5" w:semiHidden="0" w:uiPriority="69" w:unhideWhenUsed="0"/>
+    <w:lsdException w:name="Dark List Accent 5" w:semiHidden="0" w:uiPriority="70" w:unhideWhenUsed="0"/>
+    <w:lsdException w:name="Colorful Shading Accent 5" w:semiHidden="0" w:uiPriority="71" w:unhideWhenUsed="0"/>
+    <w:lsdException w:name="Colorful List Accent 5" w:semiHidden="0" w:uiPriority="72" w:unhideWhenUsed="0"/>
+    <w:lsdException w:name="Colorful Grid Accent 5" w:semiHidden="0" w:uiPriority="73" w:unhideWhenUsed="0"/>
+    <w:lsdException w:name="Light Shading Accent 6" w:semiHidden="0" w:uiPriority="60" w:unhideWhenUsed="0"/>
+    <w:lsdException w:name="Light List Accent 6" w:semiHidden="0" w:uiPriority="61" w:unhideWhenUsed="0"/>
+    <w:lsdException w:name="Light Grid Accent 6" w:semiHidden="0" w:uiPriority="62" w:unhideWhenUsed="0"/>
+    <w:lsdException w:name="Medium Shading 1 Accent 6" w:semiHidden="0" w:uiPriority="63" w:unhideWhenUsed="0"/>
+    <w:lsdException w:name="Medium Shading 2 Accent 6" w:semiHidden="0" w:uiPriority="64" w:unhideWhenUsed="0"/>
+    <w:lsdException w:name="Medium List 1 Accent 6" w:semiHidden="0" w:uiPriority="65" w:unhideWhenUsed="0"/>
+    <w:lsdException w:name="Medium List 2 Accent 6" w:semiHidden="0" w:uiPriority="66" w:unhideWhenUsed="0"/>
+    <w:lsdException w:name="Medium Grid 1 Accent 6" w:semiHidden="0" w:uiPriority="67" w:unhideWhenUsed="0"/>
+    <w:lsdException w:name="Medium Grid 2 Accent 6" w:semiHidden="0" w:uiPriority="68" w:unhideWhenUsed="0"/>
+    <w:lsdException w:name="Medium Grid 3 Accent 6" w:semiHidden="0" w:uiPriority="69" w:unhideWhenUsed="0"/>
+    <w:lsdException w:name="Dark List Accent 6" w:semiHidden="0" w:uiPriority="70" w:unhideWhenUsed="0"/>
+    <w:lsdException w:name="Colorful Shading Accent 6" w:semiHidden="0" w:uiPriority="71" w:unhideWhenUsed="0"/>
+    <w:lsdException w:name="Colorful List Accent 6" w:semiHidden="0" w:uiPriority="72" w:unhideWhenUsed="0"/>
+    <w:lsdException w:name="Colorful Grid Accent 6" w:semiHidden="0" w:uiPriority="73" w:unhideWhenUsed="0"/>
+    <w:lsdException w:name="Subtle Emphasis" w:semiHidden="0" w:uiPriority="19" w:unhideWhenUsed="0" w:qFormat="1"/>
+    <w:lsdException w:name="Intense Emphasis" w:semiHidden="0" w:uiPriority="21" w:unhideWhenUsed="0" w:qFormat="1"/>
+    <w:lsdException w:name="Subtle Reference" w:semiHidden="0" w:uiPriority="31" w:unhideWhenUsed="0" w:qFormat="1"/>
+    <w:lsdException w:name="Intense Reference" w:semiHidden="0" w:uiPriority="32" w:unhideWhenUsed="0" w:qFormat="1"/>
+    <w:lsdException w:name="Book Title" w:semiHidden="0" w:uiPriority="33" w:unhideWhenUsed="0" w:qFormat="1"/>
+    <w:lsdException w:name="Bibliography" w:uiPriority="37"/>
+    <w:lsdException w:name="TOC Heading" w:uiPriority="39" w:qFormat="1"/>
   </w:latentStyles>
   <w:style w:type="paragraph" w:default="1" w:styleId="Normal">
     <w:name w:val="Normal"/>
     <w:qFormat/>
+    <w:rsid w:val="0024465B"/>
   </w:style>
-  <w:style w:type="paragraph" w:styleId="Heading1">
+  <w:style w:type="paragraph" w:styleId="Ttulo1">
     <w:name w:val="heading 1"/>
     <w:basedOn w:val="Normal1"/>
     <w:next w:val="Normal1"/>
@@ -10894,7 +10649,7 @@
       <w:szCs w:val="48"/>
     </w:rPr>
   </w:style>
-  <w:style w:type="paragraph" w:styleId="Heading2">
+  <w:style w:type="paragraph" w:styleId="Ttulo2">
     <w:name w:val="heading 2"/>
     <w:basedOn w:val="Normal1"/>
     <w:next w:val="Normal1"/>
@@ -10911,7 +10666,7 @@
       <w:szCs w:val="36"/>
     </w:rPr>
   </w:style>
-  <w:style w:type="paragraph" w:styleId="Heading3">
+  <w:style w:type="paragraph" w:styleId="Ttulo3">
     <w:name w:val="heading 3"/>
     <w:basedOn w:val="Normal1"/>
     <w:next w:val="Normal1"/>
@@ -10928,7 +10683,7 @@
       <w:szCs w:val="28"/>
     </w:rPr>
   </w:style>
-  <w:style w:type="paragraph" w:styleId="Heading4">
+  <w:style w:type="paragraph" w:styleId="Ttulo4">
     <w:name w:val="heading 4"/>
     <w:basedOn w:val="Normal1"/>
     <w:next w:val="Normal1"/>
@@ -10945,7 +10700,7 @@
       <w:szCs w:val="24"/>
     </w:rPr>
   </w:style>
-  <w:style w:type="paragraph" w:styleId="Heading5">
+  <w:style w:type="paragraph" w:styleId="Ttulo5">
     <w:name w:val="heading 5"/>
     <w:basedOn w:val="Normal1"/>
     <w:next w:val="Normal1"/>
@@ -10962,7 +10717,7 @@
       <w:szCs w:val="22"/>
     </w:rPr>
   </w:style>
-  <w:style w:type="paragraph" w:styleId="Heading6">
+  <w:style w:type="paragraph" w:styleId="Ttulo6">
     <w:name w:val="heading 6"/>
     <w:basedOn w:val="Normal1"/>
     <w:next w:val="Normal1"/>
@@ -10977,17 +10732,18 @@
       <w:b/>
     </w:rPr>
   </w:style>
-  <w:style w:type="character" w:default="1" w:styleId="DefaultParagraphFont">
+  <w:style w:type="character" w:default="1" w:styleId="Fuentedeprrafopredeter">
     <w:name w:val="Default Paragraph Font"/>
     <w:uiPriority w:val="1"/>
     <w:semiHidden/>
     <w:unhideWhenUsed/>
   </w:style>
-  <w:style w:type="table" w:default="1" w:styleId="TableNormal">
+  <w:style w:type="table" w:default="1" w:styleId="Tablanormal">
     <w:name w:val="Normal Table"/>
     <w:uiPriority w:val="99"/>
     <w:semiHidden/>
     <w:unhideWhenUsed/>
+    <w:qFormat/>
     <w:tblPr>
       <w:tblInd w:w="0" w:type="dxa"/>
       <w:tblCellMar>
@@ -10998,7 +10754,7 @@
       </w:tblCellMar>
     </w:tblPr>
   </w:style>
-  <w:style w:type="numbering" w:default="1" w:styleId="NoList">
+  <w:style w:type="numbering" w:default="1" w:styleId="Sinlista">
     <w:name w:val="No List"/>
     <w:uiPriority w:val="99"/>
     <w:semiHidden/>
@@ -11020,7 +10776,7 @@
       </w:tblCellMar>
     </w:tblPr>
   </w:style>
-  <w:style w:type="paragraph" w:styleId="Title">
+  <w:style w:type="paragraph" w:styleId="Ttulo">
     <w:name w:val="Title"/>
     <w:basedOn w:val="Normal1"/>
     <w:next w:val="Normal1"/>
@@ -11036,7 +10792,7 @@
       <w:szCs w:val="72"/>
     </w:rPr>
   </w:style>
-  <w:style w:type="paragraph" w:styleId="Subtitle">
+  <w:style w:type="paragraph" w:styleId="Subttulo">
     <w:name w:val="Subtitle"/>
     <w:basedOn w:val="Normal1"/>
     <w:next w:val="Normal1"/>
@@ -11061,7 +10817,9 @@
       <w:tblStyleRowBandSize w:val="1"/>
       <w:tblStyleColBandSize w:val="1"/>
       <w:tblCellMar>
+        <w:top w:w="0" w:type="dxa"/>
         <w:left w:w="70" w:type="dxa"/>
+        <w:bottom w:w="0" w:type="dxa"/>
         <w:right w:w="70" w:type="dxa"/>
       </w:tblCellMar>
     </w:tblPr>
@@ -11073,7 +10831,9 @@
       <w:tblStyleRowBandSize w:val="1"/>
       <w:tblStyleColBandSize w:val="1"/>
       <w:tblCellMar>
+        <w:top w:w="0" w:type="dxa"/>
         <w:left w:w="70" w:type="dxa"/>
+        <w:bottom w:w="0" w:type="dxa"/>
         <w:right w:w="70" w:type="dxa"/>
       </w:tblCellMar>
     </w:tblPr>
@@ -11085,7 +10845,9 @@
       <w:tblStyleRowBandSize w:val="1"/>
       <w:tblStyleColBandSize w:val="1"/>
       <w:tblCellMar>
+        <w:top w:w="0" w:type="dxa"/>
         <w:left w:w="108" w:type="dxa"/>
+        <w:bottom w:w="0" w:type="dxa"/>
         <w:right w:w="108" w:type="dxa"/>
       </w:tblCellMar>
     </w:tblPr>
@@ -11096,6 +10858,12 @@
     <w:tblPr>
       <w:tblStyleRowBandSize w:val="1"/>
       <w:tblStyleColBandSize w:val="1"/>
+      <w:tblCellMar>
+        <w:top w:w="0" w:type="dxa"/>
+        <w:left w:w="0" w:type="dxa"/>
+        <w:bottom w:w="0" w:type="dxa"/>
+        <w:right w:w="0" w:type="dxa"/>
+      </w:tblCellMar>
     </w:tblPr>
   </w:style>
   <w:style w:type="table" w:customStyle="1" w:styleId="a3">
@@ -11104,6 +10872,12 @@
     <w:tblPr>
       <w:tblStyleRowBandSize w:val="1"/>
       <w:tblStyleColBandSize w:val="1"/>
+      <w:tblCellMar>
+        <w:top w:w="0" w:type="dxa"/>
+        <w:left w:w="0" w:type="dxa"/>
+        <w:bottom w:w="0" w:type="dxa"/>
+        <w:right w:w="0" w:type="dxa"/>
+      </w:tblCellMar>
     </w:tblPr>
   </w:style>
   <w:style w:type="table" w:customStyle="1" w:styleId="a4">
@@ -11112,6 +10886,12 @@
     <w:tblPr>
       <w:tblStyleRowBandSize w:val="1"/>
       <w:tblStyleColBandSize w:val="1"/>
+      <w:tblCellMar>
+        <w:top w:w="0" w:type="dxa"/>
+        <w:left w:w="0" w:type="dxa"/>
+        <w:bottom w:w="0" w:type="dxa"/>
+        <w:right w:w="0" w:type="dxa"/>
+      </w:tblCellMar>
     </w:tblPr>
   </w:style>
   <w:style w:type="table" w:customStyle="1" w:styleId="a5">
@@ -11120,6 +10900,12 @@
     <w:tblPr>
       <w:tblStyleRowBandSize w:val="1"/>
       <w:tblStyleColBandSize w:val="1"/>
+      <w:tblCellMar>
+        <w:top w:w="0" w:type="dxa"/>
+        <w:left w:w="0" w:type="dxa"/>
+        <w:bottom w:w="0" w:type="dxa"/>
+        <w:right w:w="0" w:type="dxa"/>
+      </w:tblCellMar>
     </w:tblPr>
   </w:style>
   <w:style w:type="table" w:customStyle="1" w:styleId="a6">
@@ -11128,6 +10914,12 @@
     <w:tblPr>
       <w:tblStyleRowBandSize w:val="1"/>
       <w:tblStyleColBandSize w:val="1"/>
+      <w:tblCellMar>
+        <w:top w:w="0" w:type="dxa"/>
+        <w:left w:w="0" w:type="dxa"/>
+        <w:bottom w:w="0" w:type="dxa"/>
+        <w:right w:w="0" w:type="dxa"/>
+      </w:tblCellMar>
     </w:tblPr>
   </w:style>
   <w:style w:type="table" w:customStyle="1" w:styleId="a7">
@@ -11136,6 +10928,12 @@
     <w:tblPr>
       <w:tblStyleRowBandSize w:val="1"/>
       <w:tblStyleColBandSize w:val="1"/>
+      <w:tblCellMar>
+        <w:top w:w="0" w:type="dxa"/>
+        <w:left w:w="0" w:type="dxa"/>
+        <w:bottom w:w="0" w:type="dxa"/>
+        <w:right w:w="0" w:type="dxa"/>
+      </w:tblCellMar>
     </w:tblPr>
   </w:style>
   <w:style w:type="table" w:customStyle="1" w:styleId="a8">
@@ -11144,6 +10942,12 @@
     <w:tblPr>
       <w:tblStyleRowBandSize w:val="1"/>
       <w:tblStyleColBandSize w:val="1"/>
+      <w:tblCellMar>
+        <w:top w:w="0" w:type="dxa"/>
+        <w:left w:w="0" w:type="dxa"/>
+        <w:bottom w:w="0" w:type="dxa"/>
+        <w:right w:w="0" w:type="dxa"/>
+      </w:tblCellMar>
     </w:tblPr>
   </w:style>
   <w:style w:type="table" w:customStyle="1" w:styleId="a9">
@@ -11152,6 +10956,12 @@
     <w:tblPr>
       <w:tblStyleRowBandSize w:val="1"/>
       <w:tblStyleColBandSize w:val="1"/>
+      <w:tblCellMar>
+        <w:top w:w="0" w:type="dxa"/>
+        <w:left w:w="0" w:type="dxa"/>
+        <w:bottom w:w="0" w:type="dxa"/>
+        <w:right w:w="0" w:type="dxa"/>
+      </w:tblCellMar>
     </w:tblPr>
   </w:style>
   <w:style w:type="table" w:customStyle="1" w:styleId="aa">
@@ -11160,6 +10970,12 @@
     <w:tblPr>
       <w:tblStyleRowBandSize w:val="1"/>
       <w:tblStyleColBandSize w:val="1"/>
+      <w:tblCellMar>
+        <w:top w:w="0" w:type="dxa"/>
+        <w:left w:w="0" w:type="dxa"/>
+        <w:bottom w:w="0" w:type="dxa"/>
+        <w:right w:w="0" w:type="dxa"/>
+      </w:tblCellMar>
     </w:tblPr>
   </w:style>
   <w:style w:type="table" w:customStyle="1" w:styleId="ab">
@@ -11168,6 +10984,12 @@
     <w:tblPr>
       <w:tblStyleRowBandSize w:val="1"/>
       <w:tblStyleColBandSize w:val="1"/>
+      <w:tblCellMar>
+        <w:top w:w="0" w:type="dxa"/>
+        <w:left w:w="0" w:type="dxa"/>
+        <w:bottom w:w="0" w:type="dxa"/>
+        <w:right w:w="0" w:type="dxa"/>
+      </w:tblCellMar>
     </w:tblPr>
   </w:style>
   <w:style w:type="table" w:customStyle="1" w:styleId="ac">
@@ -11176,6 +10998,12 @@
     <w:tblPr>
       <w:tblStyleRowBandSize w:val="1"/>
       <w:tblStyleColBandSize w:val="1"/>
+      <w:tblCellMar>
+        <w:top w:w="0" w:type="dxa"/>
+        <w:left w:w="0" w:type="dxa"/>
+        <w:bottom w:w="0" w:type="dxa"/>
+        <w:right w:w="0" w:type="dxa"/>
+      </w:tblCellMar>
     </w:tblPr>
   </w:style>
   <w:style w:type="table" w:customStyle="1" w:styleId="ad">
@@ -11184,6 +11012,12 @@
     <w:tblPr>
       <w:tblStyleRowBandSize w:val="1"/>
       <w:tblStyleColBandSize w:val="1"/>
+      <w:tblCellMar>
+        <w:top w:w="0" w:type="dxa"/>
+        <w:left w:w="0" w:type="dxa"/>
+        <w:bottom w:w="0" w:type="dxa"/>
+        <w:right w:w="0" w:type="dxa"/>
+      </w:tblCellMar>
     </w:tblPr>
   </w:style>
   <w:style w:type="table" w:customStyle="1" w:styleId="ae">
@@ -11193,7 +11027,9 @@
       <w:tblStyleRowBandSize w:val="1"/>
       <w:tblStyleColBandSize w:val="1"/>
       <w:tblCellMar>
+        <w:top w:w="0" w:type="dxa"/>
         <w:left w:w="70" w:type="dxa"/>
+        <w:bottom w:w="0" w:type="dxa"/>
         <w:right w:w="70" w:type="dxa"/>
       </w:tblCellMar>
     </w:tblPr>
@@ -11205,7 +11041,9 @@
       <w:tblStyleRowBandSize w:val="1"/>
       <w:tblStyleColBandSize w:val="1"/>
       <w:tblCellMar>
+        <w:top w:w="0" w:type="dxa"/>
         <w:left w:w="70" w:type="dxa"/>
+        <w:bottom w:w="0" w:type="dxa"/>
         <w:right w:w="70" w:type="dxa"/>
       </w:tblCellMar>
     </w:tblPr>
@@ -11217,7 +11055,9 @@
       <w:tblStyleRowBandSize w:val="1"/>
       <w:tblStyleColBandSize w:val="1"/>
       <w:tblCellMar>
+        <w:top w:w="0" w:type="dxa"/>
         <w:left w:w="108" w:type="dxa"/>
+        <w:bottom w:w="0" w:type="dxa"/>
         <w:right w:w="108" w:type="dxa"/>
       </w:tblCellMar>
     </w:tblPr>
@@ -11229,7 +11069,9 @@
       <w:tblStyleRowBandSize w:val="1"/>
       <w:tblStyleColBandSize w:val="1"/>
       <w:tblCellMar>
+        <w:top w:w="0" w:type="dxa"/>
         <w:left w:w="108" w:type="dxa"/>
+        <w:bottom w:w="0" w:type="dxa"/>
         <w:right w:w="108" w:type="dxa"/>
       </w:tblCellMar>
     </w:tblPr>
@@ -11241,7 +11083,9 @@
       <w:tblStyleRowBandSize w:val="1"/>
       <w:tblStyleColBandSize w:val="1"/>
       <w:tblCellMar>
+        <w:top w:w="0" w:type="dxa"/>
         <w:left w:w="108" w:type="dxa"/>
+        <w:bottom w:w="0" w:type="dxa"/>
         <w:right w:w="108" w:type="dxa"/>
       </w:tblCellMar>
     </w:tblPr>
@@ -11253,7 +11097,9 @@
       <w:tblStyleRowBandSize w:val="1"/>
       <w:tblStyleColBandSize w:val="1"/>
       <w:tblCellMar>
+        <w:top w:w="0" w:type="dxa"/>
         <w:left w:w="70" w:type="dxa"/>
+        <w:bottom w:w="0" w:type="dxa"/>
         <w:right w:w="70" w:type="dxa"/>
       </w:tblCellMar>
     </w:tblPr>

</xml_diff>

<commit_message>
Revision general del Documento y aspectos a modificar para su definicion
</commit_message>
<xml_diff>
--- a/DOCUMENTACION/Documento ieee-830.docx
+++ b/DOCUMENTACION/Documento ieee-830.docx
@@ -304,7 +304,6 @@
           <w:szCs w:val="22"/>
         </w:rPr>
       </w:pPr>
-      <w:proofErr w:type="spellStart"/>
       <w:r>
         <w:rPr>
           <w:b/>
@@ -313,7 +312,6 @@
         </w:rPr>
         <w:t>ParkingSetting</w:t>
       </w:r>
-      <w:proofErr w:type="spellEnd"/>
     </w:p>
     <w:p>
       <w:pPr>
@@ -773,21 +771,7 @@
               <w:rPr>
                 <w:b/>
               </w:rPr>
-              <w:t xml:space="preserve">Verificado </w:t>
-            </w:r>
-            <w:proofErr w:type="spellStart"/>
-            <w:r>
-              <w:rPr>
-                <w:b/>
-              </w:rPr>
-              <w:t>dep</w:t>
-            </w:r>
-            <w:proofErr w:type="spellEnd"/>
-            <w:r>
-              <w:rPr>
-                <w:b/>
-              </w:rPr>
-              <w:t>. Calidad.</w:t>
+              <w:t>Verificado dep. Calidad.</w:t>
             </w:r>
           </w:p>
         </w:tc>
@@ -838,13 +822,8 @@
               <w:pStyle w:val="Normal1"/>
               <w:widowControl w:val="0"/>
             </w:pPr>
-            <w:proofErr w:type="spellStart"/>
-            <w:r>
-              <w:t>Guazzetti</w:t>
-            </w:r>
-            <w:proofErr w:type="spellEnd"/>
-            <w:r>
-              <w:t xml:space="preserve"> Emiliano</w:t>
+            <w:r>
+              <w:t>Guazzetti Emiliano</w:t>
             </w:r>
           </w:p>
           <w:p>
@@ -852,19 +831,9 @@
               <w:pStyle w:val="Normal1"/>
               <w:widowControl w:val="0"/>
             </w:pPr>
-            <w:proofErr w:type="spellStart"/>
-            <w:r>
-              <w:t>Fernandez</w:t>
-            </w:r>
-            <w:proofErr w:type="spellEnd"/>
-            <w:r>
-              <w:t xml:space="preserve"> Claudio </w:t>
-            </w:r>
-            <w:proofErr w:type="spellStart"/>
-            <w:r>
-              <w:t>Ranses</w:t>
-            </w:r>
-            <w:proofErr w:type="spellEnd"/>
+            <w:r>
+              <w:t>Fernandez Claudio Ranses</w:t>
+            </w:r>
           </w:p>
           <w:p>
             <w:pPr>
@@ -880,37 +849,17 @@
               <w:pStyle w:val="Normal1"/>
               <w:widowControl w:val="0"/>
             </w:pPr>
-            <w:proofErr w:type="gramStart"/>
-            <w:r>
-              <w:t xml:space="preserve">Teruel  </w:t>
-            </w:r>
-            <w:proofErr w:type="spellStart"/>
-            <w:r>
-              <w:t>Schenfeld</w:t>
-            </w:r>
-            <w:proofErr w:type="spellEnd"/>
-            <w:proofErr w:type="gramEnd"/>
-            <w:r>
-              <w:t xml:space="preserve"> Priscila </w:t>
-            </w:r>
-            <w:proofErr w:type="spellStart"/>
-            <w:r>
-              <w:t>johanna</w:t>
-            </w:r>
-            <w:proofErr w:type="spellEnd"/>
+            <w:r>
+              <w:t>Teruel  Schenfeld Priscila johanna</w:t>
+            </w:r>
           </w:p>
           <w:p>
             <w:pPr>
               <w:pStyle w:val="Normal1"/>
               <w:widowControl w:val="0"/>
             </w:pPr>
-            <w:proofErr w:type="spellStart"/>
-            <w:r>
-              <w:t>Corraro</w:t>
-            </w:r>
-            <w:proofErr w:type="spellEnd"/>
-            <w:r>
-              <w:t xml:space="preserve"> Florencia</w:t>
+            <w:r>
+              <w:t>Corraro Florencia</w:t>
             </w:r>
           </w:p>
           <w:p>
@@ -936,13 +885,8 @@
               <w:pStyle w:val="Normal1"/>
               <w:widowControl w:val="0"/>
             </w:pPr>
-            <w:proofErr w:type="spellStart"/>
-            <w:r>
-              <w:t>Schenfeld</w:t>
-            </w:r>
-            <w:proofErr w:type="spellEnd"/>
-            <w:r>
-              <w:t xml:space="preserve"> Silvia</w:t>
+            <w:r>
+              <w:t>Schenfeld Silvia</w:t>
             </w:r>
           </w:p>
           <w:p>
@@ -951,26 +895,16 @@
               <w:widowControl w:val="0"/>
             </w:pPr>
             <w:r>
-              <w:t xml:space="preserve">Herrera </w:t>
-            </w:r>
-            <w:proofErr w:type="spellStart"/>
-            <w:r>
-              <w:t>Sebastian</w:t>
-            </w:r>
-            <w:proofErr w:type="spellEnd"/>
+              <w:t>Herrera Sebastian</w:t>
+            </w:r>
           </w:p>
           <w:p>
             <w:pPr>
               <w:pStyle w:val="Normal1"/>
               <w:widowControl w:val="0"/>
             </w:pPr>
-            <w:proofErr w:type="spellStart"/>
-            <w:r>
-              <w:t>Ionno</w:t>
-            </w:r>
-            <w:proofErr w:type="spellEnd"/>
-            <w:r>
-              <w:t xml:space="preserve"> Christian</w:t>
+            <w:r>
+              <w:t>Ionno Christian</w:t>
             </w:r>
           </w:p>
         </w:tc>
@@ -1141,7 +1075,6 @@
           <w:docPartUnique/>
         </w:docPartObj>
       </w:sdtPr>
-      <w:sdtEndPr/>
       <w:sdtContent>
         <w:p>
           <w:pPr>
@@ -1412,20 +1345,24 @@
             </w:r>
           </w:hyperlink>
           <w:r>
-            <w:fldChar w:fldCharType="begin"/>
-          </w:r>
-          <w:r>
-            <w:instrText xml:space="preserve"> PAGEREF _tyjcwt \h </w:instrText>
-          </w:r>
-          <w:r>
-            <w:fldChar w:fldCharType="separate"/>
-          </w:r>
-          <w:r>
             <w:rPr>
+              <w:rFonts w:eastAsia="Calibri"/>
               <w:b/>
+              <w:bCs/>
+              <w:sz w:val="22"/>
+              <w:szCs w:val="22"/>
               <w:u w:val="single"/>
             </w:rPr>
-            <w:t>Alcance</w:t>
+            <w:t>Ámbito del sistema</w:t>
+          </w:r>
+          <w:r>
+            <w:fldChar w:fldCharType="begin"/>
+          </w:r>
+          <w:r>
+            <w:instrText xml:space="preserve"> PAGEREF _tyjcwt \h </w:instrText>
+          </w:r>
+          <w:r>
+            <w:fldChar w:fldCharType="separate"/>
           </w:r>
           <w:r>
             <w:rPr>
@@ -2230,7 +2167,21 @@
               <w:b/>
               <w:u w:val="single"/>
             </w:rPr>
-            <w:t>Sprints</w:t>
+            <w:t>Sprin</w:t>
+          </w:r>
+          <w:r>
+            <w:rPr>
+              <w:b/>
+              <w:u w:val="single"/>
+            </w:rPr>
+            <w:t>t</w:t>
+          </w:r>
+          <w:r>
+            <w:rPr>
+              <w:b/>
+              <w:u w:val="single"/>
+            </w:rPr>
+            <w:t>s</w:t>
           </w:r>
           <w:r>
             <w:rPr>
@@ -2295,7 +2246,7 @@
             <w:rPr>
               <w:u w:val="single"/>
             </w:rPr>
-            <w:t>Sprint 1</w:t>
+            <w:t>Sprint 0</w:t>
           </w:r>
           <w:r>
             <w:tab/>
@@ -2357,10 +2308,55 @@
             <w:rPr>
               <w:u w:val="single"/>
             </w:rPr>
-            <w:t>Spint 2</w:t>
+            <w:t>Sp</w:t>
+          </w:r>
+          <w:r>
+            <w:rPr>
+              <w:u w:val="single"/>
+            </w:rPr>
+            <w:t>r</w:t>
+          </w:r>
+          <w:r>
+            <w:rPr>
+              <w:u w:val="single"/>
+            </w:rPr>
+            <w:t>int 1</w:t>
+          </w:r>
+          <w:r>
+            <w:rPr>
+              <w:u w:val="single"/>
+            </w:rPr>
+            <w:br/>
+            <w:t>3.3.3</w:t>
+          </w:r>
+          <w:r>
+            <w:t xml:space="preserve"> </w:t>
           </w:r>
           <w:r>
             <w:tab/>
+          </w:r>
+          <w:r>
+            <w:rPr>
+              <w:u w:val="single"/>
+            </w:rPr>
+            <w:t>Sp</w:t>
+          </w:r>
+          <w:r>
+            <w:rPr>
+              <w:u w:val="single"/>
+            </w:rPr>
+            <w:t>r</w:t>
+          </w:r>
+          <w:r>
+            <w:rPr>
+              <w:u w:val="single"/>
+            </w:rPr>
+            <w:t>int 2</w:t>
+          </w:r>
+          <w:r>
+            <w:tab/>
+          </w:r>
+          <w:r>
             <w:t>20</w:t>
           </w:r>
           <w:r>
@@ -2571,75 +2567,14 @@
         <w:tab/>
       </w:r>
       <w:r>
-        <w:t>El presente documento tiene como propósito definir las especificaciones para el desarrollo de un sistema que permitirá administrar una playa de estacionamiento, tener un control sobre las plazas de la misma, como así también los ingresos/egresos de la caja.</w:t>
+        <w:t xml:space="preserve">El presente documento tiene como propósito definir las especificaciones para el desarrollo de un sistema que permitirá administrar una playa de estacionamiento, tener un control sobre las plazas de la misma, como así también los ingresos/egresos de la </w:t>
+      </w:r>
+      <w:r>
+        <w:t xml:space="preserve">caja; Este va dirigido al personal administrativo y directivo del nombrado.  </w:t>
       </w:r>
       <w:r>
         <w:br/>
       </w:r>
-      <w:r>
-        <w:br/>
-      </w:r>
-      <w:r>
-        <w:rPr>
-          <w:highlight w:val="cyan"/>
-        </w:rPr>
-        <w:t>Sugerencia</w:t>
-      </w:r>
-      <w:r>
-        <w:br/>
-        <w:t xml:space="preserve">El presente documento tiene como propósito definir de manera clara y precisa las especificaciones para el desarrollo del del sistema a desarrollar. El mismo estará dirigido a aquellos usuarios pertenecientes al equipo perteneciente al estacionamiento de </w:t>
-      </w:r>
-      <w:proofErr w:type="gramStart"/>
-      <w:r>
-        <w:t>vehículos .</w:t>
-      </w:r>
-      <w:proofErr w:type="gramEnd"/>
-      <w:r>
-        <w:br/>
-      </w:r>
-      <w:r>
-        <w:rPr>
-          <w:highlight w:val="cyan"/>
-        </w:rPr>
-        <w:t>Nota:</w:t>
-      </w:r>
-      <w:r>
-        <w:t xml:space="preserve"> no pondría sobre el control de plazas y eso ya que entraría en alcances </w:t>
-      </w:r>
-    </w:p>
-    <w:p>
-      <w:pPr>
-        <w:pStyle w:val="Normal1"/>
-        <w:pBdr>
-          <w:top w:val="nil"/>
-          <w:left w:val="nil"/>
-          <w:bottom w:val="nil"/>
-          <w:right w:val="nil"/>
-          <w:between w:val="nil"/>
-        </w:pBdr>
-        <w:tabs>
-          <w:tab w:val="left" w:pos="709"/>
-        </w:tabs>
-        <w:ind w:left="601"/>
-        <w:jc w:val="both"/>
-      </w:pPr>
-    </w:p>
-    <w:p>
-      <w:pPr>
-        <w:pStyle w:val="Normal1"/>
-        <w:pBdr>
-          <w:top w:val="nil"/>
-          <w:left w:val="nil"/>
-          <w:bottom w:val="nil"/>
-          <w:right w:val="nil"/>
-          <w:between w:val="nil"/>
-        </w:pBdr>
-        <w:tabs>
-          <w:tab w:val="left" w:pos="709"/>
-        </w:tabs>
-        <w:ind w:left="601"/>
-        <w:jc w:val="both"/>
-      </w:pPr>
     </w:p>
     <w:p>
       <w:pPr>
@@ -2704,7 +2639,6 @@
           <w:tab w:val="left" w:pos="709"/>
         </w:tabs>
         <w:ind w:left="601"/>
-        <w:jc w:val="both"/>
       </w:pPr>
       <w:r>
         <w:t xml:space="preserve">Actualmente nuestro sistema </w:t>
@@ -2713,11 +2647,82 @@
         <w:t>PARKING SETTING</w:t>
       </w:r>
       <w:r>
-        <w:t xml:space="preserve"> si bien no cuenta con sistemas de cobros, incluirá un sistema de bases de datos cuya función principal es gestionar los datos tanto de clientes como de del equipo del estacionamiento y las ventas realizadas.</w:t>
+        <w:t xml:space="preserve"> </w:t>
+      </w:r>
+      <w:r>
+        <w:t>en esta versión no co</w:t>
+      </w:r>
+      <w:r>
+        <w:t>n</w:t>
+      </w:r>
+      <w:r>
+        <w:t>tara con la posibilidad de que los usuarios finales del estacionamiento puedan reservar su plaza y abonarla de manera online y off site.</w:t>
+      </w:r>
+    </w:p>
+    <w:p>
+      <w:pPr>
+        <w:pStyle w:val="Normal1"/>
+        <w:pBdr>
+          <w:top w:val="nil"/>
+          <w:left w:val="nil"/>
+          <w:bottom w:val="nil"/>
+          <w:right w:val="nil"/>
+          <w:between w:val="nil"/>
+        </w:pBdr>
+        <w:tabs>
+          <w:tab w:val="left" w:pos="709"/>
+        </w:tabs>
+        <w:ind w:left="601"/>
+      </w:pPr>
+      <w:r>
+        <w:t>I</w:t>
+      </w:r>
+      <w:r>
+        <w:t>ncluirá un sistema de bases de datos cuya función principal es gestionar los datos tanto de</w:t>
+      </w:r>
+      <w:r>
+        <w:t>l</w:t>
+      </w:r>
+      <w:r>
+        <w:t xml:space="preserve"> cliente como del equipo del estacionamiento y las ventas realizadas.</w:t>
       </w:r>
       <w:r>
         <w:br/>
-        <w:t>Con esto se busca administrar una playa de estacionamiento, tener un control sobre las plazas de la misma, también los ingresos/egresos de la caja y por últimos las estadísticas tanto de ventas como de plazas contratadas. Estos datos podrán ser consultados tanto por el equipo del estacionamiento como por sus dueños. El objetivo lograr una dinámica más fluida en el servicio, agilizar el proceso de control y distribución tanto de caja como de plazas.</w:t>
+        <w:t xml:space="preserve">Con esto se busca administrar una playa de estacionamiento, tener un control sobre las plazas de la misma, también los ingresos/egresos de la caja y por últimos las estadísticas tanto de ventas como de plazas contratadas. </w:t>
+      </w:r>
+    </w:p>
+    <w:p>
+      <w:pPr>
+        <w:pStyle w:val="Normal1"/>
+        <w:pBdr>
+          <w:top w:val="nil"/>
+          <w:left w:val="nil"/>
+          <w:bottom w:val="nil"/>
+          <w:right w:val="nil"/>
+          <w:between w:val="nil"/>
+        </w:pBdr>
+        <w:tabs>
+          <w:tab w:val="left" w:pos="709"/>
+        </w:tabs>
+        <w:ind w:left="601"/>
+      </w:pPr>
+      <w:r>
+        <w:t>Estos datos podrán ser consultados tanto por el equipo del estacionamiento como por sus dueños</w:t>
+      </w:r>
+      <w:r>
+        <w:t xml:space="preserve"> con sus respectivas </w:t>
+      </w:r>
+      <w:r>
+        <w:t>restricciones.</w:t>
+      </w:r>
+      <w:r>
+        <w:t xml:space="preserve"> El objetivo</w:t>
+      </w:r>
+      <w:r>
+        <w:t xml:space="preserve"> es</w:t>
+      </w:r>
+      <w:r>
+        <w:t xml:space="preserve"> lograr una dinámica más fluida en el servicio, agilizar el proceso de control y distribución tanto de caja como de plazas.</w:t>
       </w:r>
     </w:p>
     <w:p>
@@ -2883,13 +2888,8 @@
               <w:pStyle w:val="Normal1"/>
               <w:widowControl w:val="0"/>
             </w:pPr>
-            <w:proofErr w:type="spellStart"/>
-            <w:r>
-              <w:t>Guazzetti</w:t>
-            </w:r>
-            <w:proofErr w:type="spellEnd"/>
-            <w:r>
-              <w:t xml:space="preserve"> Emiliano</w:t>
+            <w:r>
+              <w:t>Guazzetti Emiliano</w:t>
             </w:r>
           </w:p>
         </w:tc>
@@ -3048,13 +3048,8 @@
               <w:jc w:val="both"/>
             </w:pPr>
             <w:r>
-              <w:t xml:space="preserve">Training </w:t>
-            </w:r>
-            <w:proofErr w:type="spellStart"/>
-            <w:r>
-              <w:t>Developer</w:t>
-            </w:r>
-            <w:proofErr w:type="spellEnd"/>
+              <w:t>Training Developer</w:t>
+            </w:r>
           </w:p>
         </w:tc>
       </w:tr>
@@ -3219,7 +3214,10 @@
               <w:jc w:val="both"/>
             </w:pPr>
             <w:r>
-              <w:t>mail</w:t>
+              <w:t>M</w:t>
+            </w:r>
+            <w:r>
+              <w:t>ail</w:t>
             </w:r>
           </w:p>
         </w:tc>
@@ -3330,19 +3328,9 @@
               <w:pStyle w:val="Normal1"/>
               <w:widowControl w:val="0"/>
             </w:pPr>
-            <w:proofErr w:type="spellStart"/>
-            <w:r>
-              <w:t>Fernandez</w:t>
-            </w:r>
-            <w:proofErr w:type="spellEnd"/>
-            <w:r>
-              <w:t xml:space="preserve"> Claudio </w:t>
-            </w:r>
-            <w:proofErr w:type="spellStart"/>
-            <w:r>
-              <w:t>Ranses</w:t>
-            </w:r>
-            <w:proofErr w:type="spellEnd"/>
+            <w:r>
+              <w:t>Fernandez Claudio Ranses</w:t>
+            </w:r>
           </w:p>
         </w:tc>
       </w:tr>
@@ -3409,11 +3397,9 @@
               </w:tabs>
               <w:jc w:val="both"/>
             </w:pPr>
-            <w:proofErr w:type="spellStart"/>
             <w:r>
               <w:t>TeamDeveloper</w:t>
             </w:r>
-            <w:proofErr w:type="spellEnd"/>
           </w:p>
         </w:tc>
       </w:tr>
@@ -3482,13 +3468,8 @@
               <w:jc w:val="both"/>
             </w:pPr>
             <w:r>
-              <w:t xml:space="preserve">Training </w:t>
-            </w:r>
-            <w:proofErr w:type="spellStart"/>
-            <w:r>
-              <w:t>Developer</w:t>
-            </w:r>
-            <w:proofErr w:type="spellEnd"/>
+              <w:t>Training Developer</w:t>
+            </w:r>
           </w:p>
         </w:tc>
       </w:tr>
@@ -3556,21 +3537,8 @@
               <w:jc w:val="both"/>
             </w:pPr>
             <w:r>
-              <w:t xml:space="preserve">Diseño, Creación y Edición en Áreas </w:t>
-            </w:r>
-            <w:proofErr w:type="spellStart"/>
-            <w:r>
-              <w:t>FrontEnd</w:t>
-            </w:r>
-            <w:proofErr w:type="spellEnd"/>
-            <w:r>
-              <w:t xml:space="preserve"> y </w:t>
-            </w:r>
-            <w:proofErr w:type="spellStart"/>
-            <w:r>
-              <w:t>BackEnd</w:t>
-            </w:r>
-            <w:proofErr w:type="spellEnd"/>
+              <w:t>Diseño, Creación y Edición en Áreas FrontEnd y BackEnd</w:t>
+            </w:r>
           </w:p>
         </w:tc>
       </w:tr>
@@ -3658,19 +3626,6 @@
     <w:p>
       <w:pPr>
         <w:pStyle w:val="Normal1"/>
-        <w:ind w:left="600"/>
-      </w:pPr>
-    </w:p>
-    <w:p>
-      <w:pPr>
-        <w:pStyle w:val="Normal1"/>
-        <w:ind w:left="600"/>
-      </w:pPr>
-    </w:p>
-    <w:p>
-      <w:pPr>
-        <w:pStyle w:val="Normal1"/>
-        <w:ind w:left="600"/>
       </w:pPr>
     </w:p>
     <w:tbl>
@@ -3729,7 +3684,6 @@
               <w:rPr>
                 <w:b/>
               </w:rPr>
-              <w:lastRenderedPageBreak/>
               <w:t>Nombre</w:t>
             </w:r>
           </w:p>
@@ -3824,11 +3778,9 @@
               </w:tabs>
               <w:jc w:val="both"/>
             </w:pPr>
-            <w:proofErr w:type="spellStart"/>
             <w:r>
               <w:t>TeamDeveloper</w:t>
             </w:r>
-            <w:proofErr w:type="spellEnd"/>
           </w:p>
         </w:tc>
       </w:tr>
@@ -3896,13 +3848,8 @@
               <w:jc w:val="both"/>
             </w:pPr>
             <w:r>
-              <w:t xml:space="preserve">Training </w:t>
-            </w:r>
-            <w:proofErr w:type="spellStart"/>
-            <w:r>
-              <w:t>Developer</w:t>
-            </w:r>
-            <w:proofErr w:type="spellEnd"/>
+              <w:t>Training Developer</w:t>
+            </w:r>
           </w:p>
         </w:tc>
       </w:tr>
@@ -3970,21 +3917,8 @@
               <w:jc w:val="both"/>
             </w:pPr>
             <w:r>
-              <w:t xml:space="preserve">Diseño, Creación y Edición en Áreas </w:t>
-            </w:r>
-            <w:proofErr w:type="spellStart"/>
-            <w:r>
-              <w:t>FrontEnd</w:t>
-            </w:r>
-            <w:proofErr w:type="spellEnd"/>
-            <w:r>
-              <w:t xml:space="preserve"> y </w:t>
-            </w:r>
-            <w:proofErr w:type="spellStart"/>
-            <w:r>
-              <w:t>BackEnd</w:t>
-            </w:r>
-            <w:proofErr w:type="spellEnd"/>
+              <w:t>Diseño, Creación y Edición en Áreas FrontEnd y BackEnd</w:t>
+            </w:r>
           </w:p>
         </w:tc>
       </w:tr>
@@ -4186,24 +4120,9 @@
               <w:pStyle w:val="Normal1"/>
               <w:widowControl w:val="0"/>
             </w:pPr>
-            <w:proofErr w:type="gramStart"/>
-            <w:r>
-              <w:t xml:space="preserve">Teruel  </w:t>
-            </w:r>
-            <w:proofErr w:type="spellStart"/>
-            <w:r>
-              <w:t>Schenfeld</w:t>
-            </w:r>
-            <w:proofErr w:type="spellEnd"/>
-            <w:proofErr w:type="gramEnd"/>
-            <w:r>
-              <w:t xml:space="preserve"> Priscila </w:t>
-            </w:r>
-            <w:proofErr w:type="spellStart"/>
-            <w:r>
-              <w:t>johanna</w:t>
-            </w:r>
-            <w:proofErr w:type="spellEnd"/>
+            <w:r>
+              <w:t>Teruel  Schenfeld Priscila johanna</w:t>
+            </w:r>
           </w:p>
         </w:tc>
       </w:tr>
@@ -4270,11 +4189,9 @@
               </w:tabs>
               <w:jc w:val="both"/>
             </w:pPr>
-            <w:proofErr w:type="spellStart"/>
             <w:r>
               <w:t>TeamDeveloper</w:t>
             </w:r>
-            <w:proofErr w:type="spellEnd"/>
           </w:p>
         </w:tc>
       </w:tr>
@@ -4342,13 +4259,8 @@
               <w:jc w:val="both"/>
             </w:pPr>
             <w:r>
-              <w:t xml:space="preserve">Training </w:t>
-            </w:r>
-            <w:proofErr w:type="spellStart"/>
-            <w:r>
-              <w:t>Developer</w:t>
-            </w:r>
-            <w:proofErr w:type="spellEnd"/>
+              <w:t>Training Developer</w:t>
+            </w:r>
           </w:p>
         </w:tc>
       </w:tr>
@@ -4416,21 +4328,8 @@
               <w:jc w:val="both"/>
             </w:pPr>
             <w:r>
-              <w:t xml:space="preserve">Diseño, Creación y Edición en Áreas </w:t>
-            </w:r>
-            <w:proofErr w:type="spellStart"/>
-            <w:r>
-              <w:t>FrontEnd</w:t>
-            </w:r>
-            <w:proofErr w:type="spellEnd"/>
-            <w:r>
-              <w:t xml:space="preserve"> y </w:t>
-            </w:r>
-            <w:proofErr w:type="spellStart"/>
-            <w:r>
-              <w:t>BackEnd</w:t>
-            </w:r>
-            <w:proofErr w:type="spellEnd"/>
+              <w:t>Diseño, Creación y Edición en Áreas FrontEnd y BackEnd</w:t>
+            </w:r>
           </w:p>
         </w:tc>
       </w:tr>
@@ -4590,13 +4489,8 @@
               <w:pStyle w:val="Normal1"/>
               <w:widowControl w:val="0"/>
             </w:pPr>
-            <w:proofErr w:type="spellStart"/>
-            <w:r>
-              <w:t>Corraro</w:t>
-            </w:r>
-            <w:proofErr w:type="spellEnd"/>
-            <w:r>
-              <w:t xml:space="preserve"> Florencia</w:t>
+            <w:r>
+              <w:t>Corraro Florencia</w:t>
             </w:r>
           </w:p>
         </w:tc>
@@ -4664,11 +4558,9 @@
               </w:tabs>
               <w:jc w:val="both"/>
             </w:pPr>
-            <w:proofErr w:type="spellStart"/>
             <w:r>
               <w:t>TeamDeveloper</w:t>
             </w:r>
-            <w:proofErr w:type="spellEnd"/>
           </w:p>
         </w:tc>
       </w:tr>
@@ -4736,13 +4628,8 @@
               <w:jc w:val="both"/>
             </w:pPr>
             <w:r>
-              <w:t xml:space="preserve">Training </w:t>
-            </w:r>
-            <w:proofErr w:type="spellStart"/>
-            <w:r>
-              <w:t>Developer</w:t>
-            </w:r>
-            <w:proofErr w:type="spellEnd"/>
+              <w:t>Training Developer</w:t>
+            </w:r>
           </w:p>
         </w:tc>
       </w:tr>
@@ -4810,21 +4697,8 @@
               <w:jc w:val="both"/>
             </w:pPr>
             <w:r>
-              <w:t xml:space="preserve">Diseño, Creación y Edición en Áreas </w:t>
-            </w:r>
-            <w:proofErr w:type="spellStart"/>
-            <w:r>
-              <w:t>FrontEnd</w:t>
-            </w:r>
-            <w:proofErr w:type="spellEnd"/>
-            <w:r>
-              <w:t xml:space="preserve"> y </w:t>
-            </w:r>
-            <w:proofErr w:type="spellStart"/>
-            <w:r>
-              <w:t>BackEnd</w:t>
-            </w:r>
-            <w:proofErr w:type="spellEnd"/>
+              <w:t>Diseño, Creación y Edición en Áreas FrontEnd y BackEnd</w:t>
+            </w:r>
           </w:p>
         </w:tc>
       </w:tr>
@@ -5054,11 +4928,9 @@
               </w:tabs>
               <w:jc w:val="both"/>
             </w:pPr>
-            <w:proofErr w:type="spellStart"/>
             <w:r>
               <w:t>TeamDeveloper</w:t>
             </w:r>
-            <w:proofErr w:type="spellEnd"/>
           </w:p>
         </w:tc>
       </w:tr>
@@ -5126,13 +4998,8 @@
               <w:jc w:val="both"/>
             </w:pPr>
             <w:r>
-              <w:t xml:space="preserve">Training </w:t>
-            </w:r>
-            <w:proofErr w:type="spellStart"/>
-            <w:r>
-              <w:t>Developer</w:t>
-            </w:r>
-            <w:proofErr w:type="spellEnd"/>
+              <w:t>Training Developer</w:t>
+            </w:r>
           </w:p>
         </w:tc>
       </w:tr>
@@ -5200,21 +5067,8 @@
               <w:jc w:val="both"/>
             </w:pPr>
             <w:r>
-              <w:t xml:space="preserve">Diseño, Creación y Edición en Áreas </w:t>
-            </w:r>
-            <w:proofErr w:type="spellStart"/>
-            <w:r>
-              <w:t>FrontEnd</w:t>
-            </w:r>
-            <w:proofErr w:type="spellEnd"/>
-            <w:r>
-              <w:t xml:space="preserve"> y </w:t>
-            </w:r>
-            <w:proofErr w:type="spellStart"/>
-            <w:r>
-              <w:t>BackEnd</w:t>
-            </w:r>
-            <w:proofErr w:type="spellEnd"/>
+              <w:t>Diseño, Creación y Edición en Áreas FrontEnd y BackEnd</w:t>
+            </w:r>
           </w:p>
         </w:tc>
       </w:tr>
@@ -5444,11 +5298,9 @@
               </w:tabs>
               <w:jc w:val="both"/>
             </w:pPr>
-            <w:proofErr w:type="spellStart"/>
             <w:r>
               <w:t>TeamDeveloper</w:t>
             </w:r>
-            <w:proofErr w:type="spellEnd"/>
           </w:p>
         </w:tc>
       </w:tr>
@@ -5516,13 +5368,8 @@
               <w:jc w:val="both"/>
             </w:pPr>
             <w:r>
-              <w:t xml:space="preserve">Training </w:t>
-            </w:r>
-            <w:proofErr w:type="spellStart"/>
-            <w:r>
-              <w:t>Developer</w:t>
-            </w:r>
-            <w:proofErr w:type="spellEnd"/>
+              <w:t>Training Developer</w:t>
+            </w:r>
           </w:p>
         </w:tc>
       </w:tr>
@@ -5590,21 +5437,8 @@
               <w:jc w:val="both"/>
             </w:pPr>
             <w:r>
-              <w:t xml:space="preserve">Diseño, Creación y Edición en Áreas </w:t>
-            </w:r>
-            <w:proofErr w:type="spellStart"/>
-            <w:r>
-              <w:t>FrontEnd</w:t>
-            </w:r>
-            <w:proofErr w:type="spellEnd"/>
-            <w:r>
-              <w:t xml:space="preserve"> y </w:t>
-            </w:r>
-            <w:proofErr w:type="spellStart"/>
-            <w:r>
-              <w:t>BackEnd</w:t>
-            </w:r>
-            <w:proofErr w:type="spellEnd"/>
+              <w:t>Diseño, Creación y Edición en Áreas FrontEnd y BackEnd</w:t>
+            </w:r>
           </w:p>
         </w:tc>
       </w:tr>
@@ -5764,13 +5598,8 @@
               <w:pStyle w:val="Normal1"/>
               <w:widowControl w:val="0"/>
             </w:pPr>
-            <w:proofErr w:type="spellStart"/>
-            <w:r>
-              <w:t>Schenfeld</w:t>
-            </w:r>
-            <w:proofErr w:type="spellEnd"/>
-            <w:r>
-              <w:t xml:space="preserve"> Silvia</w:t>
+            <w:r>
+              <w:t>Schenfeld Silvia</w:t>
             </w:r>
           </w:p>
         </w:tc>
@@ -5838,11 +5667,9 @@
               </w:tabs>
               <w:jc w:val="both"/>
             </w:pPr>
-            <w:proofErr w:type="spellStart"/>
             <w:r>
               <w:t>TeamDeveloper</w:t>
             </w:r>
-            <w:proofErr w:type="spellEnd"/>
           </w:p>
         </w:tc>
       </w:tr>
@@ -5910,13 +5737,8 @@
               <w:jc w:val="both"/>
             </w:pPr>
             <w:r>
-              <w:t xml:space="preserve">Training </w:t>
-            </w:r>
-            <w:proofErr w:type="spellStart"/>
-            <w:r>
-              <w:t>Developer</w:t>
-            </w:r>
-            <w:proofErr w:type="spellEnd"/>
+              <w:t>Training Developer</w:t>
+            </w:r>
           </w:p>
         </w:tc>
       </w:tr>
@@ -5984,21 +5806,8 @@
               <w:jc w:val="both"/>
             </w:pPr>
             <w:r>
-              <w:t xml:space="preserve">Diseño, Creación y Edición en Áreas </w:t>
-            </w:r>
-            <w:proofErr w:type="spellStart"/>
-            <w:r>
-              <w:t>FrontEnd</w:t>
-            </w:r>
-            <w:proofErr w:type="spellEnd"/>
-            <w:r>
-              <w:t xml:space="preserve"> y </w:t>
-            </w:r>
-            <w:proofErr w:type="spellStart"/>
-            <w:r>
-              <w:t>BackEnd</w:t>
-            </w:r>
-            <w:proofErr w:type="spellEnd"/>
+              <w:t>Diseño, Creación y Edición en Áreas FrontEnd y BackEnd</w:t>
+            </w:r>
           </w:p>
         </w:tc>
       </w:tr>
@@ -6159,13 +5968,8 @@
               <w:widowControl w:val="0"/>
             </w:pPr>
             <w:r>
-              <w:t xml:space="preserve">Herrera </w:t>
-            </w:r>
-            <w:proofErr w:type="spellStart"/>
-            <w:r>
-              <w:t>Sebastian</w:t>
-            </w:r>
-            <w:proofErr w:type="spellEnd"/>
+              <w:t>Herrera Sebastian</w:t>
+            </w:r>
           </w:p>
         </w:tc>
       </w:tr>
@@ -6232,11 +6036,9 @@
               </w:tabs>
               <w:jc w:val="both"/>
             </w:pPr>
-            <w:proofErr w:type="spellStart"/>
             <w:r>
               <w:t>TeamDeveloper</w:t>
             </w:r>
-            <w:proofErr w:type="spellEnd"/>
           </w:p>
         </w:tc>
       </w:tr>
@@ -6304,13 +6106,8 @@
               <w:jc w:val="both"/>
             </w:pPr>
             <w:r>
-              <w:t xml:space="preserve">Training </w:t>
-            </w:r>
-            <w:proofErr w:type="spellStart"/>
-            <w:r>
-              <w:t>Developer</w:t>
-            </w:r>
-            <w:proofErr w:type="spellEnd"/>
+              <w:t>Training Developer</w:t>
+            </w:r>
           </w:p>
         </w:tc>
       </w:tr>
@@ -6378,21 +6175,8 @@
               <w:jc w:val="both"/>
             </w:pPr>
             <w:r>
-              <w:t xml:space="preserve">Diseño, Creación y Edición en Áreas </w:t>
-            </w:r>
-            <w:proofErr w:type="spellStart"/>
-            <w:r>
-              <w:t>FrontEnd</w:t>
-            </w:r>
-            <w:proofErr w:type="spellEnd"/>
-            <w:r>
-              <w:t xml:space="preserve"> y </w:t>
-            </w:r>
-            <w:proofErr w:type="spellStart"/>
-            <w:r>
-              <w:t>BackEnd</w:t>
-            </w:r>
-            <w:proofErr w:type="spellEnd"/>
+              <w:t>Diseño, Creación y Edición en Áreas FrontEnd y BackEnd</w:t>
+            </w:r>
           </w:p>
         </w:tc>
       </w:tr>
@@ -6546,7 +6330,6 @@
               <w:rPr>
                 <w:b/>
               </w:rPr>
-              <w:lastRenderedPageBreak/>
               <w:t>Nombre</w:t>
             </w:r>
           </w:p>
@@ -6572,13 +6355,8 @@
               <w:pStyle w:val="Normal1"/>
               <w:widowControl w:val="0"/>
             </w:pPr>
-            <w:proofErr w:type="spellStart"/>
-            <w:r>
-              <w:t>Ionno</w:t>
-            </w:r>
-            <w:proofErr w:type="spellEnd"/>
-            <w:r>
-              <w:t xml:space="preserve"> Christian</w:t>
+            <w:r>
+              <w:t>Ionno Christian</w:t>
             </w:r>
           </w:p>
         </w:tc>
@@ -6646,11 +6424,9 @@
               </w:tabs>
               <w:jc w:val="both"/>
             </w:pPr>
-            <w:proofErr w:type="spellStart"/>
             <w:r>
               <w:t>TeamDeveloper</w:t>
             </w:r>
-            <w:proofErr w:type="spellEnd"/>
           </w:p>
         </w:tc>
       </w:tr>
@@ -6718,13 +6494,8 @@
               <w:jc w:val="both"/>
             </w:pPr>
             <w:r>
-              <w:t xml:space="preserve">Training </w:t>
-            </w:r>
-            <w:proofErr w:type="spellStart"/>
-            <w:r>
-              <w:t>Developer</w:t>
-            </w:r>
-            <w:proofErr w:type="spellEnd"/>
+              <w:t>Training Developer</w:t>
+            </w:r>
           </w:p>
         </w:tc>
       </w:tr>
@@ -6792,21 +6563,8 @@
               <w:jc w:val="both"/>
             </w:pPr>
             <w:r>
-              <w:t xml:space="preserve">Diseño, Creación y Edición en Áreas </w:t>
-            </w:r>
-            <w:proofErr w:type="spellStart"/>
-            <w:r>
-              <w:t>FrontEnd</w:t>
-            </w:r>
-            <w:proofErr w:type="spellEnd"/>
-            <w:r>
-              <w:t xml:space="preserve"> y </w:t>
-            </w:r>
-            <w:proofErr w:type="spellStart"/>
-            <w:r>
-              <w:t>BackEnd</w:t>
-            </w:r>
-            <w:proofErr w:type="spellEnd"/>
+              <w:t>Diseño, Creación y Edición en Áreas FrontEnd y BackEnd</w:t>
+            </w:r>
           </w:p>
         </w:tc>
       </w:tr>
@@ -6873,13 +6631,21 @@
               </w:tabs>
               <w:jc w:val="both"/>
             </w:pPr>
-            <w:r>
-              <w:t>mail</w:t>
-            </w:r>
           </w:p>
         </w:tc>
       </w:tr>
     </w:tbl>
+    <w:p>
+      <w:pPr>
+        <w:pStyle w:val="Normal1"/>
+        <w:widowControl w:val="0"/>
+        <w:ind w:left="708"/>
+        <w:jc w:val="center"/>
+        <w:rPr>
+          <w:i/>
+        </w:rPr>
+      </w:pPr>
+    </w:p>
     <w:p>
       <w:pPr>
         <w:pStyle w:val="Normal1"/>
@@ -6920,6 +6686,7 @@
           <w:sz w:val="28"/>
           <w:szCs w:val="28"/>
         </w:rPr>
+        <w:lastRenderedPageBreak/>
         <w:t>Definiciones, acrónimos y abreviaturas</w:t>
       </w:r>
     </w:p>
@@ -7703,19 +7470,11 @@
               </w:tabs>
               <w:jc w:val="center"/>
             </w:pPr>
-            <w:proofErr w:type="spellStart"/>
             <w:r>
               <w:rPr>
                 <w:b/>
               </w:rPr>
-              <w:t>Titulo</w:t>
-            </w:r>
-            <w:proofErr w:type="spellEnd"/>
-            <w:r>
-              <w:rPr>
-                <w:b/>
-              </w:rPr>
-              <w:t xml:space="preserve"> del Documento</w:t>
+              <w:t>Titulo del Documento</w:t>
             </w:r>
           </w:p>
         </w:tc>
@@ -7931,13 +7690,17 @@
       <w:r>
         <w:t xml:space="preserve">l cliente, de una manera clara y sencilla, enumerando uno a uno los requerimientos </w:t>
       </w:r>
-      <w:proofErr w:type="gramStart"/>
       <w:r>
-        <w:t>y  definiendo</w:t>
+        <w:t>y definiendo</w:t>
       </w:r>
-      <w:proofErr w:type="gramEnd"/>
       <w:r>
-        <w:t xml:space="preserve"> las tareas a realizar para satisfacerlos, creando un sistema  de gestión intuitivo y eficaz. </w:t>
+        <w:t xml:space="preserve"> las tareas a realizar para satisfacerlos, creando un </w:t>
+      </w:r>
+      <w:r>
+        <w:t>sistema de</w:t>
+      </w:r>
+      <w:r>
+        <w:t xml:space="preserve"> gestión intuitivo y eficaz. </w:t>
       </w:r>
     </w:p>
     <w:p>
@@ -8718,7 +8481,6 @@
           <w:sz w:val="28"/>
           <w:szCs w:val="28"/>
         </w:rPr>
-        <w:lastRenderedPageBreak/>
         <w:t>Restricciones</w:t>
       </w:r>
     </w:p>
@@ -8759,20 +8521,7 @@
         </w:pBdr>
       </w:pPr>
       <w:r>
-        <w:t xml:space="preserve">Lenguajes y tecnologías en uso: HTML, </w:t>
-      </w:r>
-      <w:proofErr w:type="spellStart"/>
-      <w:r>
-        <w:t>JavScript</w:t>
-      </w:r>
-      <w:proofErr w:type="spellEnd"/>
-      <w:proofErr w:type="gramStart"/>
-      <w:r>
-        <w:t>…….</w:t>
-      </w:r>
-      <w:proofErr w:type="gramEnd"/>
-      <w:r>
-        <w:t>.</w:t>
+        <w:t>Lenguajes y tecnologías en uso: HTML, JavScript……..</w:t>
       </w:r>
     </w:p>
     <w:p>
@@ -9104,92 +8853,72 @@
       <w:pPr>
         <w:pStyle w:val="Normal1"/>
       </w:pPr>
-      <w:proofErr w:type="spellStart"/>
       <w:r>
         <w:rPr>
           <w:b/>
           <w:sz w:val="24"/>
           <w:szCs w:val="24"/>
         </w:rPr>
-        <w:t>Product</w:t>
+        <w:t>Product Backlog</w:t>
       </w:r>
-      <w:proofErr w:type="spellEnd"/>
+    </w:p>
+    <w:p>
+      <w:pPr>
+        <w:pStyle w:val="Normal1"/>
+      </w:pPr>
+    </w:p>
+    <w:p>
+      <w:pPr>
+        <w:pStyle w:val="Normal1"/>
+        <w:spacing w:before="240" w:after="240"/>
+      </w:pPr>
+      <w:r>
+        <w:t>US#01 COMO USUARIO QUIERO UN PROGRAMA PARA GESTIONAR MI ESTACIONAMIENTO</w:t>
+      </w:r>
+    </w:p>
+    <w:p>
+      <w:pPr>
+        <w:pStyle w:val="Normal1"/>
+        <w:spacing w:before="240" w:after="240"/>
+      </w:pPr>
+      <w:r>
+        <w:t>US#02 COMO USUARIO QUIERO PODER AUTENTICAR INDIVIDUALMENTE A CADA USUARIO</w:t>
+      </w:r>
+    </w:p>
+    <w:p>
+      <w:pPr>
+        <w:pStyle w:val="Normal1"/>
+        <w:spacing w:before="240" w:after="240"/>
+      </w:pPr>
+      <w:r>
+        <w:t>US#03 COMO USUARIO NECESITO GESTIONAR LAS PLAZAS DEL ESTACIONAMIENTO</w:t>
+      </w:r>
+    </w:p>
+    <w:p>
+      <w:pPr>
+        <w:pStyle w:val="Normal1"/>
+        <w:spacing w:before="240" w:after="240"/>
+      </w:pPr>
+      <w:r>
+        <w:t>US#04 COMO USUARIO QUIERO PODER GESTIONAR MOVIMIENTOS DE CAJA</w:t>
+      </w:r>
+    </w:p>
+    <w:p>
+      <w:pPr>
+        <w:pStyle w:val="Normal1"/>
+        <w:spacing w:before="240" w:after="240"/>
+        <w:rPr>
+          <w:sz w:val="24"/>
+          <w:szCs w:val="24"/>
+        </w:rPr>
+      </w:pPr>
       <w:r>
         <w:rPr>
           <w:b/>
           <w:sz w:val="24"/>
           <w:szCs w:val="24"/>
         </w:rPr>
-        <w:t xml:space="preserve"> Backlog</w:t>
-      </w:r>
-    </w:p>
-    <w:p>
-      <w:pPr>
-        <w:pStyle w:val="Normal1"/>
-      </w:pPr>
-    </w:p>
-    <w:p>
-      <w:pPr>
-        <w:pStyle w:val="Normal1"/>
-        <w:spacing w:before="240" w:after="240"/>
-      </w:pPr>
-      <w:r>
-        <w:t>US#01 COMO USUARIO QUIERO UN PROGRAMA PARA GESTIONAR MI ESTACIONAMIENTO</w:t>
-      </w:r>
-    </w:p>
-    <w:p>
-      <w:pPr>
-        <w:pStyle w:val="Normal1"/>
-        <w:spacing w:before="240" w:after="240"/>
-      </w:pPr>
-      <w:r>
-        <w:t>US#02 COMO USUARIO QUIERO PODER AUTENTICAR INDIVIDUALMENTE A CADA USUARIO</w:t>
-      </w:r>
-    </w:p>
-    <w:p>
-      <w:pPr>
-        <w:pStyle w:val="Normal1"/>
-        <w:spacing w:before="240" w:after="240"/>
-      </w:pPr>
-      <w:r>
-        <w:t>US#03 COMO USUARIO NECESITO GESTIONAR LAS PLAZAS DEL ESTACIONAMIENTO</w:t>
-      </w:r>
-    </w:p>
-    <w:p>
-      <w:pPr>
-        <w:pStyle w:val="Normal1"/>
-        <w:spacing w:before="240" w:after="240"/>
-      </w:pPr>
-      <w:r>
-        <w:t>US#04 COMO USUARIO QUIERO PODER GESTIONAR MOVIMIENTOS DE CAJA</w:t>
-      </w:r>
-    </w:p>
-    <w:p>
-      <w:pPr>
-        <w:pStyle w:val="Normal1"/>
-        <w:spacing w:before="240" w:after="240"/>
-        <w:rPr>
-          <w:sz w:val="24"/>
-          <w:szCs w:val="24"/>
-        </w:rPr>
-      </w:pPr>
-      <w:proofErr w:type="spellStart"/>
-      <w:r>
-        <w:rPr>
-          <w:b/>
-          <w:sz w:val="24"/>
-          <w:szCs w:val="24"/>
-        </w:rPr>
-        <w:t>Sprints</w:t>
-      </w:r>
-      <w:proofErr w:type="spellEnd"/>
-      <w:r>
-        <w:rPr>
-          <w:b/>
-          <w:sz w:val="24"/>
-          <w:szCs w:val="24"/>
-        </w:rPr>
-        <w:t>.</w:t>
+        <w:t>Sprints.</w:t>
       </w:r>
     </w:p>
     <w:p>
@@ -9242,19 +8971,11 @@
                 <w:between w:val="nil"/>
               </w:pBdr>
             </w:pPr>
-            <w:proofErr w:type="spellStart"/>
             <w:r>
               <w:rPr>
                 <w:b/>
               </w:rPr>
-              <w:t>N°</w:t>
-            </w:r>
-            <w:proofErr w:type="spellEnd"/>
-            <w:r>
-              <w:rPr>
-                <w:b/>
-              </w:rPr>
-              <w:t xml:space="preserve"> de sprint</w:t>
+              <w:t>N° de sprint</w:t>
             </w:r>
           </w:p>
         </w:tc>
@@ -9413,31 +9134,7 @@
               </w:pBdr>
             </w:pPr>
             <w:r>
-              <w:t xml:space="preserve">Plantear Historias de Usuarios y Tareas dependientes de las US para incorporarlas en el repositorio remoto GitHub. (Issues y </w:t>
-            </w:r>
-            <w:proofErr w:type="spellStart"/>
-            <w:r>
-              <w:t>Milestones</w:t>
-            </w:r>
-            <w:proofErr w:type="spellEnd"/>
-            <w:r>
-              <w:t xml:space="preserve">) - Tener en cuenta la redacción adecuada para las US y nomenclatura, </w:t>
-            </w:r>
-            <w:proofErr w:type="spellStart"/>
-            <w:r>
-              <w:t>ej</w:t>
-            </w:r>
-            <w:proofErr w:type="spellEnd"/>
-            <w:r>
-              <w:t xml:space="preserve"> “#US01 Como usuario quiero ingresar al carrito para poder comprar”.  (luego trasladarlas al </w:t>
-            </w:r>
-            <w:proofErr w:type="spellStart"/>
-            <w:r>
-              <w:t>Product</w:t>
-            </w:r>
-            <w:proofErr w:type="spellEnd"/>
-            <w:r>
-              <w:t xml:space="preserve"> Backlog del Project).</w:t>
+              <w:t>Plantear Historias de Usuarios y Tareas dependientes de las US para incorporarlas en el repositorio remoto GitHub. (Issues y Milestones) - Tener en cuenta la redacción adecuada para las US y nomenclatura, ej “#US01 Como usuario quiero ingresar al carrito para poder comprar”.  (luego trasladarlas al Product Backlog del Project).</w:t>
             </w:r>
           </w:p>
           <w:p>
@@ -9452,23 +9149,7 @@
               </w:pBdr>
             </w:pPr>
             <w:r>
-              <w:t xml:space="preserve">Definir tareas dentro de las Historias de Usuario (GITHUB) </w:t>
-            </w:r>
-            <w:proofErr w:type="spellStart"/>
-            <w:r>
-              <w:t>ej</w:t>
-            </w:r>
-            <w:proofErr w:type="spellEnd"/>
-            <w:r>
-              <w:t xml:space="preserve"> dentro de las </w:t>
-            </w:r>
-            <w:proofErr w:type="gramStart"/>
-            <w:r>
-              <w:t>ISSUES  #</w:t>
-            </w:r>
-            <w:proofErr w:type="gramEnd"/>
-            <w:r>
-              <w:t>TK01 importar repositorio.</w:t>
+              <w:t>Definir tareas dentro de las Historias de Usuario (GITHUB) ej dentro de las ISSUES #TK01 importar repositorio.</w:t>
             </w:r>
           </w:p>
           <w:p>
@@ -9498,15 +9179,7 @@
               </w:pBdr>
             </w:pPr>
             <w:r>
-              <w:t xml:space="preserve">Registrar la Especificación de Requerimientos mediante la documentación IEEE830 (subirlo en una carpeta de GitHub en la rama </w:t>
-            </w:r>
-            <w:proofErr w:type="spellStart"/>
-            <w:r>
-              <w:t>main</w:t>
-            </w:r>
-            <w:proofErr w:type="spellEnd"/>
-            <w:r>
-              <w:t>).</w:t>
+              <w:t>Registrar la Especificación de Requerimientos mediante la documentación IEEE830 (subirlo en una carpeta de GitHub en la rama main).</w:t>
             </w:r>
           </w:p>
           <w:p>
@@ -9521,15 +9194,7 @@
               </w:pBdr>
             </w:pPr>
             <w:r>
-              <w:t>Git/</w:t>
-            </w:r>
-            <w:proofErr w:type="gramStart"/>
-            <w:r>
-              <w:t>GitHub :</w:t>
-            </w:r>
-            <w:proofErr w:type="gramEnd"/>
-            <w:r>
-              <w:t xml:space="preserve"> Instalación y registración</w:t>
+              <w:t>Git/GitHub: Instalación y registración</w:t>
             </w:r>
           </w:p>
           <w:p>
@@ -9574,15 +9239,7 @@
               </w:pBdr>
             </w:pPr>
             <w:r>
-              <w:t xml:space="preserve">Llevar registro de meetings y toda la </w:t>
-            </w:r>
-            <w:proofErr w:type="spellStart"/>
-            <w:r>
-              <w:t>info</w:t>
-            </w:r>
-            <w:proofErr w:type="spellEnd"/>
-            <w:r>
-              <w:t xml:space="preserve"> necesaria dentro de la Wiki de GitHub. (Ver consideraciones generales)</w:t>
+              <w:t>Llevar registro de meetings y toda la info necesaria dentro de la Wiki de GitHub. (Ver consideraciones generales)</w:t>
             </w:r>
           </w:p>
         </w:tc>
@@ -9627,15 +9284,7 @@
               <w:jc w:val="center"/>
             </w:pPr>
             <w:r>
-              <w:t xml:space="preserve">Fecha Inicio = 17/09/2022 </w:t>
-            </w:r>
-            <w:proofErr w:type="gramStart"/>
-            <w:r>
-              <w:t>-  Fecha</w:t>
-            </w:r>
-            <w:proofErr w:type="gramEnd"/>
-            <w:r>
-              <w:t xml:space="preserve"> de Fin = 03/10/2022</w:t>
+              <w:t>Fecha Inicio = 17/09/2022 - Fecha de Fin = 03/10/2022</w:t>
             </w:r>
           </w:p>
         </w:tc>
@@ -9745,19 +9394,11 @@
             <w:pPr>
               <w:pStyle w:val="Normal1"/>
             </w:pPr>
-            <w:proofErr w:type="spellStart"/>
             <w:r>
               <w:rPr>
                 <w:b/>
               </w:rPr>
-              <w:t>N°</w:t>
-            </w:r>
-            <w:proofErr w:type="spellEnd"/>
-            <w:r>
-              <w:rPr>
-                <w:b/>
-              </w:rPr>
-              <w:t xml:space="preserve"> de sprint</w:t>
+              <w:t>N° de sprint</w:t>
             </w:r>
           </w:p>
         </w:tc>
@@ -9869,13 +9510,8 @@
             <w:pPr>
               <w:pStyle w:val="Normal1"/>
             </w:pPr>
-            <w:proofErr w:type="spellStart"/>
-            <w:r>
-              <w:t>FrontEnd</w:t>
-            </w:r>
-            <w:proofErr w:type="spellEnd"/>
-            <w:r>
-              <w:t>: Estructura HTML, semántica y estilos CSS</w:t>
+            <w:r>
+              <w:t>FrontEnd: Estructura HTML, semántica y estilos CSS</w:t>
             </w:r>
           </w:p>
           <w:p>
@@ -9937,15 +9573,7 @@
               <w:pStyle w:val="Normal1"/>
             </w:pPr>
             <w:r>
-              <w:t xml:space="preserve">Fecha Inicio = 03/10/2022 </w:t>
-            </w:r>
-            <w:proofErr w:type="gramStart"/>
-            <w:r>
-              <w:t>-  Fecha</w:t>
-            </w:r>
-            <w:proofErr w:type="gramEnd"/>
-            <w:r>
-              <w:t xml:space="preserve"> de Fin = 17/10/2022</w:t>
+              <w:t>Fecha Inicio = 03/10/2022 -  Fecha de Fin = 17/10/2022</w:t>
             </w:r>
           </w:p>
           <w:p>
@@ -10035,19 +9663,11 @@
             <w:pPr>
               <w:pStyle w:val="Normal1"/>
             </w:pPr>
-            <w:proofErr w:type="spellStart"/>
             <w:r>
               <w:rPr>
                 <w:b/>
               </w:rPr>
-              <w:t>N°</w:t>
-            </w:r>
-            <w:proofErr w:type="spellEnd"/>
-            <w:r>
-              <w:rPr>
-                <w:b/>
-              </w:rPr>
-              <w:t xml:space="preserve"> de sprint</w:t>
+              <w:t>N° de sprint</w:t>
             </w:r>
           </w:p>
         </w:tc>
@@ -10168,29 +9788,8 @@
             <w:pPr>
               <w:pStyle w:val="Normal1"/>
             </w:pPr>
-            <w:proofErr w:type="spellStart"/>
-            <w:r>
-              <w:t>Frontend</w:t>
-            </w:r>
-            <w:proofErr w:type="spellEnd"/>
-            <w:r>
-              <w:t xml:space="preserve"> en subcarpeta (subdominio) y opcional </w:t>
-            </w:r>
-            <w:proofErr w:type="spellStart"/>
-            <w:r>
-              <w:t>linkeado</w:t>
-            </w:r>
-            <w:proofErr w:type="spellEnd"/>
-            <w:r>
-              <w:t xml:space="preserve"> al repositorio de GitHub/ GitHub </w:t>
-            </w:r>
-            <w:proofErr w:type="spellStart"/>
-            <w:r>
-              <w:t>Actions</w:t>
-            </w:r>
-            <w:proofErr w:type="spellEnd"/>
-            <w:r>
-              <w:t>.</w:t>
+            <w:r>
+              <w:t>Frontend en subcarpeta (subdominio) y opcional linkeado al repositorio de GitHub/ GitHub Actions.</w:t>
             </w:r>
           </w:p>
           <w:p>
@@ -10223,51 +9822,21 @@
               <w:rPr>
                 <w:lang w:val="en-US"/>
               </w:rPr>
-              <w:t xml:space="preserve">Script de la BD </w:t>
-            </w:r>
-            <w:proofErr w:type="spellStart"/>
-            <w:r>
+              <w:t>Script de la BD en MySQL</w:t>
+            </w:r>
+          </w:p>
+          <w:p>
+            <w:pPr>
+              <w:pStyle w:val="Normal1"/>
               <w:rPr>
                 <w:lang w:val="en-US"/>
               </w:rPr>
-              <w:t>en</w:t>
-            </w:r>
-            <w:proofErr w:type="spellEnd"/>
+            </w:pPr>
             <w:r>
               <w:rPr>
                 <w:lang w:val="en-US"/>
               </w:rPr>
-              <w:t xml:space="preserve"> MySQL</w:t>
-            </w:r>
-          </w:p>
-          <w:p>
-            <w:pPr>
-              <w:pStyle w:val="Normal1"/>
-              <w:rPr>
-                <w:lang w:val="en-US"/>
-              </w:rPr>
-            </w:pPr>
-            <w:proofErr w:type="spellStart"/>
-            <w:proofErr w:type="gramStart"/>
-            <w:r>
-              <w:rPr>
-                <w:lang w:val="en-US"/>
-              </w:rPr>
-              <w:t>Consultas</w:t>
-            </w:r>
-            <w:proofErr w:type="spellEnd"/>
-            <w:r>
-              <w:rPr>
-                <w:lang w:val="en-US"/>
-              </w:rPr>
-              <w:t xml:space="preserve"> :</w:t>
-            </w:r>
-            <w:proofErr w:type="gramEnd"/>
-            <w:r>
-              <w:rPr>
-                <w:lang w:val="en-US"/>
-              </w:rPr>
-              <w:t xml:space="preserve"> Insert - Select - Update - JOIN</w:t>
+              <w:t>Consultas : Insert - Select - Update - JOIN</w:t>
             </w:r>
           </w:p>
           <w:p>
@@ -10316,15 +9885,7 @@
               <w:pStyle w:val="Normal1"/>
             </w:pPr>
             <w:r>
-              <w:t xml:space="preserve">Fecha Inicio = 17/10/2022 </w:t>
-            </w:r>
-            <w:proofErr w:type="gramStart"/>
-            <w:r>
-              <w:t>-  Fecha</w:t>
-            </w:r>
-            <w:proofErr w:type="gramEnd"/>
-            <w:r>
-              <w:t xml:space="preserve"> de Fin = 14/11/2022</w:t>
+              <w:t>Fecha Inicio = 17/10/2022 -  Fecha de Fin = 14/11/2022</w:t>
             </w:r>
           </w:p>
           <w:p>
@@ -10473,57 +10034,123 @@
       <w:rPr>
         <w:noProof/>
       </w:rPr>
-      <w:pict w14:anchorId="129B3A82">
-        <v:rect id="_x0000_s1025" style="position:absolute;margin-left:471pt;margin-top:736pt;width:31.2pt;height:22.9pt;z-index:251658240;visibility:visible;v-text-anchor:middle" o:gfxdata="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" stroked="f">
-          <v:textbox inset="0,1.2694mm,0,1.2694mm">
-            <w:txbxContent>
-              <w:p>
-                <w:pPr>
-                  <w:jc w:val="center"/>
-                  <w:textDirection w:val="btLr"/>
-                </w:pPr>
-                <w:proofErr w:type="gramStart"/>
-                <w:r>
-                  <w:rPr>
-                    <w:color w:val="0F243E"/>
-                    <w:sz w:val="26"/>
-                  </w:rPr>
-                  <w:t>PAGE  \</w:t>
-                </w:r>
-                <w:proofErr w:type="gramEnd"/>
-                <w:r>
-                  <w:rPr>
-                    <w:color w:val="0F243E"/>
-                    <w:sz w:val="26"/>
-                  </w:rPr>
-                  <w:t xml:space="preserve">* </w:t>
-                </w:r>
-                <w:proofErr w:type="spellStart"/>
-                <w:r>
-                  <w:rPr>
-                    <w:color w:val="0F243E"/>
-                    <w:sz w:val="26"/>
-                  </w:rPr>
-                  <w:t>Arabic</w:t>
-                </w:r>
-                <w:proofErr w:type="spellEnd"/>
-                <w:r>
-                  <w:rPr>
-                    <w:color w:val="0F243E"/>
-                    <w:sz w:val="26"/>
-                  </w:rPr>
-                  <w:t xml:space="preserve">  \* MERGEFORMAT4</w:t>
-                </w:r>
-              </w:p>
-              <w:p>
-                <w:pPr>
-                  <w:textDirection w:val="btLr"/>
-                </w:pPr>
-              </w:p>
-            </w:txbxContent>
-          </v:textbox>
-        </v:rect>
-      </w:pict>
+      <mc:AlternateContent>
+        <mc:Choice Requires="wps">
+          <w:drawing>
+            <wp:anchor distT="0" distB="0" distL="114300" distR="114300" simplePos="0" relativeHeight="251659264" behindDoc="0" locked="0" layoutInCell="1" allowOverlap="1" wp14:anchorId="0590E349" wp14:editId="17A08B3A">
+              <wp:simplePos x="0" y="0"/>
+              <wp:positionH relativeFrom="column">
+                <wp:posOffset>5981700</wp:posOffset>
+              </wp:positionH>
+              <wp:positionV relativeFrom="paragraph">
+                <wp:posOffset>9347200</wp:posOffset>
+              </wp:positionV>
+              <wp:extent cx="396240" cy="290830"/>
+              <wp:effectExtent l="0" t="3175" r="3810" b="1270"/>
+              <wp:wrapNone/>
+              <wp:docPr id="1" name="Rectangle 3"/>
+              <wp:cNvGraphicFramePr>
+                <a:graphicFrameLocks xmlns:a="http://schemas.openxmlformats.org/drawingml/2006/main"/>
+              </wp:cNvGraphicFramePr>
+              <a:graphic xmlns:a="http://schemas.openxmlformats.org/drawingml/2006/main">
+                <a:graphicData uri="http://schemas.microsoft.com/office/word/2010/wordprocessingShape">
+                  <wps:wsp>
+                    <wps:cNvSpPr>
+                      <a:spLocks noChangeArrowheads="1"/>
+                    </wps:cNvSpPr>
+                    <wps:spPr bwMode="auto">
+                      <a:xfrm>
+                        <a:off x="0" y="0"/>
+                        <a:ext cx="396240" cy="290830"/>
+                      </a:xfrm>
+                      <a:prstGeom prst="rect">
+                        <a:avLst/>
+                      </a:prstGeom>
+                      <a:solidFill>
+                        <a:srgbClr val="FFFFFF"/>
+                      </a:solidFill>
+                      <a:ln>
+                        <a:noFill/>
+                      </a:ln>
+                      <a:extLst>
+                        <a:ext uri="{91240B29-F687-4F45-9708-019B960494DF}">
+                          <a14:hiddenLine xmlns:a14="http://schemas.microsoft.com/office/drawing/2010/main" w="9525">
+                            <a:solidFill>
+                              <a:srgbClr val="000000"/>
+                            </a:solidFill>
+                            <a:miter lim="800000"/>
+                            <a:headEnd/>
+                            <a:tailEnd/>
+                          </a14:hiddenLine>
+                        </a:ext>
+                      </a:extLst>
+                    </wps:spPr>
+                    <wps:txbx>
+                      <w:txbxContent>
+                        <w:p>
+                          <w:pPr>
+                            <w:jc w:val="center"/>
+                            <w:textDirection w:val="btLr"/>
+                          </w:pPr>
+                          <w:r>
+                            <w:rPr>
+                              <w:color w:val="0F243E"/>
+                              <w:sz w:val="26"/>
+                            </w:rPr>
+                            <w:t>PAGE  \* Arabic  \* MERGEFORMAT4</w:t>
+                          </w:r>
+                        </w:p>
+                        <w:p>
+                          <w:pPr>
+                            <w:textDirection w:val="btLr"/>
+                          </w:pPr>
+                        </w:p>
+                      </w:txbxContent>
+                    </wps:txbx>
+                    <wps:bodyPr rot="0" vert="horz" wrap="square" lIns="0" tIns="45698" rIns="0" bIns="45698" anchor="ctr" anchorCtr="0" upright="1">
+                      <a:noAutofit/>
+                    </wps:bodyPr>
+                  </wps:wsp>
+                </a:graphicData>
+              </a:graphic>
+              <wp14:sizeRelH relativeFrom="page">
+                <wp14:pctWidth>0</wp14:pctWidth>
+              </wp14:sizeRelH>
+              <wp14:sizeRelV relativeFrom="page">
+                <wp14:pctHeight>0</wp14:pctHeight>
+              </wp14:sizeRelV>
+            </wp:anchor>
+          </w:drawing>
+        </mc:Choice>
+        <mc:Fallback>
+          <w:pict>
+            <v:rect w14:anchorId="0590E349" id="Rectangle 3" o:spid="_x0000_s1026" style="position:absolute;margin-left:471pt;margin-top:736pt;width:31.2pt;height:22.9pt;z-index:251659264;visibility:visible;mso-wrap-style:square;mso-width-percent:0;mso-height-percent:0;mso-wrap-distance-left:9pt;mso-wrap-distance-top:0;mso-wrap-distance-right:9pt;mso-wrap-distance-bottom:0;mso-position-horizontal:absolute;mso-position-horizontal-relative:text;mso-position-vertical:absolute;mso-position-vertical-relative:text;mso-width-percent:0;mso-height-percent:0;mso-width-relative:page;mso-height-relative:page;v-text-anchor:middle" o:gfxdata="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" stroked="f">
+              <v:textbox inset="0,1.2694mm,0,1.2694mm">
+                <w:txbxContent>
+                  <w:p>
+                    <w:pPr>
+                      <w:jc w:val="center"/>
+                      <w:textDirection w:val="btLr"/>
+                    </w:pPr>
+                    <w:r>
+                      <w:rPr>
+                        <w:color w:val="0F243E"/>
+                        <w:sz w:val="26"/>
+                      </w:rPr>
+                      <w:t>PAGE  \* Arabic  \* MERGEFORMAT4</w:t>
+                    </w:r>
+                  </w:p>
+                  <w:p>
+                    <w:pPr>
+                      <w:textDirection w:val="btLr"/>
+                    </w:pPr>
+                  </w:p>
+                </w:txbxContent>
+              </v:textbox>
+            </v:rect>
+          </w:pict>
+        </mc:Fallback>
+      </mc:AlternateContent>
     </w:r>
   </w:p>
   <w:p>
@@ -10867,6 +10494,19 @@
             <w:rPr>
               <w:color w:val="241A61"/>
             </w:rPr>
+            <w:fldChar w:fldCharType="separate"/>
+          </w:r>
+          <w:r>
+            <w:rPr>
+              <w:noProof/>
+              <w:color w:val="241A61"/>
+            </w:rPr>
+            <w:t>4</w:t>
+          </w:r>
+          <w:r>
+            <w:rPr>
+              <w:color w:val="241A61"/>
+            </w:rPr>
             <w:fldChar w:fldCharType="end"/>
           </w:r>
         </w:p>
@@ -10893,6 +10533,8 @@
       </w:rPr>
     </w:pPr>
   </w:p>
+  <w:p/>
+  <w:p/>
 </w:hdr>
 </file>
 
@@ -11308,7 +10950,7 @@
     <w:lsdException w:name="Table Web 2" w:semiHidden="1" w:unhideWhenUsed="1"/>
     <w:lsdException w:name="Table Web 3" w:semiHidden="1" w:unhideWhenUsed="1"/>
     <w:lsdException w:name="Balloon Text" w:semiHidden="1" w:unhideWhenUsed="1"/>
-    <w:lsdException w:name="Table Grid" w:semiHidden="1" w:uiPriority="59" w:unhideWhenUsed="1"/>
+    <w:lsdException w:name="Table Grid" w:uiPriority="59"/>
     <w:lsdException w:name="Table Theme" w:semiHidden="1" w:unhideWhenUsed="1"/>
     <w:lsdException w:name="Placeholder Text" w:semiHidden="1"/>
     <w:lsdException w:name="No Spacing" w:uiPriority="1" w:qFormat="1"/>

</xml_diff>

<commit_message>
revision y edicion final
</commit_message>
<xml_diff>
--- a/DOCUMENTACION/Documento ieee-830.docx
+++ b/DOCUMENTACION/Documento ieee-830.docx
@@ -1,6 +1,6 @@
 
 <file path=word/document.xml><?xml version="1.0" encoding="utf-8"?>
-<w:document xmlns:ve="http://schemas.openxmlformats.org/markup-compatibility/2006" xmlns:o="urn:schemas-microsoft-com:office:office" xmlns:r="http://schemas.openxmlformats.org/officeDocument/2006/relationships" xmlns:m="http://schemas.openxmlformats.org/officeDocument/2006/math" xmlns:v="urn:schemas-microsoft-com:vml" xmlns:wp="http://schemas.openxmlformats.org/drawingml/2006/wordprocessingDrawing" xmlns:w10="urn:schemas-microsoft-com:office:word" xmlns:w="http://schemas.openxmlformats.org/wordprocessingml/2006/main" xmlns:wne="http://schemas.microsoft.com/office/word/2006/wordml">
+<w:document xmlns:wpc="http://schemas.microsoft.com/office/word/2010/wordprocessingCanvas" xmlns:cx="http://schemas.microsoft.com/office/drawing/2014/chartex" xmlns:cx1="http://schemas.microsoft.com/office/drawing/2015/9/8/chartex" xmlns:cx2="http://schemas.microsoft.com/office/drawing/2015/10/21/chartex" xmlns:cx3="http://schemas.microsoft.com/office/drawing/2016/5/9/chartex" xmlns:cx4="http://schemas.microsoft.com/office/drawing/2016/5/10/chartex" xmlns:cx5="http://schemas.microsoft.com/office/drawing/2016/5/11/chartex" xmlns:cx6="http://schemas.microsoft.com/office/drawing/2016/5/12/chartex" xmlns:cx7="http://schemas.microsoft.com/office/drawing/2016/5/13/chartex" xmlns:cx8="http://schemas.microsoft.com/office/drawing/2016/5/14/chartex" xmlns:mc="http://schemas.openxmlformats.org/markup-compatibility/2006" xmlns:aink="http://schemas.microsoft.com/office/drawing/2016/ink" xmlns:am3d="http://schemas.microsoft.com/office/drawing/2017/model3d" xmlns:o="urn:schemas-microsoft-com:office:office" xmlns:oel="http://schemas.microsoft.com/office/2019/extlst" xmlns:r="http://schemas.openxmlformats.org/officeDocument/2006/relationships" xmlns:m="http://schemas.openxmlformats.org/officeDocument/2006/math" xmlns:v="urn:schemas-microsoft-com:vml" xmlns:wp14="http://schemas.microsoft.com/office/word/2010/wordprocessingDrawing" xmlns:wp="http://schemas.openxmlformats.org/drawingml/2006/wordprocessingDrawing" xmlns:w10="urn:schemas-microsoft-com:office:word" xmlns:w="http://schemas.openxmlformats.org/wordprocessingml/2006/main" xmlns:w14="http://schemas.microsoft.com/office/word/2010/wordml" xmlns:w15="http://schemas.microsoft.com/office/word/2012/wordml" xmlns:w16cex="http://schemas.microsoft.com/office/word/2018/wordml/cex" xmlns:w16cid="http://schemas.microsoft.com/office/word/2016/wordml/cid" xmlns:w16="http://schemas.microsoft.com/office/word/2018/wordml" xmlns:w16sdtdh="http://schemas.microsoft.com/office/word/2020/wordml/sdtdatahash" xmlns:w16se="http://schemas.microsoft.com/office/word/2015/wordml/symex" xmlns:wpg="http://schemas.microsoft.com/office/word/2010/wordprocessingGroup" xmlns:wpi="http://schemas.microsoft.com/office/word/2010/wordprocessingInk" xmlns:wne="http://schemas.microsoft.com/office/word/2006/wordml" xmlns:wps="http://schemas.microsoft.com/office/word/2010/wordprocessingShape" mc:Ignorable="w14 w15 w16se w16cid w16 w16cex w16sdtdh wp14">
   <w:body>
     <w:p>
       <w:pPr>
@@ -172,7 +172,7 @@
           <w:insideV w:val="nil"/>
         </w:tblBorders>
         <w:tblLayout w:type="fixed"/>
-        <w:tblLook w:val="0000"/>
+        <w:tblLook w:val="0000" w:firstRow="0" w:lastRow="0" w:firstColumn="0" w:lastColumn="0" w:noHBand="0" w:noVBand="0"/>
       </w:tblPr>
       <w:tblGrid>
         <w:gridCol w:w="5764"/>
@@ -304,6 +304,7 @@
           <w:szCs w:val="22"/>
         </w:rPr>
       </w:pPr>
+      <w:proofErr w:type="spellStart"/>
       <w:r>
         <w:rPr>
           <w:b/>
@@ -312,6 +313,7 @@
         </w:rPr>
         <w:t>ParkingSetting</w:t>
       </w:r>
+      <w:proofErr w:type="spellEnd"/>
     </w:p>
     <w:p>
       <w:pPr>
@@ -406,7 +408,7 @@
           <w:lang w:val="es-AR"/>
         </w:rPr>
         <w:drawing>
-          <wp:anchor distT="114300" distB="114300" distL="114300" distR="114300" simplePos="0" relativeHeight="251658240" behindDoc="0" locked="0" layoutInCell="1" allowOverlap="1">
+          <wp:anchor distT="114300" distB="114300" distL="114300" distR="114300" simplePos="0" relativeHeight="251658240" behindDoc="0" locked="0" layoutInCell="1" allowOverlap="1" wp14:anchorId="3332559A" wp14:editId="2D0ACCB0">
             <wp:simplePos x="0" y="0"/>
             <wp:positionH relativeFrom="column">
               <wp:posOffset>1590675</wp:posOffset>
@@ -464,7 +466,7 @@
           <w:insideV w:val="nil"/>
         </w:tblBorders>
         <w:tblLayout w:type="fixed"/>
-        <w:tblLook w:val="0000"/>
+        <w:tblLook w:val="0000" w:firstRow="0" w:lastRow="0" w:firstColumn="0" w:lastColumn="0" w:noHBand="0" w:noVBand="0"/>
       </w:tblPr>
       <w:tblGrid>
         <w:gridCol w:w="2125"/>
@@ -686,7 +688,7 @@
           <w:insideV w:val="single" w:sz="4" w:space="0" w:color="808080"/>
         </w:tblBorders>
         <w:tblLayout w:type="fixed"/>
-        <w:tblLook w:val="0000"/>
+        <w:tblLook w:val="0000" w:firstRow="0" w:lastRow="0" w:firstColumn="0" w:lastColumn="0" w:noHBand="0" w:noVBand="0"/>
       </w:tblPr>
       <w:tblGrid>
         <w:gridCol w:w="1188"/>
@@ -771,7 +773,21 @@
               <w:rPr>
                 <w:b/>
               </w:rPr>
-              <w:t>Verificado dep. Calidad.</w:t>
+              <w:t xml:space="preserve">Verificado </w:t>
+            </w:r>
+            <w:proofErr w:type="spellStart"/>
+            <w:r>
+              <w:rPr>
+                <w:b/>
+              </w:rPr>
+              <w:t>dep</w:t>
+            </w:r>
+            <w:proofErr w:type="spellEnd"/>
+            <w:r>
+              <w:rPr>
+                <w:b/>
+              </w:rPr>
+              <w:t>. Calidad.</w:t>
             </w:r>
           </w:p>
         </w:tc>
@@ -822,8 +838,13 @@
               <w:pStyle w:val="Normal1"/>
               <w:widowControl w:val="0"/>
             </w:pPr>
-            <w:r>
-              <w:t>Guazzetti Emiliano</w:t>
+            <w:proofErr w:type="spellStart"/>
+            <w:r>
+              <w:t>Guazzetti</w:t>
+            </w:r>
+            <w:proofErr w:type="spellEnd"/>
+            <w:r>
+              <w:t xml:space="preserve"> Emiliano</w:t>
             </w:r>
           </w:p>
           <w:p>
@@ -831,9 +852,19 @@
               <w:pStyle w:val="Normal1"/>
               <w:widowControl w:val="0"/>
             </w:pPr>
-            <w:r>
-              <w:t>Fernandez Claudio Ranses</w:t>
-            </w:r>
+            <w:proofErr w:type="spellStart"/>
+            <w:r>
+              <w:t>Fernandez</w:t>
+            </w:r>
+            <w:proofErr w:type="spellEnd"/>
+            <w:r>
+              <w:t xml:space="preserve"> Claudio </w:t>
+            </w:r>
+            <w:proofErr w:type="spellStart"/>
+            <w:r>
+              <w:t>Ranses</w:t>
+            </w:r>
+            <w:proofErr w:type="spellEnd"/>
           </w:p>
           <w:p>
             <w:pPr>
@@ -849,8 +880,18 @@
               <w:pStyle w:val="Normal1"/>
               <w:widowControl w:val="0"/>
             </w:pPr>
-            <w:r>
-              <w:t>Teruel  Schenfeld Priscila J</w:t>
+            <w:proofErr w:type="gramStart"/>
+            <w:r>
+              <w:t xml:space="preserve">Teruel  </w:t>
+            </w:r>
+            <w:proofErr w:type="spellStart"/>
+            <w:r>
+              <w:t>Schenfeld</w:t>
+            </w:r>
+            <w:proofErr w:type="spellEnd"/>
+            <w:proofErr w:type="gramEnd"/>
+            <w:r>
+              <w:t xml:space="preserve"> Priscila J</w:t>
             </w:r>
             <w:r>
               <w:t>ohanna</w:t>
@@ -861,8 +902,13 @@
               <w:pStyle w:val="Normal1"/>
               <w:widowControl w:val="0"/>
             </w:pPr>
-            <w:r>
-              <w:t>Corraro Florencia</w:t>
+            <w:proofErr w:type="spellStart"/>
+            <w:r>
+              <w:t>Corraro</w:t>
+            </w:r>
+            <w:proofErr w:type="spellEnd"/>
+            <w:r>
+              <w:t xml:space="preserve"> Florencia</w:t>
             </w:r>
           </w:p>
           <w:p>
@@ -888,8 +934,13 @@
               <w:pStyle w:val="Normal1"/>
               <w:widowControl w:val="0"/>
             </w:pPr>
-            <w:r>
-              <w:t>Schenfeld Silvia</w:t>
+            <w:proofErr w:type="spellStart"/>
+            <w:r>
+              <w:t>Schenfeld</w:t>
+            </w:r>
+            <w:proofErr w:type="spellEnd"/>
+            <w:r>
+              <w:t xml:space="preserve"> Silvia</w:t>
             </w:r>
           </w:p>
           <w:p>
@@ -898,16 +949,26 @@
               <w:widowControl w:val="0"/>
             </w:pPr>
             <w:r>
-              <w:t>Herrera Sebastian</w:t>
-            </w:r>
+              <w:t xml:space="preserve">Herrera </w:t>
+            </w:r>
+            <w:proofErr w:type="spellStart"/>
+            <w:r>
+              <w:t>Sebastian</w:t>
+            </w:r>
+            <w:proofErr w:type="spellEnd"/>
           </w:p>
           <w:p>
             <w:pPr>
               <w:pStyle w:val="Normal1"/>
               <w:widowControl w:val="0"/>
             </w:pPr>
-            <w:r>
-              <w:t>Ionno Christian</w:t>
+            <w:proofErr w:type="spellStart"/>
+            <w:r>
+              <w:t>Ionno</w:t>
+            </w:r>
+            <w:proofErr w:type="spellEnd"/>
+            <w:r>
+              <w:t xml:space="preserve"> Christian</w:t>
             </w:r>
           </w:p>
         </w:tc>
@@ -2559,7 +2620,13 @@
       </w:pPr>
       <w:r>
         <w:tab/>
-        <w:t xml:space="preserve">Este documento es una Especificación de Requisitos Software (ERS) para el Sistema de información para la gestión de procesos y control de inventarios. Esta especificación se ha estructurado basándose en las directrices dadas por el estándar IEEE </w:t>
+        <w:t xml:space="preserve">Este documento es una Especificación de Requisitos Software (ERS) </w:t>
+      </w:r>
+      <w:r>
+        <w:t>de</w:t>
+      </w:r>
+      <w:r>
+        <w:t xml:space="preserve">l Sistema de información para la gestión de procesos y control de inventarios. Esta especificación se ha estructurado basándose en las directrices dadas por el estándar IEEE </w:t>
       </w:r>
       <w:r>
         <w:rPr>
@@ -2660,7 +2727,21 @@
         <w:tab/>
       </w:r>
       <w:r>
-        <w:t>El presente documento tiene como propósito definir las especificaciones para el desarrollo de un sistema que permitirá administrar una playa de estacionamiento, tener un control sobre las plazas de la misma así</w:t>
+        <w:t>El presente documento tiene como propósito definir las especificaciones para el desarrollo de un sistema que permitirá administrar una playa de estacionamiento</w:t>
+      </w:r>
+      <w:r>
+        <w:t>:</w:t>
+      </w:r>
+      <w:r>
+        <w:t xml:space="preserve"> tener un control sobre las plazas de la </w:t>
+      </w:r>
+      <w:proofErr w:type="gramStart"/>
+      <w:r>
+        <w:t>misma</w:t>
+      </w:r>
+      <w:proofErr w:type="gramEnd"/>
+      <w:r>
+        <w:t xml:space="preserve"> así</w:t>
       </w:r>
       <w:r>
         <w:t xml:space="preserve"> como</w:t>
@@ -2746,13 +2827,22 @@
         <w:t>PARKING SETTING</w:t>
       </w:r>
       <w:r>
+        <w:t xml:space="preserve"> </w:t>
+      </w:r>
+      <w:r>
         <w:t>en esta versión no co</w:t>
       </w:r>
       <w:r>
         <w:t>n</w:t>
       </w:r>
       <w:r>
-        <w:t xml:space="preserve">tara con la posibilidad de que los usuarios del estacionamiento puedan reservar su plaza y abonarla de manera online y </w:t>
+        <w:t>tar</w:t>
+      </w:r>
+      <w:r>
+        <w:t>á</w:t>
+      </w:r>
+      <w:r>
+        <w:t xml:space="preserve"> con la posibilidad de que los usuarios del estacionamiento puedan reservar su plaza y abonarla de manera online y </w:t>
       </w:r>
       <w:r>
         <w:t>“</w:t>
@@ -2815,7 +2905,22 @@
         <w:ind w:left="601"/>
       </w:pPr>
       <w:r>
-        <w:t>Estos datos podrán ser consultados tanto por el equipo del estacionamiento como por sus dueños</w:t>
+        <w:t xml:space="preserve">Estos datos podrán ser consultados tanto por el </w:t>
+      </w:r>
+      <w:r>
+        <w:t>dueño del</w:t>
+      </w:r>
+      <w:r>
+        <w:t xml:space="preserve"> estacionamiento</w:t>
+      </w:r>
+      <w:r>
+        <w:t xml:space="preserve"> (Administrador)</w:t>
+      </w:r>
+      <w:r>
+        <w:t xml:space="preserve"> como por sus </w:t>
+      </w:r>
+      <w:r>
+        <w:t>empleados (Usuarios)</w:t>
       </w:r>
       <w:r>
         <w:t xml:space="preserve"> con sus respectivas </w:t>
@@ -2923,7 +3028,7 @@
           <w:insideV w:val="nil"/>
         </w:tblBorders>
         <w:tblLayout w:type="fixed"/>
-        <w:tblLook w:val="0000"/>
+        <w:tblLook w:val="0000" w:firstRow="0" w:lastRow="0" w:firstColumn="0" w:lastColumn="0" w:noHBand="0" w:noVBand="0"/>
       </w:tblPr>
       <w:tblGrid>
         <w:gridCol w:w="2626"/>
@@ -2996,8 +3101,13 @@
               <w:pStyle w:val="Normal1"/>
               <w:widowControl w:val="0"/>
             </w:pPr>
-            <w:r>
-              <w:t>Guazzetti Emiliano</w:t>
+            <w:proofErr w:type="spellStart"/>
+            <w:r>
+              <w:t>Guazzetti</w:t>
+            </w:r>
+            <w:proofErr w:type="spellEnd"/>
+            <w:r>
+              <w:t xml:space="preserve"> Emiliano</w:t>
             </w:r>
           </w:p>
         </w:tc>
@@ -3156,8 +3266,13 @@
               <w:jc w:val="both"/>
             </w:pPr>
             <w:r>
-              <w:t>Training Developer</w:t>
-            </w:r>
+              <w:t xml:space="preserve">Training </w:t>
+            </w:r>
+            <w:proofErr w:type="spellStart"/>
+            <w:r>
+              <w:t>Developer</w:t>
+            </w:r>
+            <w:proofErr w:type="spellEnd"/>
           </w:p>
         </w:tc>
       </w:tr>
@@ -3367,7 +3482,7 @@
           <w:insideV w:val="nil"/>
         </w:tblBorders>
         <w:tblLayout w:type="fixed"/>
-        <w:tblLook w:val="0000"/>
+        <w:tblLook w:val="0000" w:firstRow="0" w:lastRow="0" w:firstColumn="0" w:lastColumn="0" w:noHBand="0" w:noVBand="0"/>
       </w:tblPr>
       <w:tblGrid>
         <w:gridCol w:w="2626"/>
@@ -3433,9 +3548,19 @@
               <w:pStyle w:val="Normal1"/>
               <w:widowControl w:val="0"/>
             </w:pPr>
-            <w:r>
-              <w:t>Fernandez Claudio Ranses</w:t>
-            </w:r>
+            <w:proofErr w:type="spellStart"/>
+            <w:r>
+              <w:t>Fernandez</w:t>
+            </w:r>
+            <w:proofErr w:type="spellEnd"/>
+            <w:r>
+              <w:t xml:space="preserve"> Claudio </w:t>
+            </w:r>
+            <w:proofErr w:type="spellStart"/>
+            <w:r>
+              <w:t>Ranses</w:t>
+            </w:r>
+            <w:proofErr w:type="spellEnd"/>
           </w:p>
         </w:tc>
       </w:tr>
@@ -3502,9 +3627,11 @@
               </w:tabs>
               <w:jc w:val="both"/>
             </w:pPr>
+            <w:proofErr w:type="spellStart"/>
             <w:r>
               <w:t>TeamDeveloper</w:t>
             </w:r>
+            <w:proofErr w:type="spellEnd"/>
           </w:p>
         </w:tc>
       </w:tr>
@@ -3573,8 +3700,13 @@
               <w:jc w:val="both"/>
             </w:pPr>
             <w:r>
-              <w:t>Training Developer</w:t>
-            </w:r>
+              <w:t xml:space="preserve">Training </w:t>
+            </w:r>
+            <w:proofErr w:type="spellStart"/>
+            <w:r>
+              <w:t>Developer</w:t>
+            </w:r>
+            <w:proofErr w:type="spellEnd"/>
           </w:p>
         </w:tc>
       </w:tr>
@@ -3642,8 +3774,21 @@
               <w:jc w:val="both"/>
             </w:pPr>
             <w:r>
-              <w:t>Diseño, Creación y Edición en Áreas FrontEnd y BackEnd</w:t>
-            </w:r>
+              <w:t xml:space="preserve">Diseño, Creación y Edición en Áreas </w:t>
+            </w:r>
+            <w:proofErr w:type="spellStart"/>
+            <w:r>
+              <w:t>FrontEnd</w:t>
+            </w:r>
+            <w:proofErr w:type="spellEnd"/>
+            <w:r>
+              <w:t xml:space="preserve"> y </w:t>
+            </w:r>
+            <w:proofErr w:type="spellStart"/>
+            <w:r>
+              <w:t>BackEnd</w:t>
+            </w:r>
+            <w:proofErr w:type="spellEnd"/>
           </w:p>
         </w:tc>
       </w:tr>
@@ -3748,7 +3893,7 @@
           <w:insideV w:val="nil"/>
         </w:tblBorders>
         <w:tblLayout w:type="fixed"/>
-        <w:tblLook w:val="0000"/>
+        <w:tblLook w:val="0000" w:firstRow="0" w:lastRow="0" w:firstColumn="0" w:lastColumn="0" w:noHBand="0" w:noVBand="0"/>
       </w:tblPr>
       <w:tblGrid>
         <w:gridCol w:w="2626"/>
@@ -3883,9 +4028,11 @@
               </w:tabs>
               <w:jc w:val="both"/>
             </w:pPr>
+            <w:proofErr w:type="spellStart"/>
             <w:r>
               <w:t>TeamDeveloper</w:t>
             </w:r>
+            <w:proofErr w:type="spellEnd"/>
           </w:p>
         </w:tc>
       </w:tr>
@@ -3953,8 +4100,13 @@
               <w:jc w:val="both"/>
             </w:pPr>
             <w:r>
-              <w:t>Training Developer</w:t>
-            </w:r>
+              <w:t xml:space="preserve">Training </w:t>
+            </w:r>
+            <w:proofErr w:type="spellStart"/>
+            <w:r>
+              <w:t>Developer</w:t>
+            </w:r>
+            <w:proofErr w:type="spellEnd"/>
           </w:p>
         </w:tc>
       </w:tr>
@@ -4022,8 +4174,21 @@
               <w:jc w:val="both"/>
             </w:pPr>
             <w:r>
-              <w:t>Diseño, Creación y Edición en Áreas FrontEnd y BackEnd</w:t>
-            </w:r>
+              <w:t xml:space="preserve">Diseño, Creación y Edición en Áreas </w:t>
+            </w:r>
+            <w:proofErr w:type="spellStart"/>
+            <w:r>
+              <w:t>FrontEnd</w:t>
+            </w:r>
+            <w:proofErr w:type="spellEnd"/>
+            <w:r>
+              <w:t xml:space="preserve"> y </w:t>
+            </w:r>
+            <w:proofErr w:type="spellStart"/>
+            <w:r>
+              <w:t>BackEnd</w:t>
+            </w:r>
+            <w:proofErr w:type="spellEnd"/>
           </w:p>
         </w:tc>
       </w:tr>
@@ -4159,7 +4324,7 @@
           <w:insideV w:val="nil"/>
         </w:tblBorders>
         <w:tblLayout w:type="fixed"/>
-        <w:tblLook w:val="0000"/>
+        <w:tblLook w:val="0000" w:firstRow="0" w:lastRow="0" w:firstColumn="0" w:lastColumn="0" w:noHBand="0" w:noVBand="0"/>
       </w:tblPr>
       <w:tblGrid>
         <w:gridCol w:w="2626"/>
@@ -4225,9 +4390,24 @@
               <w:pStyle w:val="Normal1"/>
               <w:widowControl w:val="0"/>
             </w:pPr>
-            <w:r>
-              <w:t>Teruel  Schenfeld Priscila johanna</w:t>
-            </w:r>
+            <w:proofErr w:type="gramStart"/>
+            <w:r>
+              <w:t xml:space="preserve">Teruel  </w:t>
+            </w:r>
+            <w:proofErr w:type="spellStart"/>
+            <w:r>
+              <w:t>Schenfeld</w:t>
+            </w:r>
+            <w:proofErr w:type="spellEnd"/>
+            <w:proofErr w:type="gramEnd"/>
+            <w:r>
+              <w:t xml:space="preserve"> Priscila </w:t>
+            </w:r>
+            <w:proofErr w:type="spellStart"/>
+            <w:r>
+              <w:t>johanna</w:t>
+            </w:r>
+            <w:proofErr w:type="spellEnd"/>
           </w:p>
         </w:tc>
       </w:tr>
@@ -4294,9 +4474,11 @@
               </w:tabs>
               <w:jc w:val="both"/>
             </w:pPr>
+            <w:proofErr w:type="spellStart"/>
             <w:r>
               <w:t>TeamDeveloper</w:t>
             </w:r>
+            <w:proofErr w:type="spellEnd"/>
           </w:p>
         </w:tc>
       </w:tr>
@@ -4364,8 +4546,13 @@
               <w:jc w:val="both"/>
             </w:pPr>
             <w:r>
-              <w:t>Training Developer</w:t>
-            </w:r>
+              <w:t xml:space="preserve">Training </w:t>
+            </w:r>
+            <w:proofErr w:type="spellStart"/>
+            <w:r>
+              <w:t>Developer</w:t>
+            </w:r>
+            <w:proofErr w:type="spellEnd"/>
           </w:p>
         </w:tc>
       </w:tr>
@@ -4433,8 +4620,21 @@
               <w:jc w:val="both"/>
             </w:pPr>
             <w:r>
-              <w:t>Diseño, Creación y Edición en Áreas FrontEnd y BackEnd</w:t>
-            </w:r>
+              <w:t xml:space="preserve">Diseño, Creación y Edición en Áreas </w:t>
+            </w:r>
+            <w:proofErr w:type="spellStart"/>
+            <w:r>
+              <w:t>FrontEnd</w:t>
+            </w:r>
+            <w:proofErr w:type="spellEnd"/>
+            <w:r>
+              <w:t xml:space="preserve"> y </w:t>
+            </w:r>
+            <w:proofErr w:type="spellStart"/>
+            <w:r>
+              <w:t>BackEnd</w:t>
+            </w:r>
+            <w:proofErr w:type="spellEnd"/>
           </w:p>
         </w:tc>
       </w:tr>
@@ -4528,7 +4728,7 @@
           <w:insideV w:val="nil"/>
         </w:tblBorders>
         <w:tblLayout w:type="fixed"/>
-        <w:tblLook w:val="0000"/>
+        <w:tblLook w:val="0000" w:firstRow="0" w:lastRow="0" w:firstColumn="0" w:lastColumn="0" w:noHBand="0" w:noVBand="0"/>
       </w:tblPr>
       <w:tblGrid>
         <w:gridCol w:w="2626"/>
@@ -4594,8 +4794,13 @@
               <w:pStyle w:val="Normal1"/>
               <w:widowControl w:val="0"/>
             </w:pPr>
-            <w:r>
-              <w:t>Corraro Florencia</w:t>
+            <w:proofErr w:type="spellStart"/>
+            <w:r>
+              <w:t>Corraro</w:t>
+            </w:r>
+            <w:proofErr w:type="spellEnd"/>
+            <w:r>
+              <w:t xml:space="preserve"> Florencia</w:t>
             </w:r>
           </w:p>
         </w:tc>
@@ -4663,9 +4868,11 @@
               </w:tabs>
               <w:jc w:val="both"/>
             </w:pPr>
+            <w:proofErr w:type="spellStart"/>
             <w:r>
               <w:t>TeamDeveloper</w:t>
             </w:r>
+            <w:proofErr w:type="spellEnd"/>
           </w:p>
         </w:tc>
       </w:tr>
@@ -4733,8 +4940,13 @@
               <w:jc w:val="both"/>
             </w:pPr>
             <w:r>
-              <w:t>Training Developer</w:t>
-            </w:r>
+              <w:t xml:space="preserve">Training </w:t>
+            </w:r>
+            <w:proofErr w:type="spellStart"/>
+            <w:r>
+              <w:t>Developer</w:t>
+            </w:r>
+            <w:proofErr w:type="spellEnd"/>
           </w:p>
         </w:tc>
       </w:tr>
@@ -4802,8 +5014,21 @@
               <w:jc w:val="both"/>
             </w:pPr>
             <w:r>
-              <w:t>Diseño, Creación y Edición en Áreas FrontEnd y BackEnd</w:t>
-            </w:r>
+              <w:t xml:space="preserve">Diseño, Creación y Edición en Áreas </w:t>
+            </w:r>
+            <w:proofErr w:type="spellStart"/>
+            <w:r>
+              <w:t>FrontEnd</w:t>
+            </w:r>
+            <w:proofErr w:type="spellEnd"/>
+            <w:r>
+              <w:t xml:space="preserve"> y </w:t>
+            </w:r>
+            <w:proofErr w:type="spellStart"/>
+            <w:r>
+              <w:t>BackEnd</w:t>
+            </w:r>
+            <w:proofErr w:type="spellEnd"/>
           </w:p>
         </w:tc>
       </w:tr>
@@ -4898,7 +5123,7 @@
           <w:insideV w:val="nil"/>
         </w:tblBorders>
         <w:tblLayout w:type="fixed"/>
-        <w:tblLook w:val="0000"/>
+        <w:tblLook w:val="0000" w:firstRow="0" w:lastRow="0" w:firstColumn="0" w:lastColumn="0" w:noHBand="0" w:noVBand="0"/>
       </w:tblPr>
       <w:tblGrid>
         <w:gridCol w:w="2626"/>
@@ -5033,9 +5258,11 @@
               </w:tabs>
               <w:jc w:val="both"/>
             </w:pPr>
+            <w:proofErr w:type="spellStart"/>
             <w:r>
               <w:t>TeamDeveloper</w:t>
             </w:r>
+            <w:proofErr w:type="spellEnd"/>
           </w:p>
         </w:tc>
       </w:tr>
@@ -5103,8 +5330,13 @@
               <w:jc w:val="both"/>
             </w:pPr>
             <w:r>
-              <w:t>Training Developer</w:t>
-            </w:r>
+              <w:t xml:space="preserve">Training </w:t>
+            </w:r>
+            <w:proofErr w:type="spellStart"/>
+            <w:r>
+              <w:t>Developer</w:t>
+            </w:r>
+            <w:proofErr w:type="spellEnd"/>
           </w:p>
         </w:tc>
       </w:tr>
@@ -5172,8 +5404,21 @@
               <w:jc w:val="both"/>
             </w:pPr>
             <w:r>
-              <w:t>Diseño, Creación y Edición en Áreas FrontEnd y BackEnd</w:t>
-            </w:r>
+              <w:t xml:space="preserve">Diseño, Creación y Edición en Áreas </w:t>
+            </w:r>
+            <w:proofErr w:type="spellStart"/>
+            <w:r>
+              <w:t>FrontEnd</w:t>
+            </w:r>
+            <w:proofErr w:type="spellEnd"/>
+            <w:r>
+              <w:t xml:space="preserve"> y </w:t>
+            </w:r>
+            <w:proofErr w:type="spellStart"/>
+            <w:r>
+              <w:t>BackEnd</w:t>
+            </w:r>
+            <w:proofErr w:type="spellEnd"/>
           </w:p>
         </w:tc>
       </w:tr>
@@ -5268,7 +5513,7 @@
           <w:insideV w:val="nil"/>
         </w:tblBorders>
         <w:tblLayout w:type="fixed"/>
-        <w:tblLook w:val="0000"/>
+        <w:tblLook w:val="0000" w:firstRow="0" w:lastRow="0" w:firstColumn="0" w:lastColumn="0" w:noHBand="0" w:noVBand="0"/>
       </w:tblPr>
       <w:tblGrid>
         <w:gridCol w:w="2626"/>
@@ -5403,9 +5648,11 @@
               </w:tabs>
               <w:jc w:val="both"/>
             </w:pPr>
+            <w:proofErr w:type="spellStart"/>
             <w:r>
               <w:t>TeamDeveloper</w:t>
             </w:r>
+            <w:proofErr w:type="spellEnd"/>
           </w:p>
         </w:tc>
       </w:tr>
@@ -5473,8 +5720,13 @@
               <w:jc w:val="both"/>
             </w:pPr>
             <w:r>
-              <w:t>Training Developer</w:t>
-            </w:r>
+              <w:t xml:space="preserve">Training </w:t>
+            </w:r>
+            <w:proofErr w:type="spellStart"/>
+            <w:r>
+              <w:t>Developer</w:t>
+            </w:r>
+            <w:proofErr w:type="spellEnd"/>
           </w:p>
         </w:tc>
       </w:tr>
@@ -5542,8 +5794,21 @@
               <w:jc w:val="both"/>
             </w:pPr>
             <w:r>
-              <w:t>Diseño, Creación y Edición en Áreas FrontEnd y BackEnd</w:t>
-            </w:r>
+              <w:t xml:space="preserve">Diseño, Creación y Edición en Áreas </w:t>
+            </w:r>
+            <w:proofErr w:type="spellStart"/>
+            <w:r>
+              <w:t>FrontEnd</w:t>
+            </w:r>
+            <w:proofErr w:type="spellEnd"/>
+            <w:r>
+              <w:t xml:space="preserve"> y </w:t>
+            </w:r>
+            <w:proofErr w:type="spellStart"/>
+            <w:r>
+              <w:t>BackEnd</w:t>
+            </w:r>
+            <w:proofErr w:type="spellEnd"/>
           </w:p>
         </w:tc>
       </w:tr>
@@ -5637,7 +5902,7 @@
           <w:insideV w:val="nil"/>
         </w:tblBorders>
         <w:tblLayout w:type="fixed"/>
-        <w:tblLook w:val="0000"/>
+        <w:tblLook w:val="0000" w:firstRow="0" w:lastRow="0" w:firstColumn="0" w:lastColumn="0" w:noHBand="0" w:noVBand="0"/>
       </w:tblPr>
       <w:tblGrid>
         <w:gridCol w:w="2626"/>
@@ -5703,8 +5968,13 @@
               <w:pStyle w:val="Normal1"/>
               <w:widowControl w:val="0"/>
             </w:pPr>
-            <w:r>
-              <w:t>Schenfeld Silvia</w:t>
+            <w:proofErr w:type="spellStart"/>
+            <w:r>
+              <w:t>Schenfeld</w:t>
+            </w:r>
+            <w:proofErr w:type="spellEnd"/>
+            <w:r>
+              <w:t xml:space="preserve"> Silvia</w:t>
             </w:r>
           </w:p>
         </w:tc>
@@ -5772,9 +6042,11 @@
               </w:tabs>
               <w:jc w:val="both"/>
             </w:pPr>
+            <w:proofErr w:type="spellStart"/>
             <w:r>
               <w:t>TeamDeveloper</w:t>
             </w:r>
+            <w:proofErr w:type="spellEnd"/>
           </w:p>
         </w:tc>
       </w:tr>
@@ -5842,8 +6114,13 @@
               <w:jc w:val="both"/>
             </w:pPr>
             <w:r>
-              <w:t>Training Developer</w:t>
-            </w:r>
+              <w:t xml:space="preserve">Training </w:t>
+            </w:r>
+            <w:proofErr w:type="spellStart"/>
+            <w:r>
+              <w:t>Developer</w:t>
+            </w:r>
+            <w:proofErr w:type="spellEnd"/>
           </w:p>
         </w:tc>
       </w:tr>
@@ -5911,8 +6188,21 @@
               <w:jc w:val="both"/>
             </w:pPr>
             <w:r>
-              <w:t>Diseño, Creación y Edición en Áreas FrontEnd y BackEnd</w:t>
-            </w:r>
+              <w:t xml:space="preserve">Diseño, Creación y Edición en Áreas </w:t>
+            </w:r>
+            <w:proofErr w:type="spellStart"/>
+            <w:r>
+              <w:t>FrontEnd</w:t>
+            </w:r>
+            <w:proofErr w:type="spellEnd"/>
+            <w:r>
+              <w:t xml:space="preserve"> y </w:t>
+            </w:r>
+            <w:proofErr w:type="spellStart"/>
+            <w:r>
+              <w:t>BackEnd</w:t>
+            </w:r>
+            <w:proofErr w:type="spellEnd"/>
           </w:p>
         </w:tc>
       </w:tr>
@@ -6006,7 +6296,7 @@
           <w:insideV w:val="nil"/>
         </w:tblBorders>
         <w:tblLayout w:type="fixed"/>
-        <w:tblLook w:val="0000"/>
+        <w:tblLook w:val="0000" w:firstRow="0" w:lastRow="0" w:firstColumn="0" w:lastColumn="0" w:noHBand="0" w:noVBand="0"/>
       </w:tblPr>
       <w:tblGrid>
         <w:gridCol w:w="2626"/>
@@ -6073,8 +6363,13 @@
               <w:widowControl w:val="0"/>
             </w:pPr>
             <w:r>
-              <w:t>Herrera Sebastian</w:t>
-            </w:r>
+              <w:t xml:space="preserve">Herrera </w:t>
+            </w:r>
+            <w:proofErr w:type="spellStart"/>
+            <w:r>
+              <w:t>Sebastian</w:t>
+            </w:r>
+            <w:proofErr w:type="spellEnd"/>
           </w:p>
         </w:tc>
       </w:tr>
@@ -6141,9 +6436,11 @@
               </w:tabs>
               <w:jc w:val="both"/>
             </w:pPr>
+            <w:proofErr w:type="spellStart"/>
             <w:r>
               <w:t>TeamDeveloper</w:t>
             </w:r>
+            <w:proofErr w:type="spellEnd"/>
           </w:p>
         </w:tc>
       </w:tr>
@@ -6211,8 +6508,13 @@
               <w:jc w:val="both"/>
             </w:pPr>
             <w:r>
-              <w:t>Training Developer</w:t>
-            </w:r>
+              <w:t xml:space="preserve">Training </w:t>
+            </w:r>
+            <w:proofErr w:type="spellStart"/>
+            <w:r>
+              <w:t>Developer</w:t>
+            </w:r>
+            <w:proofErr w:type="spellEnd"/>
           </w:p>
         </w:tc>
       </w:tr>
@@ -6280,8 +6582,21 @@
               <w:jc w:val="both"/>
             </w:pPr>
             <w:r>
-              <w:t>Diseño, Creación y Edición en Áreas FrontEnd y BackEnd</w:t>
-            </w:r>
+              <w:t xml:space="preserve">Diseño, Creación y Edición en Áreas </w:t>
+            </w:r>
+            <w:proofErr w:type="spellStart"/>
+            <w:r>
+              <w:t>FrontEnd</w:t>
+            </w:r>
+            <w:proofErr w:type="spellEnd"/>
+            <w:r>
+              <w:t xml:space="preserve"> y </w:t>
+            </w:r>
+            <w:proofErr w:type="spellStart"/>
+            <w:r>
+              <w:t>BackEnd</w:t>
+            </w:r>
+            <w:proofErr w:type="spellEnd"/>
           </w:p>
         </w:tc>
       </w:tr>
@@ -6394,7 +6709,7 @@
           <w:insideV w:val="nil"/>
         </w:tblBorders>
         <w:tblLayout w:type="fixed"/>
-        <w:tblLook w:val="0000"/>
+        <w:tblLook w:val="0000" w:firstRow="0" w:lastRow="0" w:firstColumn="0" w:lastColumn="0" w:noHBand="0" w:noVBand="0"/>
       </w:tblPr>
       <w:tblGrid>
         <w:gridCol w:w="2626"/>
@@ -6460,8 +6775,13 @@
               <w:pStyle w:val="Normal1"/>
               <w:widowControl w:val="0"/>
             </w:pPr>
-            <w:r>
-              <w:t>Ionno Christian</w:t>
+            <w:proofErr w:type="spellStart"/>
+            <w:r>
+              <w:t>Ionno</w:t>
+            </w:r>
+            <w:proofErr w:type="spellEnd"/>
+            <w:r>
+              <w:t xml:space="preserve"> Christian</w:t>
             </w:r>
           </w:p>
         </w:tc>
@@ -6529,9 +6849,11 @@
               </w:tabs>
               <w:jc w:val="both"/>
             </w:pPr>
+            <w:proofErr w:type="spellStart"/>
             <w:r>
               <w:t>TeamDeveloper</w:t>
             </w:r>
+            <w:proofErr w:type="spellEnd"/>
           </w:p>
         </w:tc>
       </w:tr>
@@ -6599,8 +6921,13 @@
               <w:jc w:val="both"/>
             </w:pPr>
             <w:r>
-              <w:t>Training Developer</w:t>
-            </w:r>
+              <w:t xml:space="preserve">Training </w:t>
+            </w:r>
+            <w:proofErr w:type="spellStart"/>
+            <w:r>
+              <w:t>Developer</w:t>
+            </w:r>
+            <w:proofErr w:type="spellEnd"/>
           </w:p>
         </w:tc>
       </w:tr>
@@ -6668,8 +6995,21 @@
               <w:jc w:val="both"/>
             </w:pPr>
             <w:r>
-              <w:t>Diseño, Creación y Edición en Áreas FrontEnd y BackEnd</w:t>
-            </w:r>
+              <w:t xml:space="preserve">Diseño, Creación y Edición en Áreas </w:t>
+            </w:r>
+            <w:proofErr w:type="spellStart"/>
+            <w:r>
+              <w:t>FrontEnd</w:t>
+            </w:r>
+            <w:proofErr w:type="spellEnd"/>
+            <w:r>
+              <w:t xml:space="preserve"> y </w:t>
+            </w:r>
+            <w:proofErr w:type="spellStart"/>
+            <w:r>
+              <w:t>BackEnd</w:t>
+            </w:r>
+            <w:proofErr w:type="spellEnd"/>
           </w:p>
         </w:tc>
       </w:tr>
@@ -6826,7 +7166,7 @@
           <w:insideV w:val="nil"/>
         </w:tblBorders>
         <w:tblLayout w:type="fixed"/>
-        <w:tblLook w:val="0000"/>
+        <w:tblLook w:val="0000" w:firstRow="0" w:lastRow="0" w:firstColumn="0" w:lastColumn="0" w:noHBand="0" w:noVBand="0"/>
       </w:tblPr>
       <w:tblGrid>
         <w:gridCol w:w="823"/>
@@ -7534,7 +7874,7 @@
           <w:insideV w:val="nil"/>
         </w:tblBorders>
         <w:tblLayout w:type="fixed"/>
-        <w:tblLook w:val="0000"/>
+        <w:tblLook w:val="0000" w:firstRow="0" w:lastRow="0" w:firstColumn="0" w:lastColumn="0" w:noHBand="0" w:noVBand="0"/>
       </w:tblPr>
       <w:tblGrid>
         <w:gridCol w:w="2411"/>
@@ -7578,11 +7918,19 @@
               </w:tabs>
               <w:jc w:val="center"/>
             </w:pPr>
+            <w:proofErr w:type="spellStart"/>
             <w:r>
               <w:rPr>
                 <w:b/>
               </w:rPr>
-              <w:t>Titulo del Documento</w:t>
+              <w:t>Titulo</w:t>
+            </w:r>
+            <w:proofErr w:type="spellEnd"/>
+            <w:r>
+              <w:rPr>
+                <w:b/>
+              </w:rPr>
+              <w:t xml:space="preserve"> del Documento</w:t>
             </w:r>
           </w:p>
         </w:tc>
@@ -7938,7 +8286,24 @@
         <w:jc w:val="both"/>
       </w:pPr>
       <w:r>
-        <w:t>El sistema ……….   será un producto diseñado para trabajar en entornos WEB, lo que permitirá su utilización de forma rápida y eficaz, además ……</w:t>
+        <w:t xml:space="preserve">El sistema </w:t>
+      </w:r>
+      <w:r>
+        <w:t>“</w:t>
+      </w:r>
+      <w:proofErr w:type="spellStart"/>
+      <w:r>
+        <w:t>ParkingSetting</w:t>
+      </w:r>
+      <w:proofErr w:type="spellEnd"/>
+      <w:r>
+        <w:t>”</w:t>
+      </w:r>
+      <w:r>
+        <w:t xml:space="preserve"> será un producto diseñado para trabajar en entornos WEB, lo que permitirá su utilización de forma rápida y </w:t>
+      </w:r>
+      <w:r>
+        <w:t>remota.</w:t>
       </w:r>
     </w:p>
     <w:p>
@@ -8005,7 +8370,7 @@
           <w:insideV w:val="single" w:sz="4" w:space="0" w:color="C0C0C0"/>
         </w:tblBorders>
         <w:tblLayout w:type="fixed"/>
-        <w:tblLook w:val="0000"/>
+        <w:tblLook w:val="0000" w:firstRow="0" w:lastRow="0" w:firstColumn="0" w:lastColumn="0" w:noHBand="0" w:noVBand="0"/>
       </w:tblPr>
       <w:tblGrid>
         <w:gridCol w:w="2517"/>
@@ -8305,7 +8670,7 @@
           <w:insideV w:val="single" w:sz="4" w:space="0" w:color="C0C0C0"/>
         </w:tblBorders>
         <w:tblLayout w:type="fixed"/>
-        <w:tblLook w:val="0000"/>
+        <w:tblLook w:val="0000" w:firstRow="0" w:lastRow="0" w:firstColumn="0" w:lastColumn="0" w:noHBand="0" w:noVBand="0"/>
       </w:tblPr>
       <w:tblGrid>
         <w:gridCol w:w="2517"/>
@@ -8650,10 +9015,21 @@
         </w:pBdr>
       </w:pPr>
       <w:r>
-        <w:t>Lenguajes y tecnologías en uso: HTML, JavScript……..</w:t>
+        <w:t>Lenguajes y tecnologías en uso: HTML,</w:t>
       </w:r>
       <w:bookmarkStart w:id="11" w:name="_44sinio" w:colFirst="0" w:colLast="0"/>
       <w:bookmarkEnd w:id="11"/>
+      <w:r>
+        <w:t xml:space="preserve"> CSS, JAVASCRIPT, </w:t>
+      </w:r>
+      <w:proofErr w:type="gramStart"/>
+      <w:r>
+        <w:t>PYTHON,SQL</w:t>
+      </w:r>
+      <w:proofErr w:type="gramEnd"/>
+      <w:r>
+        <w:t>.</w:t>
+      </w:r>
     </w:p>
     <w:p>
       <w:pPr>
@@ -8720,13 +9096,23 @@
           <w:szCs w:val="24"/>
         </w:rPr>
       </w:pPr>
+      <w:proofErr w:type="spellStart"/>
       <w:r>
         <w:rPr>
           <w:b/>
           <w:sz w:val="24"/>
           <w:szCs w:val="24"/>
         </w:rPr>
-        <w:t>Product Backlog</w:t>
+        <w:t>Product</w:t>
+      </w:r>
+      <w:proofErr w:type="spellEnd"/>
+      <w:r>
+        <w:rPr>
+          <w:b/>
+          <w:sz w:val="24"/>
+          <w:szCs w:val="24"/>
+        </w:rPr>
+        <w:t xml:space="preserve"> Backlog</w:t>
       </w:r>
     </w:p>
     <w:p>
@@ -8815,13 +9201,23 @@
           <w:szCs w:val="24"/>
         </w:rPr>
       </w:pPr>
+      <w:proofErr w:type="spellStart"/>
       <w:r>
         <w:rPr>
           <w:b/>
           <w:sz w:val="24"/>
           <w:szCs w:val="24"/>
         </w:rPr>
-        <w:t>Sprints.</w:t>
+        <w:t>Sprints</w:t>
+      </w:r>
+      <w:proofErr w:type="spellEnd"/>
+      <w:r>
+        <w:rPr>
+          <w:b/>
+          <w:sz w:val="24"/>
+          <w:szCs w:val="24"/>
+        </w:rPr>
+        <w:t>.</w:t>
       </w:r>
     </w:p>
     <w:p>
@@ -8848,7 +9244,7 @@
           <w:insideV w:val="single" w:sz="4" w:space="0" w:color="000000"/>
         </w:tblBorders>
         <w:tblLayout w:type="fixed"/>
-        <w:tblLook w:val="0000"/>
+        <w:tblLook w:val="0000" w:firstRow="0" w:lastRow="0" w:firstColumn="0" w:lastColumn="0" w:noHBand="0" w:noVBand="0"/>
       </w:tblPr>
       <w:tblGrid>
         <w:gridCol w:w="2039"/>
@@ -8878,13 +9274,23 @@
                 <w:szCs w:val="24"/>
               </w:rPr>
             </w:pPr>
+            <w:proofErr w:type="spellStart"/>
             <w:r>
               <w:rPr>
                 <w:b/>
                 <w:sz w:val="24"/>
                 <w:szCs w:val="24"/>
               </w:rPr>
-              <w:t>N° de sprint</w:t>
+              <w:t>N°</w:t>
+            </w:r>
+            <w:proofErr w:type="spellEnd"/>
+            <w:r>
+              <w:rPr>
+                <w:b/>
+                <w:sz w:val="24"/>
+                <w:szCs w:val="24"/>
+              </w:rPr>
+              <w:t xml:space="preserve"> de sprint</w:t>
             </w:r>
           </w:p>
         </w:tc>
@@ -9022,7 +9428,23 @@
                 <w:sz w:val="24"/>
                 <w:szCs w:val="24"/>
               </w:rPr>
-              <w:t>tk#04 crearemos registros diarios en sql y formulario web para editarlos</w:t>
+              <w:t xml:space="preserve">tk#04 crearemos registros diarios en </w:t>
+            </w:r>
+            <w:proofErr w:type="spellStart"/>
+            <w:r>
+              <w:rPr>
+                <w:sz w:val="24"/>
+                <w:szCs w:val="24"/>
+              </w:rPr>
+              <w:t>sql</w:t>
+            </w:r>
+            <w:proofErr w:type="spellEnd"/>
+            <w:r>
+              <w:rPr>
+                <w:sz w:val="24"/>
+                <w:szCs w:val="24"/>
+              </w:rPr>
+              <w:t xml:space="preserve"> y formulario web para editarlos</w:t>
             </w:r>
           </w:p>
         </w:tc>
@@ -9056,8 +9478,6 @@
             <w:r>
               <w:rPr>
                 <w:b/>
-                <w:sz w:val="24"/>
-                <w:szCs w:val="24"/>
               </w:rPr>
               <w:t xml:space="preserve">Responsabilidades </w:t>
             </w:r>
@@ -9110,7 +9530,55 @@
                 <w:sz w:val="24"/>
                 <w:szCs w:val="24"/>
               </w:rPr>
-              <w:t>Plantear Historias de Usuarios y Tareas dependientes de las US para incorporarlas en el repositorio remoto GitHub. (Issues y Milestones) - Tener en cuenta la redacción adecuada para las US y nomenclatura, ej “#US01 Como usuario quiero ingresar al carrito para poder comprar”.  (luego trasladarlas al Product Backlog del Project).</w:t>
+              <w:t xml:space="preserve">Plantear Historias de Usuarios y Tareas dependientes de las US para incorporarlas en el repositorio remoto GitHub. (Issues y </w:t>
+            </w:r>
+            <w:proofErr w:type="spellStart"/>
+            <w:r>
+              <w:rPr>
+                <w:sz w:val="24"/>
+                <w:szCs w:val="24"/>
+              </w:rPr>
+              <w:t>Milestones</w:t>
+            </w:r>
+            <w:proofErr w:type="spellEnd"/>
+            <w:r>
+              <w:rPr>
+                <w:sz w:val="24"/>
+                <w:szCs w:val="24"/>
+              </w:rPr>
+              <w:t xml:space="preserve">) - Tener en cuenta la redacción adecuada para las US y nomenclatura, </w:t>
+            </w:r>
+            <w:proofErr w:type="spellStart"/>
+            <w:r>
+              <w:rPr>
+                <w:sz w:val="24"/>
+                <w:szCs w:val="24"/>
+              </w:rPr>
+              <w:t>ej</w:t>
+            </w:r>
+            <w:proofErr w:type="spellEnd"/>
+            <w:r>
+              <w:rPr>
+                <w:sz w:val="24"/>
+                <w:szCs w:val="24"/>
+              </w:rPr>
+              <w:t xml:space="preserve"> “#US01 Como usuario quiero ingresar al carrito para poder comprar”.  (luego trasladarlas al </w:t>
+            </w:r>
+            <w:proofErr w:type="spellStart"/>
+            <w:r>
+              <w:rPr>
+                <w:sz w:val="24"/>
+                <w:szCs w:val="24"/>
+              </w:rPr>
+              <w:t>Product</w:t>
+            </w:r>
+            <w:proofErr w:type="spellEnd"/>
+            <w:r>
+              <w:rPr>
+                <w:sz w:val="24"/>
+                <w:szCs w:val="24"/>
+              </w:rPr>
+              <w:t xml:space="preserve"> Backlog del Project).</w:t>
             </w:r>
           </w:p>
           <w:p>
@@ -9133,7 +9601,23 @@
                 <w:sz w:val="24"/>
                 <w:szCs w:val="24"/>
               </w:rPr>
-              <w:t>Definir tareas dentro de las Historias de Usuario (GITHUB) ej dentro de las ISSUES #TK01 importar repositorio.</w:t>
+              <w:t xml:space="preserve">Definir tareas dentro de las Historias de Usuario (GITHUB) </w:t>
+            </w:r>
+            <w:proofErr w:type="spellStart"/>
+            <w:r>
+              <w:rPr>
+                <w:sz w:val="24"/>
+                <w:szCs w:val="24"/>
+              </w:rPr>
+              <w:t>ej</w:t>
+            </w:r>
+            <w:proofErr w:type="spellEnd"/>
+            <w:r>
+              <w:rPr>
+                <w:sz w:val="24"/>
+                <w:szCs w:val="24"/>
+              </w:rPr>
+              <w:t xml:space="preserve"> dentro de las ISSUES #TK01 importar repositorio.</w:t>
             </w:r>
           </w:p>
           <w:p>
@@ -9179,7 +9663,23 @@
                 <w:sz w:val="24"/>
                 <w:szCs w:val="24"/>
               </w:rPr>
-              <w:t>Registrar la Especificación de Requerimientos mediante la documentación IEEE830 (subirlo en una carpeta de GitHub en la rama main).</w:t>
+              <w:t xml:space="preserve">Registrar la Especificación de Requerimientos mediante la documentación IEEE830 (subirlo en una carpeta de GitHub en la rama </w:t>
+            </w:r>
+            <w:proofErr w:type="spellStart"/>
+            <w:r>
+              <w:rPr>
+                <w:sz w:val="24"/>
+                <w:szCs w:val="24"/>
+              </w:rPr>
+              <w:t>main</w:t>
+            </w:r>
+            <w:proofErr w:type="spellEnd"/>
+            <w:r>
+              <w:rPr>
+                <w:sz w:val="24"/>
+                <w:szCs w:val="24"/>
+              </w:rPr>
+              <w:t>).</w:t>
             </w:r>
           </w:p>
           <w:p>
@@ -9271,7 +9771,23 @@
                 <w:sz w:val="24"/>
                 <w:szCs w:val="24"/>
               </w:rPr>
-              <w:t>Llevar registro de meetings y toda la info necesaria dentro de la Wiki de GitHub. (Ver consideraciones generales)</w:t>
+              <w:t xml:space="preserve">Llevar registro de meetings y toda la </w:t>
+            </w:r>
+            <w:proofErr w:type="spellStart"/>
+            <w:r>
+              <w:rPr>
+                <w:sz w:val="24"/>
+                <w:szCs w:val="24"/>
+              </w:rPr>
+              <w:t>info</w:t>
+            </w:r>
+            <w:proofErr w:type="spellEnd"/>
+            <w:r>
+              <w:rPr>
+                <w:sz w:val="24"/>
+                <w:szCs w:val="24"/>
+              </w:rPr>
+              <w:t xml:space="preserve"> necesaria dentro de la Wiki de GitHub. (Ver consideraciones generales)</w:t>
             </w:r>
           </w:p>
         </w:tc>
@@ -9431,7 +9947,7 @@
           <w:insideV w:val="single" w:sz="4" w:space="0" w:color="000000"/>
         </w:tblBorders>
         <w:tblLayout w:type="fixed"/>
-        <w:tblLook w:val="0000"/>
+        <w:tblLook w:val="0000" w:firstRow="0" w:lastRow="0" w:firstColumn="0" w:lastColumn="0" w:noHBand="0" w:noVBand="0"/>
       </w:tblPr>
       <w:tblGrid>
         <w:gridCol w:w="2039"/>
@@ -9454,13 +9970,23 @@
                 <w:szCs w:val="24"/>
               </w:rPr>
             </w:pPr>
+            <w:proofErr w:type="spellStart"/>
             <w:r>
               <w:rPr>
                 <w:b/>
                 <w:sz w:val="24"/>
                 <w:szCs w:val="24"/>
               </w:rPr>
-              <w:t>N° de sprint</w:t>
+              <w:t>N°</w:t>
+            </w:r>
+            <w:proofErr w:type="spellEnd"/>
+            <w:r>
+              <w:rPr>
+                <w:b/>
+                <w:sz w:val="24"/>
+                <w:szCs w:val="24"/>
+              </w:rPr>
+              <w:t xml:space="preserve"> de sprint</w:t>
             </w:r>
           </w:p>
         </w:tc>
@@ -9584,8 +10110,6 @@
             <w:r>
               <w:rPr>
                 <w:b/>
-                <w:sz w:val="24"/>
-                <w:szCs w:val="24"/>
               </w:rPr>
               <w:t xml:space="preserve">Responsabilidades </w:t>
             </w:r>
@@ -9628,12 +10152,21 @@
                 <w:szCs w:val="24"/>
               </w:rPr>
             </w:pPr>
-            <w:r>
-              <w:rPr>
-                <w:sz w:val="24"/>
-                <w:szCs w:val="24"/>
-              </w:rPr>
-              <w:t>FrontEnd: Estructura HTML, semántica y estilos CSS</w:t>
+            <w:proofErr w:type="spellStart"/>
+            <w:r>
+              <w:rPr>
+                <w:sz w:val="24"/>
+                <w:szCs w:val="24"/>
+              </w:rPr>
+              <w:t>FrontEnd</w:t>
+            </w:r>
+            <w:proofErr w:type="spellEnd"/>
+            <w:r>
+              <w:rPr>
+                <w:sz w:val="24"/>
+                <w:szCs w:val="24"/>
+              </w:rPr>
+              <w:t>: Estructura HTML, semántica y estilos CSS</w:t>
             </w:r>
           </w:p>
           <w:p>
@@ -9733,7 +10266,23 @@
                 <w:sz w:val="24"/>
                 <w:szCs w:val="24"/>
               </w:rPr>
-              <w:t>Fecha Inicio = 03/10/2022 -  Fecha de Fin = 17/10/2022</w:t>
+              <w:t xml:space="preserve">Fecha Inicio = 03/10/2022 </w:t>
+            </w:r>
+            <w:proofErr w:type="gramStart"/>
+            <w:r>
+              <w:rPr>
+                <w:sz w:val="24"/>
+                <w:szCs w:val="24"/>
+              </w:rPr>
+              <w:t>-  Fecha</w:t>
+            </w:r>
+            <w:proofErr w:type="gramEnd"/>
+            <w:r>
+              <w:rPr>
+                <w:sz w:val="24"/>
+                <w:szCs w:val="24"/>
+              </w:rPr>
+              <w:t xml:space="preserve"> de Fin = 17/10/2022</w:t>
             </w:r>
           </w:p>
           <w:p>
@@ -9821,7 +10370,7 @@
           <w:insideV w:val="single" w:sz="4" w:space="0" w:color="000000"/>
         </w:tblBorders>
         <w:tblLayout w:type="fixed"/>
-        <w:tblLook w:val="0000"/>
+        <w:tblLook w:val="0000" w:firstRow="0" w:lastRow="0" w:firstColumn="0" w:lastColumn="0" w:noHBand="0" w:noVBand="0"/>
       </w:tblPr>
       <w:tblGrid>
         <w:gridCol w:w="2039"/>
@@ -9845,13 +10394,23 @@
                 <w:szCs w:val="24"/>
               </w:rPr>
             </w:pPr>
+            <w:proofErr w:type="spellStart"/>
             <w:r>
               <w:rPr>
                 <w:b/>
                 <w:sz w:val="24"/>
                 <w:szCs w:val="24"/>
               </w:rPr>
-              <w:t>N° de sprint</w:t>
+              <w:t>N°</w:t>
+            </w:r>
+            <w:proofErr w:type="spellEnd"/>
+            <w:r>
+              <w:rPr>
+                <w:b/>
+                <w:sz w:val="24"/>
+                <w:szCs w:val="24"/>
+              </w:rPr>
+              <w:t xml:space="preserve"> de sprint</w:t>
             </w:r>
           </w:p>
         </w:tc>
@@ -9975,8 +10534,6 @@
             <w:r>
               <w:rPr>
                 <w:b/>
-                <w:sz w:val="24"/>
-                <w:szCs w:val="24"/>
               </w:rPr>
               <w:t xml:space="preserve">Responsabilidades </w:t>
             </w:r>
@@ -10035,12 +10592,53 @@
                 <w:szCs w:val="24"/>
               </w:rPr>
             </w:pPr>
-            <w:r>
-              <w:rPr>
-                <w:sz w:val="24"/>
-                <w:szCs w:val="24"/>
-              </w:rPr>
-              <w:t>Frontend en subcarpeta (subdominio) y opcional linkeado al repositorio de GitHub/ GitHub Actions.</w:t>
+            <w:proofErr w:type="spellStart"/>
+            <w:r>
+              <w:rPr>
+                <w:sz w:val="24"/>
+                <w:szCs w:val="24"/>
+              </w:rPr>
+              <w:t>Frontend</w:t>
+            </w:r>
+            <w:proofErr w:type="spellEnd"/>
+            <w:r>
+              <w:rPr>
+                <w:sz w:val="24"/>
+                <w:szCs w:val="24"/>
+              </w:rPr>
+              <w:t xml:space="preserve"> en subcarpeta (subdominio) y opcional </w:t>
+            </w:r>
+            <w:proofErr w:type="spellStart"/>
+            <w:r>
+              <w:rPr>
+                <w:sz w:val="24"/>
+                <w:szCs w:val="24"/>
+              </w:rPr>
+              <w:t>linkeado</w:t>
+            </w:r>
+            <w:proofErr w:type="spellEnd"/>
+            <w:r>
+              <w:rPr>
+                <w:sz w:val="24"/>
+                <w:szCs w:val="24"/>
+              </w:rPr>
+              <w:t xml:space="preserve"> al repositorio de GitHub/ GitHub </w:t>
+            </w:r>
+            <w:proofErr w:type="spellStart"/>
+            <w:r>
+              <w:rPr>
+                <w:sz w:val="24"/>
+                <w:szCs w:val="24"/>
+              </w:rPr>
+              <w:t>Actions</w:t>
+            </w:r>
+            <w:proofErr w:type="spellEnd"/>
+            <w:r>
+              <w:rPr>
+                <w:sz w:val="24"/>
+                <w:szCs w:val="24"/>
+              </w:rPr>
+              <w:t>.</w:t>
             </w:r>
           </w:p>
           <w:p>
@@ -10085,25 +10683,63 @@
                 <w:szCs w:val="24"/>
                 <w:lang w:val="en-US"/>
               </w:rPr>
-              <w:t>Script de la BD en MySQL</w:t>
-            </w:r>
-          </w:p>
-          <w:p>
-            <w:pPr>
-              <w:pStyle w:val="Normal1"/>
+              <w:t xml:space="preserve">Script de la BD </w:t>
+            </w:r>
+            <w:proofErr w:type="spellStart"/>
+            <w:r>
               <w:rPr>
                 <w:sz w:val="24"/>
                 <w:szCs w:val="24"/>
                 <w:lang w:val="en-US"/>
               </w:rPr>
-            </w:pPr>
+              <w:t>en</w:t>
+            </w:r>
+            <w:proofErr w:type="spellEnd"/>
             <w:r>
               <w:rPr>
                 <w:sz w:val="24"/>
                 <w:szCs w:val="24"/>
                 <w:lang w:val="en-US"/>
               </w:rPr>
-              <w:t>Consultas : Insert - Select - Update - JOIN</w:t>
+              <w:t xml:space="preserve"> MySQL</w:t>
+            </w:r>
+          </w:p>
+          <w:p>
+            <w:pPr>
+              <w:pStyle w:val="Normal1"/>
+              <w:rPr>
+                <w:sz w:val="24"/>
+                <w:szCs w:val="24"/>
+                <w:lang w:val="en-US"/>
+              </w:rPr>
+            </w:pPr>
+            <w:proofErr w:type="spellStart"/>
+            <w:proofErr w:type="gramStart"/>
+            <w:r>
+              <w:rPr>
+                <w:sz w:val="24"/>
+                <w:szCs w:val="24"/>
+                <w:lang w:val="en-US"/>
+              </w:rPr>
+              <w:t>Consultas</w:t>
+            </w:r>
+            <w:proofErr w:type="spellEnd"/>
+            <w:r>
+              <w:rPr>
+                <w:sz w:val="24"/>
+                <w:szCs w:val="24"/>
+                <w:lang w:val="en-US"/>
+              </w:rPr>
+              <w:t xml:space="preserve"> :</w:t>
+            </w:r>
+            <w:proofErr w:type="gramEnd"/>
+            <w:r>
+              <w:rPr>
+                <w:sz w:val="24"/>
+                <w:szCs w:val="24"/>
+                <w:lang w:val="en-US"/>
+              </w:rPr>
+              <w:t xml:space="preserve"> Insert - Select - Update - JOIN</w:t>
             </w:r>
           </w:p>
           <w:p>
@@ -10172,7 +10808,23 @@
                 <w:sz w:val="24"/>
                 <w:szCs w:val="24"/>
               </w:rPr>
-              <w:t>Fecha Inicio = 17/10/2022 -  Fecha de Fin = 14/11/2022</w:t>
+              <w:t xml:space="preserve">Fecha Inicio = 17/10/2022 </w:t>
+            </w:r>
+            <w:proofErr w:type="gramStart"/>
+            <w:r>
+              <w:rPr>
+                <w:sz w:val="24"/>
+                <w:szCs w:val="24"/>
+              </w:rPr>
+              <w:t>-  Fecha</w:t>
+            </w:r>
+            <w:proofErr w:type="gramEnd"/>
+            <w:r>
+              <w:rPr>
+                <w:sz w:val="24"/>
+                <w:szCs w:val="24"/>
+              </w:rPr>
+              <w:t xml:space="preserve"> de Fin = 14/11/2022</w:t>
             </w:r>
           </w:p>
           <w:p>
@@ -10265,15 +10917,15 @@
 </file>
 
 <file path=word/endnotes.xml><?xml version="1.0" encoding="utf-8"?>
-<w:endnotes xmlns:ve="http://schemas.openxmlformats.org/markup-compatibility/2006" xmlns:o="urn:schemas-microsoft-com:office:office" xmlns:r="http://schemas.openxmlformats.org/officeDocument/2006/relationships" xmlns:m="http://schemas.openxmlformats.org/officeDocument/2006/math" xmlns:v="urn:schemas-microsoft-com:vml" xmlns:wp="http://schemas.openxmlformats.org/drawingml/2006/wordprocessingDrawing" xmlns:w10="urn:schemas-microsoft-com:office:word" xmlns:w="http://schemas.openxmlformats.org/wordprocessingml/2006/main" xmlns:wne="http://schemas.microsoft.com/office/word/2006/wordml">
-  <w:endnote w:type="separator" w:id="0">
+<w:endnotes xmlns:wpc="http://schemas.microsoft.com/office/word/2010/wordprocessingCanvas" xmlns:cx="http://schemas.microsoft.com/office/drawing/2014/chartex" xmlns:cx1="http://schemas.microsoft.com/office/drawing/2015/9/8/chartex" xmlns:cx2="http://schemas.microsoft.com/office/drawing/2015/10/21/chartex" xmlns:cx3="http://schemas.microsoft.com/office/drawing/2016/5/9/chartex" xmlns:cx4="http://schemas.microsoft.com/office/drawing/2016/5/10/chartex" xmlns:cx5="http://schemas.microsoft.com/office/drawing/2016/5/11/chartex" xmlns:cx6="http://schemas.microsoft.com/office/drawing/2016/5/12/chartex" xmlns:cx7="http://schemas.microsoft.com/office/drawing/2016/5/13/chartex" xmlns:cx8="http://schemas.microsoft.com/office/drawing/2016/5/14/chartex" xmlns:mc="http://schemas.openxmlformats.org/markup-compatibility/2006" xmlns:aink="http://schemas.microsoft.com/office/drawing/2016/ink" xmlns:am3d="http://schemas.microsoft.com/office/drawing/2017/model3d" xmlns:o="urn:schemas-microsoft-com:office:office" xmlns:oel="http://schemas.microsoft.com/office/2019/extlst" xmlns:r="http://schemas.openxmlformats.org/officeDocument/2006/relationships" xmlns:m="http://schemas.openxmlformats.org/officeDocument/2006/math" xmlns:v="urn:schemas-microsoft-com:vml" xmlns:wp14="http://schemas.microsoft.com/office/word/2010/wordprocessingDrawing" xmlns:wp="http://schemas.openxmlformats.org/drawingml/2006/wordprocessingDrawing" xmlns:w10="urn:schemas-microsoft-com:office:word" xmlns:w="http://schemas.openxmlformats.org/wordprocessingml/2006/main" xmlns:w14="http://schemas.microsoft.com/office/word/2010/wordml" xmlns:w15="http://schemas.microsoft.com/office/word/2012/wordml" xmlns:w16cex="http://schemas.microsoft.com/office/word/2018/wordml/cex" xmlns:w16cid="http://schemas.microsoft.com/office/word/2016/wordml/cid" xmlns:w16="http://schemas.microsoft.com/office/word/2018/wordml" xmlns:w16sdtdh="http://schemas.microsoft.com/office/word/2020/wordml/sdtdatahash" xmlns:w16se="http://schemas.microsoft.com/office/word/2015/wordml/symex" xmlns:wpg="http://schemas.microsoft.com/office/word/2010/wordprocessingGroup" xmlns:wpi="http://schemas.microsoft.com/office/word/2010/wordprocessingInk" xmlns:wne="http://schemas.microsoft.com/office/word/2006/wordml" xmlns:wps="http://schemas.microsoft.com/office/word/2010/wordprocessingShape" mc:Ignorable="w14 w15 w16se w16cid w16 w16cex w16sdtdh wp14">
+  <w:endnote w:type="separator" w:id="-1">
     <w:p>
       <w:r>
         <w:separator/>
       </w:r>
     </w:p>
   </w:endnote>
-  <w:endnote w:type="continuationSeparator" w:id="1">
+  <w:endnote w:type="continuationSeparator" w:id="0">
     <w:p>
       <w:r>
         <w:continuationSeparator/>
@@ -10284,7 +10936,7 @@
 </file>
 
 <file path=word/footer1.xml><?xml version="1.0" encoding="utf-8"?>
-<w:ftr xmlns:ve="http://schemas.openxmlformats.org/markup-compatibility/2006" xmlns:o="urn:schemas-microsoft-com:office:office" xmlns:r="http://schemas.openxmlformats.org/officeDocument/2006/relationships" xmlns:m="http://schemas.openxmlformats.org/officeDocument/2006/math" xmlns:v="urn:schemas-microsoft-com:vml" xmlns:wp="http://schemas.openxmlformats.org/drawingml/2006/wordprocessingDrawing" xmlns:w10="urn:schemas-microsoft-com:office:word" xmlns:w="http://schemas.openxmlformats.org/wordprocessingml/2006/main" xmlns:wne="http://schemas.microsoft.com/office/word/2006/wordml">
+<w:ftr xmlns:wpc="http://schemas.microsoft.com/office/word/2010/wordprocessingCanvas" xmlns:cx="http://schemas.microsoft.com/office/drawing/2014/chartex" xmlns:cx1="http://schemas.microsoft.com/office/drawing/2015/9/8/chartex" xmlns:cx2="http://schemas.microsoft.com/office/drawing/2015/10/21/chartex" xmlns:cx3="http://schemas.microsoft.com/office/drawing/2016/5/9/chartex" xmlns:cx4="http://schemas.microsoft.com/office/drawing/2016/5/10/chartex" xmlns:cx5="http://schemas.microsoft.com/office/drawing/2016/5/11/chartex" xmlns:cx6="http://schemas.microsoft.com/office/drawing/2016/5/12/chartex" xmlns:cx7="http://schemas.microsoft.com/office/drawing/2016/5/13/chartex" xmlns:cx8="http://schemas.microsoft.com/office/drawing/2016/5/14/chartex" xmlns:mc="http://schemas.openxmlformats.org/markup-compatibility/2006" xmlns:aink="http://schemas.microsoft.com/office/drawing/2016/ink" xmlns:am3d="http://schemas.microsoft.com/office/drawing/2017/model3d" xmlns:o="urn:schemas-microsoft-com:office:office" xmlns:oel="http://schemas.microsoft.com/office/2019/extlst" xmlns:r="http://schemas.openxmlformats.org/officeDocument/2006/relationships" xmlns:m="http://schemas.openxmlformats.org/officeDocument/2006/math" xmlns:v="urn:schemas-microsoft-com:vml" xmlns:wp14="http://schemas.microsoft.com/office/word/2010/wordprocessingDrawing" xmlns:wp="http://schemas.openxmlformats.org/drawingml/2006/wordprocessingDrawing" xmlns:w10="urn:schemas-microsoft-com:office:word" xmlns:w="http://schemas.openxmlformats.org/wordprocessingml/2006/main" xmlns:w14="http://schemas.microsoft.com/office/word/2010/wordml" xmlns:w15="http://schemas.microsoft.com/office/word/2012/wordml" xmlns:w16cex="http://schemas.microsoft.com/office/word/2018/wordml/cex" xmlns:w16cid="http://schemas.microsoft.com/office/word/2016/wordml/cid" xmlns:w16="http://schemas.microsoft.com/office/word/2018/wordml" xmlns:w16sdtdh="http://schemas.microsoft.com/office/word/2020/wordml/sdtdatahash" xmlns:w16se="http://schemas.microsoft.com/office/word/2015/wordml/symex" xmlns:wpg="http://schemas.microsoft.com/office/word/2010/wordprocessingGroup" xmlns:wpi="http://schemas.microsoft.com/office/word/2010/wordprocessingInk" xmlns:wne="http://schemas.microsoft.com/office/word/2006/wordml" xmlns:wps="http://schemas.microsoft.com/office/word/2010/wordprocessingShape" mc:Ignorable="w14 w15 w16se w16cid w16 w16cex w16sdtdh wp14">
   <w:p>
     <w:pPr>
       <w:pStyle w:val="Piedepgina"/>
@@ -10351,7 +11003,7 @@
 </file>
 
 <file path=word/footer2.xml><?xml version="1.0" encoding="utf-8"?>
-<w:ftr xmlns:ve="http://schemas.openxmlformats.org/markup-compatibility/2006" xmlns:o="urn:schemas-microsoft-com:office:office" xmlns:r="http://schemas.openxmlformats.org/officeDocument/2006/relationships" xmlns:m="http://schemas.openxmlformats.org/officeDocument/2006/math" xmlns:v="urn:schemas-microsoft-com:vml" xmlns:wp="http://schemas.openxmlformats.org/drawingml/2006/wordprocessingDrawing" xmlns:w10="urn:schemas-microsoft-com:office:word" xmlns:w="http://schemas.openxmlformats.org/wordprocessingml/2006/main" xmlns:wne="http://schemas.microsoft.com/office/word/2006/wordml">
+<w:ftr xmlns:wpc="http://schemas.microsoft.com/office/word/2010/wordprocessingCanvas" xmlns:cx="http://schemas.microsoft.com/office/drawing/2014/chartex" xmlns:cx1="http://schemas.microsoft.com/office/drawing/2015/9/8/chartex" xmlns:cx2="http://schemas.microsoft.com/office/drawing/2015/10/21/chartex" xmlns:cx3="http://schemas.microsoft.com/office/drawing/2016/5/9/chartex" xmlns:cx4="http://schemas.microsoft.com/office/drawing/2016/5/10/chartex" xmlns:cx5="http://schemas.microsoft.com/office/drawing/2016/5/11/chartex" xmlns:cx6="http://schemas.microsoft.com/office/drawing/2016/5/12/chartex" xmlns:cx7="http://schemas.microsoft.com/office/drawing/2016/5/13/chartex" xmlns:cx8="http://schemas.microsoft.com/office/drawing/2016/5/14/chartex" xmlns:mc="http://schemas.openxmlformats.org/markup-compatibility/2006" xmlns:aink="http://schemas.microsoft.com/office/drawing/2016/ink" xmlns:am3d="http://schemas.microsoft.com/office/drawing/2017/model3d" xmlns:o="urn:schemas-microsoft-com:office:office" xmlns:oel="http://schemas.microsoft.com/office/2019/extlst" xmlns:r="http://schemas.openxmlformats.org/officeDocument/2006/relationships" xmlns:m="http://schemas.openxmlformats.org/officeDocument/2006/math" xmlns:v="urn:schemas-microsoft-com:vml" xmlns:wp14="http://schemas.microsoft.com/office/word/2010/wordprocessingDrawing" xmlns:wp="http://schemas.openxmlformats.org/drawingml/2006/wordprocessingDrawing" xmlns:w10="urn:schemas-microsoft-com:office:word" xmlns:w="http://schemas.openxmlformats.org/wordprocessingml/2006/main" xmlns:w14="http://schemas.microsoft.com/office/word/2010/wordml" xmlns:w15="http://schemas.microsoft.com/office/word/2012/wordml" xmlns:w16cex="http://schemas.microsoft.com/office/word/2018/wordml/cex" xmlns:w16cid="http://schemas.microsoft.com/office/word/2016/wordml/cid" xmlns:w16="http://schemas.microsoft.com/office/word/2018/wordml" xmlns:w16sdtdh="http://schemas.microsoft.com/office/word/2020/wordml/sdtdatahash" xmlns:w16se="http://schemas.microsoft.com/office/word/2015/wordml/symex" xmlns:wpg="http://schemas.microsoft.com/office/word/2010/wordprocessingGroup" xmlns:wpi="http://schemas.microsoft.com/office/word/2010/wordprocessingInk" xmlns:wne="http://schemas.microsoft.com/office/word/2006/wordml" xmlns:wps="http://schemas.microsoft.com/office/word/2010/wordprocessingShape" mc:Ignorable="w14 w15 w16se w16cid w16 w16cex w16sdtdh wp14">
   <w:p>
     <w:pPr>
       <w:pStyle w:val="Piedepgina"/>
@@ -10367,7 +11019,7 @@
 </file>
 
 <file path=word/footer3.xml><?xml version="1.0" encoding="utf-8"?>
-<w:ftr xmlns:ve="http://schemas.openxmlformats.org/markup-compatibility/2006" xmlns:o="urn:schemas-microsoft-com:office:office" xmlns:r="http://schemas.openxmlformats.org/officeDocument/2006/relationships" xmlns:m="http://schemas.openxmlformats.org/officeDocument/2006/math" xmlns:v="urn:schemas-microsoft-com:vml" xmlns:wp="http://schemas.openxmlformats.org/drawingml/2006/wordprocessingDrawing" xmlns:w10="urn:schemas-microsoft-com:office:word" xmlns:w="http://schemas.openxmlformats.org/wordprocessingml/2006/main" xmlns:wne="http://schemas.microsoft.com/office/word/2006/wordml">
+<w:ftr xmlns:wpc="http://schemas.microsoft.com/office/word/2010/wordprocessingCanvas" xmlns:cx="http://schemas.microsoft.com/office/drawing/2014/chartex" xmlns:cx1="http://schemas.microsoft.com/office/drawing/2015/9/8/chartex" xmlns:cx2="http://schemas.microsoft.com/office/drawing/2015/10/21/chartex" xmlns:cx3="http://schemas.microsoft.com/office/drawing/2016/5/9/chartex" xmlns:cx4="http://schemas.microsoft.com/office/drawing/2016/5/10/chartex" xmlns:cx5="http://schemas.microsoft.com/office/drawing/2016/5/11/chartex" xmlns:cx6="http://schemas.microsoft.com/office/drawing/2016/5/12/chartex" xmlns:cx7="http://schemas.microsoft.com/office/drawing/2016/5/13/chartex" xmlns:cx8="http://schemas.microsoft.com/office/drawing/2016/5/14/chartex" xmlns:mc="http://schemas.openxmlformats.org/markup-compatibility/2006" xmlns:aink="http://schemas.microsoft.com/office/drawing/2016/ink" xmlns:am3d="http://schemas.microsoft.com/office/drawing/2017/model3d" xmlns:o="urn:schemas-microsoft-com:office:office" xmlns:oel="http://schemas.microsoft.com/office/2019/extlst" xmlns:r="http://schemas.openxmlformats.org/officeDocument/2006/relationships" xmlns:m="http://schemas.openxmlformats.org/officeDocument/2006/math" xmlns:v="urn:schemas-microsoft-com:vml" xmlns:wp14="http://schemas.microsoft.com/office/word/2010/wordprocessingDrawing" xmlns:wp="http://schemas.openxmlformats.org/drawingml/2006/wordprocessingDrawing" xmlns:w10="urn:schemas-microsoft-com:office:word" xmlns:w="http://schemas.openxmlformats.org/wordprocessingml/2006/main" xmlns:w14="http://schemas.microsoft.com/office/word/2010/wordml" xmlns:w15="http://schemas.microsoft.com/office/word/2012/wordml" xmlns:w16cex="http://schemas.microsoft.com/office/word/2018/wordml/cex" xmlns:w16cid="http://schemas.microsoft.com/office/word/2016/wordml/cid" xmlns:w16="http://schemas.microsoft.com/office/word/2018/wordml" xmlns:w16sdtdh="http://schemas.microsoft.com/office/word/2020/wordml/sdtdatahash" xmlns:w16se="http://schemas.microsoft.com/office/word/2015/wordml/symex" xmlns:wpg="http://schemas.microsoft.com/office/word/2010/wordprocessingGroup" xmlns:wpi="http://schemas.microsoft.com/office/word/2010/wordprocessingInk" xmlns:wne="http://schemas.microsoft.com/office/word/2006/wordml" xmlns:wps="http://schemas.microsoft.com/office/word/2010/wordprocessingShape" mc:Ignorable="w14 w15 w16se w16cid w16 w16cex w16sdtdh wp14">
   <w:p>
     <w:pPr>
       <w:pStyle w:val="Piedepgina"/>
@@ -10435,15 +11087,15 @@
 </file>
 
 <file path=word/footnotes.xml><?xml version="1.0" encoding="utf-8"?>
-<w:footnotes xmlns:ve="http://schemas.openxmlformats.org/markup-compatibility/2006" xmlns:o="urn:schemas-microsoft-com:office:office" xmlns:r="http://schemas.openxmlformats.org/officeDocument/2006/relationships" xmlns:m="http://schemas.openxmlformats.org/officeDocument/2006/math" xmlns:v="urn:schemas-microsoft-com:vml" xmlns:wp="http://schemas.openxmlformats.org/drawingml/2006/wordprocessingDrawing" xmlns:w10="urn:schemas-microsoft-com:office:word" xmlns:w="http://schemas.openxmlformats.org/wordprocessingml/2006/main" xmlns:wne="http://schemas.microsoft.com/office/word/2006/wordml">
-  <w:footnote w:type="separator" w:id="0">
+<w:footnotes xmlns:wpc="http://schemas.microsoft.com/office/word/2010/wordprocessingCanvas" xmlns:cx="http://schemas.microsoft.com/office/drawing/2014/chartex" xmlns:cx1="http://schemas.microsoft.com/office/drawing/2015/9/8/chartex" xmlns:cx2="http://schemas.microsoft.com/office/drawing/2015/10/21/chartex" xmlns:cx3="http://schemas.microsoft.com/office/drawing/2016/5/9/chartex" xmlns:cx4="http://schemas.microsoft.com/office/drawing/2016/5/10/chartex" xmlns:cx5="http://schemas.microsoft.com/office/drawing/2016/5/11/chartex" xmlns:cx6="http://schemas.microsoft.com/office/drawing/2016/5/12/chartex" xmlns:cx7="http://schemas.microsoft.com/office/drawing/2016/5/13/chartex" xmlns:cx8="http://schemas.microsoft.com/office/drawing/2016/5/14/chartex" xmlns:mc="http://schemas.openxmlformats.org/markup-compatibility/2006" xmlns:aink="http://schemas.microsoft.com/office/drawing/2016/ink" xmlns:am3d="http://schemas.microsoft.com/office/drawing/2017/model3d" xmlns:o="urn:schemas-microsoft-com:office:office" xmlns:oel="http://schemas.microsoft.com/office/2019/extlst" xmlns:r="http://schemas.openxmlformats.org/officeDocument/2006/relationships" xmlns:m="http://schemas.openxmlformats.org/officeDocument/2006/math" xmlns:v="urn:schemas-microsoft-com:vml" xmlns:wp14="http://schemas.microsoft.com/office/word/2010/wordprocessingDrawing" xmlns:wp="http://schemas.openxmlformats.org/drawingml/2006/wordprocessingDrawing" xmlns:w10="urn:schemas-microsoft-com:office:word" xmlns:w="http://schemas.openxmlformats.org/wordprocessingml/2006/main" xmlns:w14="http://schemas.microsoft.com/office/word/2010/wordml" xmlns:w15="http://schemas.microsoft.com/office/word/2012/wordml" xmlns:w16cex="http://schemas.microsoft.com/office/word/2018/wordml/cex" xmlns:w16cid="http://schemas.microsoft.com/office/word/2016/wordml/cid" xmlns:w16="http://schemas.microsoft.com/office/word/2018/wordml" xmlns:w16sdtdh="http://schemas.microsoft.com/office/word/2020/wordml/sdtdatahash" xmlns:w16se="http://schemas.microsoft.com/office/word/2015/wordml/symex" xmlns:wpg="http://schemas.microsoft.com/office/word/2010/wordprocessingGroup" xmlns:wpi="http://schemas.microsoft.com/office/word/2010/wordprocessingInk" xmlns:wne="http://schemas.microsoft.com/office/word/2006/wordml" xmlns:wps="http://schemas.microsoft.com/office/word/2010/wordprocessingShape" mc:Ignorable="w14 w15 w16se w16cid w16 w16cex w16sdtdh wp14">
+  <w:footnote w:type="separator" w:id="-1">
     <w:p>
       <w:r>
         <w:separator/>
       </w:r>
     </w:p>
   </w:footnote>
-  <w:footnote w:type="continuationSeparator" w:id="1">
+  <w:footnote w:type="continuationSeparator" w:id="0">
     <w:p>
       <w:r>
         <w:continuationSeparator/>
@@ -10454,7 +11106,7 @@
 </file>
 
 <file path=word/header1.xml><?xml version="1.0" encoding="utf-8"?>
-<w:hdr xmlns:ve="http://schemas.openxmlformats.org/markup-compatibility/2006" xmlns:o="urn:schemas-microsoft-com:office:office" xmlns:r="http://schemas.openxmlformats.org/officeDocument/2006/relationships" xmlns:m="http://schemas.openxmlformats.org/officeDocument/2006/math" xmlns:v="urn:schemas-microsoft-com:vml" xmlns:wp="http://schemas.openxmlformats.org/drawingml/2006/wordprocessingDrawing" xmlns:w10="urn:schemas-microsoft-com:office:word" xmlns:w="http://schemas.openxmlformats.org/wordprocessingml/2006/main" xmlns:wne="http://schemas.microsoft.com/office/word/2006/wordml">
+<w:hdr xmlns:wpc="http://schemas.microsoft.com/office/word/2010/wordprocessingCanvas" xmlns:cx="http://schemas.microsoft.com/office/drawing/2014/chartex" xmlns:cx1="http://schemas.microsoft.com/office/drawing/2015/9/8/chartex" xmlns:cx2="http://schemas.microsoft.com/office/drawing/2015/10/21/chartex" xmlns:cx3="http://schemas.microsoft.com/office/drawing/2016/5/9/chartex" xmlns:cx4="http://schemas.microsoft.com/office/drawing/2016/5/10/chartex" xmlns:cx5="http://schemas.microsoft.com/office/drawing/2016/5/11/chartex" xmlns:cx6="http://schemas.microsoft.com/office/drawing/2016/5/12/chartex" xmlns:cx7="http://schemas.microsoft.com/office/drawing/2016/5/13/chartex" xmlns:cx8="http://schemas.microsoft.com/office/drawing/2016/5/14/chartex" xmlns:mc="http://schemas.openxmlformats.org/markup-compatibility/2006" xmlns:aink="http://schemas.microsoft.com/office/drawing/2016/ink" xmlns:am3d="http://schemas.microsoft.com/office/drawing/2017/model3d" xmlns:o="urn:schemas-microsoft-com:office:office" xmlns:oel="http://schemas.microsoft.com/office/2019/extlst" xmlns:r="http://schemas.openxmlformats.org/officeDocument/2006/relationships" xmlns:m="http://schemas.openxmlformats.org/officeDocument/2006/math" xmlns:v="urn:schemas-microsoft-com:vml" xmlns:wp14="http://schemas.microsoft.com/office/word/2010/wordprocessingDrawing" xmlns:wp="http://schemas.openxmlformats.org/drawingml/2006/wordprocessingDrawing" xmlns:w10="urn:schemas-microsoft-com:office:word" xmlns:w="http://schemas.openxmlformats.org/wordprocessingml/2006/main" xmlns:w14="http://schemas.microsoft.com/office/word/2010/wordml" xmlns:w15="http://schemas.microsoft.com/office/word/2012/wordml" xmlns:w16cex="http://schemas.microsoft.com/office/word/2018/wordml/cex" xmlns:w16cid="http://schemas.microsoft.com/office/word/2016/wordml/cid" xmlns:w16="http://schemas.microsoft.com/office/word/2018/wordml" xmlns:w16sdtdh="http://schemas.microsoft.com/office/word/2020/wordml/sdtdatahash" xmlns:w16se="http://schemas.microsoft.com/office/word/2015/wordml/symex" xmlns:wpg="http://schemas.microsoft.com/office/word/2010/wordprocessingGroup" xmlns:wpi="http://schemas.microsoft.com/office/word/2010/wordprocessingInk" xmlns:wne="http://schemas.microsoft.com/office/word/2006/wordml" xmlns:wps="http://schemas.microsoft.com/office/word/2010/wordprocessingShape" mc:Ignorable="w14 w15 w16se w16cid w16 w16cex w16sdtdh wp14">
   <w:p>
     <w:pPr>
       <w:pStyle w:val="Normal1"/>
@@ -10478,7 +11130,7 @@
 </file>
 
 <file path=word/header2.xml><?xml version="1.0" encoding="utf-8"?>
-<w:hdr xmlns:ve="http://schemas.openxmlformats.org/markup-compatibility/2006" xmlns:o="urn:schemas-microsoft-com:office:office" xmlns:r="http://schemas.openxmlformats.org/officeDocument/2006/relationships" xmlns:m="http://schemas.openxmlformats.org/officeDocument/2006/math" xmlns:v="urn:schemas-microsoft-com:vml" xmlns:wp="http://schemas.openxmlformats.org/drawingml/2006/wordprocessingDrawing" xmlns:w10="urn:schemas-microsoft-com:office:word" xmlns:w="http://schemas.openxmlformats.org/wordprocessingml/2006/main" xmlns:wne="http://schemas.microsoft.com/office/word/2006/wordml">
+<w:hdr xmlns:wpc="http://schemas.microsoft.com/office/word/2010/wordprocessingCanvas" xmlns:cx="http://schemas.microsoft.com/office/drawing/2014/chartex" xmlns:cx1="http://schemas.microsoft.com/office/drawing/2015/9/8/chartex" xmlns:cx2="http://schemas.microsoft.com/office/drawing/2015/10/21/chartex" xmlns:cx3="http://schemas.microsoft.com/office/drawing/2016/5/9/chartex" xmlns:cx4="http://schemas.microsoft.com/office/drawing/2016/5/10/chartex" xmlns:cx5="http://schemas.microsoft.com/office/drawing/2016/5/11/chartex" xmlns:cx6="http://schemas.microsoft.com/office/drawing/2016/5/12/chartex" xmlns:cx7="http://schemas.microsoft.com/office/drawing/2016/5/13/chartex" xmlns:cx8="http://schemas.microsoft.com/office/drawing/2016/5/14/chartex" xmlns:mc="http://schemas.openxmlformats.org/markup-compatibility/2006" xmlns:aink="http://schemas.microsoft.com/office/drawing/2016/ink" xmlns:am3d="http://schemas.microsoft.com/office/drawing/2017/model3d" xmlns:o="urn:schemas-microsoft-com:office:office" xmlns:oel="http://schemas.microsoft.com/office/2019/extlst" xmlns:r="http://schemas.openxmlformats.org/officeDocument/2006/relationships" xmlns:m="http://schemas.openxmlformats.org/officeDocument/2006/math" xmlns:v="urn:schemas-microsoft-com:vml" xmlns:wp14="http://schemas.microsoft.com/office/word/2010/wordprocessingDrawing" xmlns:wp="http://schemas.openxmlformats.org/drawingml/2006/wordprocessingDrawing" xmlns:w10="urn:schemas-microsoft-com:office:word" xmlns:w="http://schemas.openxmlformats.org/wordprocessingml/2006/main" xmlns:w14="http://schemas.microsoft.com/office/word/2010/wordml" xmlns:w15="http://schemas.microsoft.com/office/word/2012/wordml" xmlns:w16cex="http://schemas.microsoft.com/office/word/2018/wordml/cex" xmlns:w16cid="http://schemas.microsoft.com/office/word/2016/wordml/cid" xmlns:w16="http://schemas.microsoft.com/office/word/2018/wordml" xmlns:w16sdtdh="http://schemas.microsoft.com/office/word/2020/wordml/sdtdatahash" xmlns:w16se="http://schemas.microsoft.com/office/word/2015/wordml/symex" xmlns:wpg="http://schemas.microsoft.com/office/word/2010/wordprocessingGroup" xmlns:wpi="http://schemas.microsoft.com/office/word/2010/wordprocessingInk" xmlns:wne="http://schemas.microsoft.com/office/word/2006/wordml" xmlns:wps="http://schemas.microsoft.com/office/word/2010/wordprocessingShape" mc:Ignorable="w14 w15 w16se w16cid w16 w16cex w16sdtdh wp14">
   <w:p>
     <w:pPr>
       <w:pStyle w:val="Normal1"/>
@@ -10503,7 +11155,7 @@
 </file>
 
 <file path=word/header3.xml><?xml version="1.0" encoding="utf-8"?>
-<w:hdr xmlns:ve="http://schemas.openxmlformats.org/markup-compatibility/2006" xmlns:o="urn:schemas-microsoft-com:office:office" xmlns:r="http://schemas.openxmlformats.org/officeDocument/2006/relationships" xmlns:m="http://schemas.openxmlformats.org/officeDocument/2006/math" xmlns:v="urn:schemas-microsoft-com:vml" xmlns:wp="http://schemas.openxmlformats.org/drawingml/2006/wordprocessingDrawing" xmlns:w10="urn:schemas-microsoft-com:office:word" xmlns:w="http://schemas.openxmlformats.org/wordprocessingml/2006/main" xmlns:wne="http://schemas.microsoft.com/office/word/2006/wordml">
+<w:hdr xmlns:wpc="http://schemas.microsoft.com/office/word/2010/wordprocessingCanvas" xmlns:cx="http://schemas.microsoft.com/office/drawing/2014/chartex" xmlns:cx1="http://schemas.microsoft.com/office/drawing/2015/9/8/chartex" xmlns:cx2="http://schemas.microsoft.com/office/drawing/2015/10/21/chartex" xmlns:cx3="http://schemas.microsoft.com/office/drawing/2016/5/9/chartex" xmlns:cx4="http://schemas.microsoft.com/office/drawing/2016/5/10/chartex" xmlns:cx5="http://schemas.microsoft.com/office/drawing/2016/5/11/chartex" xmlns:cx6="http://schemas.microsoft.com/office/drawing/2016/5/12/chartex" xmlns:cx7="http://schemas.microsoft.com/office/drawing/2016/5/13/chartex" xmlns:cx8="http://schemas.microsoft.com/office/drawing/2016/5/14/chartex" xmlns:mc="http://schemas.openxmlformats.org/markup-compatibility/2006" xmlns:aink="http://schemas.microsoft.com/office/drawing/2016/ink" xmlns:am3d="http://schemas.microsoft.com/office/drawing/2017/model3d" xmlns:o="urn:schemas-microsoft-com:office:office" xmlns:oel="http://schemas.microsoft.com/office/2019/extlst" xmlns:r="http://schemas.openxmlformats.org/officeDocument/2006/relationships" xmlns:m="http://schemas.openxmlformats.org/officeDocument/2006/math" xmlns:v="urn:schemas-microsoft-com:vml" xmlns:wp14="http://schemas.microsoft.com/office/word/2010/wordprocessingDrawing" xmlns:wp="http://schemas.openxmlformats.org/drawingml/2006/wordprocessingDrawing" xmlns:w10="urn:schemas-microsoft-com:office:word" xmlns:w="http://schemas.openxmlformats.org/wordprocessingml/2006/main" xmlns:w14="http://schemas.microsoft.com/office/word/2010/wordml" xmlns:w15="http://schemas.microsoft.com/office/word/2012/wordml" xmlns:w16cex="http://schemas.microsoft.com/office/word/2018/wordml/cex" xmlns:w16cid="http://schemas.microsoft.com/office/word/2016/wordml/cid" xmlns:w16="http://schemas.microsoft.com/office/word/2018/wordml" xmlns:w16sdtdh="http://schemas.microsoft.com/office/word/2020/wordml/sdtdatahash" xmlns:w16se="http://schemas.microsoft.com/office/word/2015/wordml/symex" xmlns:wpg="http://schemas.microsoft.com/office/word/2010/wordprocessingGroup" xmlns:wpi="http://schemas.microsoft.com/office/word/2010/wordprocessingInk" xmlns:wne="http://schemas.microsoft.com/office/word/2006/wordml" xmlns:wps="http://schemas.microsoft.com/office/word/2010/wordprocessingShape" mc:Ignorable="w14 w15 w16se w16cid w16 w16cex w16sdtdh wp14">
   <w:p>
     <w:pPr>
       <w:pStyle w:val="Normal1"/>
@@ -10535,7 +11187,7 @@
         <w:insideV w:val="nil"/>
       </w:tblBorders>
       <w:tblLayout w:type="fixed"/>
-      <w:tblLook w:val="0000"/>
+      <w:tblLook w:val="0000" w:firstRow="0" w:lastRow="0" w:firstColumn="0" w:lastColumn="0" w:noHBand="0" w:noVBand="0"/>
     </w:tblPr>
     <w:tblGrid>
       <w:gridCol w:w="1947"/>
@@ -10583,7 +11235,7 @@
               <w:lang w:val="es-AR"/>
             </w:rPr>
             <w:drawing>
-              <wp:inline distT="0" distB="0" distL="114300" distR="114300">
+              <wp:inline distT="0" distB="0" distL="114300" distR="114300" wp14:anchorId="76297051" wp14:editId="2EC6DBA6">
                 <wp:extent cx="1147445" cy="467360"/>
                 <wp:effectExtent l="0" t="0" r="0" b="0"/>
                 <wp:docPr id="2" name="image1.png"/>
@@ -10798,8 +11450,8 @@
 </file>
 
 <file path=word/numbering.xml><?xml version="1.0" encoding="utf-8"?>
-<w:numbering xmlns:ve="http://schemas.openxmlformats.org/markup-compatibility/2006" xmlns:o="urn:schemas-microsoft-com:office:office" xmlns:r="http://schemas.openxmlformats.org/officeDocument/2006/relationships" xmlns:m="http://schemas.openxmlformats.org/officeDocument/2006/math" xmlns:v="urn:schemas-microsoft-com:vml" xmlns:wp="http://schemas.openxmlformats.org/drawingml/2006/wordprocessingDrawing" xmlns:w10="urn:schemas-microsoft-com:office:word" xmlns:w="http://schemas.openxmlformats.org/wordprocessingml/2006/main" xmlns:wne="http://schemas.microsoft.com/office/word/2006/wordml">
-  <w:abstractNum w:abstractNumId="0">
+<w:numbering xmlns:wpc="http://schemas.microsoft.com/office/word/2010/wordprocessingCanvas" xmlns:cx="http://schemas.microsoft.com/office/drawing/2014/chartex" xmlns:cx1="http://schemas.microsoft.com/office/drawing/2015/9/8/chartex" xmlns:cx2="http://schemas.microsoft.com/office/drawing/2015/10/21/chartex" xmlns:cx3="http://schemas.microsoft.com/office/drawing/2016/5/9/chartex" xmlns:cx4="http://schemas.microsoft.com/office/drawing/2016/5/10/chartex" xmlns:cx5="http://schemas.microsoft.com/office/drawing/2016/5/11/chartex" xmlns:cx6="http://schemas.microsoft.com/office/drawing/2016/5/12/chartex" xmlns:cx7="http://schemas.microsoft.com/office/drawing/2016/5/13/chartex" xmlns:cx8="http://schemas.microsoft.com/office/drawing/2016/5/14/chartex" xmlns:mc="http://schemas.openxmlformats.org/markup-compatibility/2006" xmlns:aink="http://schemas.microsoft.com/office/drawing/2016/ink" xmlns:am3d="http://schemas.microsoft.com/office/drawing/2017/model3d" xmlns:o="urn:schemas-microsoft-com:office:office" xmlns:oel="http://schemas.microsoft.com/office/2019/extlst" xmlns:r="http://schemas.openxmlformats.org/officeDocument/2006/relationships" xmlns:m="http://schemas.openxmlformats.org/officeDocument/2006/math" xmlns:v="urn:schemas-microsoft-com:vml" xmlns:wp14="http://schemas.microsoft.com/office/word/2010/wordprocessingDrawing" xmlns:wp="http://schemas.openxmlformats.org/drawingml/2006/wordprocessingDrawing" xmlns:w10="urn:schemas-microsoft-com:office:word" xmlns:w="http://schemas.openxmlformats.org/wordprocessingml/2006/main" xmlns:w14="http://schemas.microsoft.com/office/word/2010/wordml" xmlns:w15="http://schemas.microsoft.com/office/word/2012/wordml" xmlns:w16cex="http://schemas.microsoft.com/office/word/2018/wordml/cex" xmlns:w16cid="http://schemas.microsoft.com/office/word/2016/wordml/cid" xmlns:w16="http://schemas.microsoft.com/office/word/2018/wordml" xmlns:w16sdtdh="http://schemas.microsoft.com/office/word/2020/wordml/sdtdatahash" xmlns:w16se="http://schemas.microsoft.com/office/word/2015/wordml/symex" xmlns:wpg="http://schemas.microsoft.com/office/word/2010/wordprocessingGroup" xmlns:wpi="http://schemas.microsoft.com/office/word/2010/wordprocessingInk" xmlns:wne="http://schemas.microsoft.com/office/word/2006/wordml" xmlns:wps="http://schemas.microsoft.com/office/word/2010/wordprocessingShape" mc:Ignorable="w14 w15 w16se w16cid w16 w16cex w16sdtdh wp14">
+  <w:abstractNum w:abstractNumId="0" w15:restartNumberingAfterBreak="0">
     <w:nsid w:val="03B5609E"/>
     <w:multiLevelType w:val="multilevel"/>
     <w:tmpl w:val="9A763644"/>
@@ -10912,7 +11564,7 @@
       </w:rPr>
     </w:lvl>
   </w:abstractNum>
-  <w:abstractNum w:abstractNumId="1">
+  <w:abstractNum w:abstractNumId="1" w15:restartNumberingAfterBreak="0">
     <w:nsid w:val="0E6F61F9"/>
     <w:multiLevelType w:val="multilevel"/>
     <w:tmpl w:val="C5447A76"/>
@@ -11034,17 +11686,17 @@
       </w:rPr>
     </w:lvl>
   </w:abstractNum>
-  <w:num w:numId="1">
+  <w:num w:numId="1" w16cid:durableId="891380921">
     <w:abstractNumId w:val="0"/>
   </w:num>
-  <w:num w:numId="2">
+  <w:num w:numId="2" w16cid:durableId="1165706154">
     <w:abstractNumId w:val="1"/>
   </w:num>
 </w:numbering>
 </file>
 
 <file path=word/styles.xml><?xml version="1.0" encoding="utf-8"?>
-<w:styles xmlns:r="http://schemas.openxmlformats.org/officeDocument/2006/relationships" xmlns:w="http://schemas.openxmlformats.org/wordprocessingml/2006/main">
+<w:styles xmlns:mc="http://schemas.openxmlformats.org/markup-compatibility/2006" xmlns:r="http://schemas.openxmlformats.org/officeDocument/2006/relationships" xmlns:w="http://schemas.openxmlformats.org/wordprocessingml/2006/main" xmlns:w14="http://schemas.microsoft.com/office/word/2010/wordml" xmlns:w15="http://schemas.microsoft.com/office/word/2012/wordml" xmlns:w16cex="http://schemas.microsoft.com/office/word/2018/wordml/cex" xmlns:w16cid="http://schemas.microsoft.com/office/word/2016/wordml/cid" xmlns:w16="http://schemas.microsoft.com/office/word/2018/wordml" xmlns:w16sdtdh="http://schemas.microsoft.com/office/word/2020/wordml/sdtdatahash" xmlns:w16se="http://schemas.microsoft.com/office/word/2015/wordml/symex" mc:Ignorable="w14 w15 w16se w16cid w16 w16cex w16sdtdh">
   <w:docDefaults>
     <w:rPrDefault>
       <w:rPr>
@@ -11054,144 +11706,383 @@
     </w:rPrDefault>
     <w:pPrDefault/>
   </w:docDefaults>
-  <w:latentStyles w:defLockedState="0" w:defUIPriority="99" w:defSemiHidden="1" w:defUnhideWhenUsed="1" w:defQFormat="0" w:count="267">
-    <w:lsdException w:name="Normal" w:semiHidden="0" w:uiPriority="0" w:unhideWhenUsed="0" w:qFormat="1"/>
-    <w:lsdException w:name="heading 1" w:semiHidden="0" w:uiPriority="9" w:unhideWhenUsed="0" w:qFormat="1"/>
-    <w:lsdException w:name="heading 2" w:uiPriority="9" w:qFormat="1"/>
-    <w:lsdException w:name="heading 3" w:uiPriority="9" w:qFormat="1"/>
-    <w:lsdException w:name="heading 4" w:uiPriority="9" w:qFormat="1"/>
-    <w:lsdException w:name="heading 5" w:uiPriority="9" w:qFormat="1"/>
-    <w:lsdException w:name="heading 6" w:uiPriority="9" w:qFormat="1"/>
-    <w:lsdException w:name="heading 7" w:uiPriority="9" w:qFormat="1"/>
-    <w:lsdException w:name="heading 8" w:uiPriority="9" w:qFormat="1"/>
-    <w:lsdException w:name="heading 9" w:uiPriority="9" w:qFormat="1"/>
-    <w:lsdException w:name="toc 1" w:uiPriority="39"/>
-    <w:lsdException w:name="toc 2" w:uiPriority="39"/>
-    <w:lsdException w:name="toc 3" w:uiPriority="39"/>
-    <w:lsdException w:name="toc 4" w:uiPriority="39"/>
-    <w:lsdException w:name="toc 5" w:uiPriority="39"/>
-    <w:lsdException w:name="toc 6" w:uiPriority="39"/>
-    <w:lsdException w:name="toc 7" w:uiPriority="39"/>
-    <w:lsdException w:name="toc 8" w:uiPriority="39"/>
-    <w:lsdException w:name="toc 9" w:uiPriority="39"/>
-    <w:lsdException w:name="caption" w:uiPriority="35" w:qFormat="1"/>
-    <w:lsdException w:name="Title" w:semiHidden="0" w:uiPriority="10" w:unhideWhenUsed="0" w:qFormat="1"/>
-    <w:lsdException w:name="Default Paragraph Font" w:uiPriority="1"/>
-    <w:lsdException w:name="Subtitle" w:semiHidden="0" w:uiPriority="11" w:unhideWhenUsed="0" w:qFormat="1"/>
-    <w:lsdException w:name="Strong" w:semiHidden="0" w:uiPriority="22" w:unhideWhenUsed="0" w:qFormat="1"/>
-    <w:lsdException w:name="Emphasis" w:semiHidden="0" w:uiPriority="20" w:unhideWhenUsed="0" w:qFormat="1"/>
-    <w:lsdException w:name="Table Grid" w:semiHidden="0" w:uiPriority="59" w:unhideWhenUsed="0"/>
-    <w:lsdException w:name="Placeholder Text" w:unhideWhenUsed="0"/>
-    <w:lsdException w:name="No Spacing" w:semiHidden="0" w:uiPriority="1" w:unhideWhenUsed="0" w:qFormat="1"/>
-    <w:lsdException w:name="Light Shading" w:semiHidden="0" w:uiPriority="60" w:unhideWhenUsed="0"/>
-    <w:lsdException w:name="Light List" w:semiHidden="0" w:uiPriority="61" w:unhideWhenUsed="0"/>
-    <w:lsdException w:name="Light Grid" w:semiHidden="0" w:uiPriority="62" w:unhideWhenUsed="0"/>
-    <w:lsdException w:name="Medium Shading 1" w:semiHidden="0" w:uiPriority="63" w:unhideWhenUsed="0"/>
-    <w:lsdException w:name="Medium Shading 2" w:semiHidden="0" w:uiPriority="64" w:unhideWhenUsed="0"/>
-    <w:lsdException w:name="Medium List 1" w:semiHidden="0" w:uiPriority="65" w:unhideWhenUsed="0"/>
-    <w:lsdException w:name="Medium List 2" w:semiHidden="0" w:uiPriority="66" w:unhideWhenUsed="0"/>
-    <w:lsdException w:name="Medium Grid 1" w:semiHidden="0" w:uiPriority="67" w:unhideWhenUsed="0"/>
-    <w:lsdException w:name="Medium Grid 2" w:semiHidden="0" w:uiPriority="68" w:unhideWhenUsed="0"/>
-    <w:lsdException w:name="Medium Grid 3" w:semiHidden="0" w:uiPriority="69" w:unhideWhenUsed="0"/>
-    <w:lsdException w:name="Dark List" w:semiHidden="0" w:uiPriority="70" w:unhideWhenUsed="0"/>
-    <w:lsdException w:name="Colorful Shading" w:semiHidden="0" w:uiPriority="71" w:unhideWhenUsed="0"/>
-    <w:lsdException w:name="Colorful List" w:semiHidden="0" w:uiPriority="72" w:unhideWhenUsed="0"/>
-    <w:lsdException w:name="Colorful Grid" w:semiHidden="0" w:uiPriority="73" w:unhideWhenUsed="0"/>
-    <w:lsdException w:name="Light Shading Accent 1" w:semiHidden="0" w:uiPriority="60" w:unhideWhenUsed="0"/>
-    <w:lsdException w:name="Light List Accent 1" w:semiHidden="0" w:uiPriority="61" w:unhideWhenUsed="0"/>
-    <w:lsdException w:name="Light Grid Accent 1" w:semiHidden="0" w:uiPriority="62" w:unhideWhenUsed="0"/>
-    <w:lsdException w:name="Medium Shading 1 Accent 1" w:semiHidden="0" w:uiPriority="63" w:unhideWhenUsed="0"/>
-    <w:lsdException w:name="Medium Shading 2 Accent 1" w:semiHidden="0" w:uiPriority="64" w:unhideWhenUsed="0"/>
-    <w:lsdException w:name="Medium List 1 Accent 1" w:semiHidden="0" w:uiPriority="65" w:unhideWhenUsed="0"/>
-    <w:lsdException w:name="Revision" w:unhideWhenUsed="0"/>
-    <w:lsdException w:name="List Paragraph" w:semiHidden="0" w:uiPriority="34" w:unhideWhenUsed="0" w:qFormat="1"/>
-    <w:lsdException w:name="Quote" w:semiHidden="0" w:uiPriority="29" w:unhideWhenUsed="0" w:qFormat="1"/>
-    <w:lsdException w:name="Intense Quote" w:semiHidden="0" w:uiPriority="30" w:unhideWhenUsed="0" w:qFormat="1"/>
-    <w:lsdException w:name="Medium List 2 Accent 1" w:semiHidden="0" w:uiPriority="66" w:unhideWhenUsed="0"/>
-    <w:lsdException w:name="Medium Grid 1 Accent 1" w:semiHidden="0" w:uiPriority="67" w:unhideWhenUsed="0"/>
-    <w:lsdException w:name="Medium Grid 2 Accent 1" w:semiHidden="0" w:uiPriority="68" w:unhideWhenUsed="0"/>
-    <w:lsdException w:name="Medium Grid 3 Accent 1" w:semiHidden="0" w:uiPriority="69" w:unhideWhenUsed="0"/>
-    <w:lsdException w:name="Dark List Accent 1" w:semiHidden="0" w:uiPriority="70" w:unhideWhenUsed="0"/>
-    <w:lsdException w:name="Colorful Shading Accent 1" w:semiHidden="0" w:uiPriority="71" w:unhideWhenUsed="0"/>
-    <w:lsdException w:name="Colorful List Accent 1" w:semiHidden="0" w:uiPriority="72" w:unhideWhenUsed="0"/>
-    <w:lsdException w:name="Colorful Grid Accent 1" w:semiHidden="0" w:uiPriority="73" w:unhideWhenUsed="0"/>
-    <w:lsdException w:name="Light Shading Accent 2" w:semiHidden="0" w:uiPriority="60" w:unhideWhenUsed="0"/>
-    <w:lsdException w:name="Light List Accent 2" w:semiHidden="0" w:uiPriority="61" w:unhideWhenUsed="0"/>
-    <w:lsdException w:name="Light Grid Accent 2" w:semiHidden="0" w:uiPriority="62" w:unhideWhenUsed="0"/>
-    <w:lsdException w:name="Medium Shading 1 Accent 2" w:semiHidden="0" w:uiPriority="63" w:unhideWhenUsed="0"/>
-    <w:lsdException w:name="Medium Shading 2 Accent 2" w:semiHidden="0" w:uiPriority="64" w:unhideWhenUsed="0"/>
-    <w:lsdException w:name="Medium List 1 Accent 2" w:semiHidden="0" w:uiPriority="65" w:unhideWhenUsed="0"/>
-    <w:lsdException w:name="Medium List 2 Accent 2" w:semiHidden="0" w:uiPriority="66" w:unhideWhenUsed="0"/>
-    <w:lsdException w:name="Medium Grid 1 Accent 2" w:semiHidden="0" w:uiPriority="67" w:unhideWhenUsed="0"/>
-    <w:lsdException w:name="Medium Grid 2 Accent 2" w:semiHidden="0" w:uiPriority="68" w:unhideWhenUsed="0"/>
-    <w:lsdException w:name="Medium Grid 3 Accent 2" w:semiHidden="0" w:uiPriority="69" w:unhideWhenUsed="0"/>
-    <w:lsdException w:name="Dark List Accent 2" w:semiHidden="0" w:uiPriority="70" w:unhideWhenUsed="0"/>
-    <w:lsdException w:name="Colorful Shading Accent 2" w:semiHidden="0" w:uiPriority="71" w:unhideWhenUsed="0"/>
-    <w:lsdException w:name="Colorful List Accent 2" w:semiHidden="0" w:uiPriority="72" w:unhideWhenUsed="0"/>
-    <w:lsdException w:name="Colorful Grid Accent 2" w:semiHidden="0" w:uiPriority="73" w:unhideWhenUsed="0"/>
-    <w:lsdException w:name="Light Shading Accent 3" w:semiHidden="0" w:uiPriority="60" w:unhideWhenUsed="0"/>
-    <w:lsdException w:name="Light List Accent 3" w:semiHidden="0" w:uiPriority="61" w:unhideWhenUsed="0"/>
-    <w:lsdException w:name="Light Grid Accent 3" w:semiHidden="0" w:uiPriority="62" w:unhideWhenUsed="0"/>
-    <w:lsdException w:name="Medium Shading 1 Accent 3" w:semiHidden="0" w:uiPriority="63" w:unhideWhenUsed="0"/>
-    <w:lsdException w:name="Medium Shading 2 Accent 3" w:semiHidden="0" w:uiPriority="64" w:unhideWhenUsed="0"/>
-    <w:lsdException w:name="Medium List 1 Accent 3" w:semiHidden="0" w:uiPriority="65" w:unhideWhenUsed="0"/>
-    <w:lsdException w:name="Medium List 2 Accent 3" w:semiHidden="0" w:uiPriority="66" w:unhideWhenUsed="0"/>
-    <w:lsdException w:name="Medium Grid 1 Accent 3" w:semiHidden="0" w:uiPriority="67" w:unhideWhenUsed="0"/>
-    <w:lsdException w:name="Medium Grid 2 Accent 3" w:semiHidden="0" w:uiPriority="68" w:unhideWhenUsed="0"/>
-    <w:lsdException w:name="Medium Grid 3 Accent 3" w:semiHidden="0" w:uiPriority="69" w:unhideWhenUsed="0"/>
-    <w:lsdException w:name="Dark List Accent 3" w:semiHidden="0" w:uiPriority="70" w:unhideWhenUsed="0"/>
-    <w:lsdException w:name="Colorful Shading Accent 3" w:semiHidden="0" w:uiPriority="71" w:unhideWhenUsed="0"/>
-    <w:lsdException w:name="Colorful List Accent 3" w:semiHidden="0" w:uiPriority="72" w:unhideWhenUsed="0"/>
-    <w:lsdException w:name="Colorful Grid Accent 3" w:semiHidden="0" w:uiPriority="73" w:unhideWhenUsed="0"/>
-    <w:lsdException w:name="Light Shading Accent 4" w:semiHidden="0" w:uiPriority="60" w:unhideWhenUsed="0"/>
-    <w:lsdException w:name="Light List Accent 4" w:semiHidden="0" w:uiPriority="61" w:unhideWhenUsed="0"/>
-    <w:lsdException w:name="Light Grid Accent 4" w:semiHidden="0" w:uiPriority="62" w:unhideWhenUsed="0"/>
-    <w:lsdException w:name="Medium Shading 1 Accent 4" w:semiHidden="0" w:uiPriority="63" w:unhideWhenUsed="0"/>
-    <w:lsdException w:name="Medium Shading 2 Accent 4" w:semiHidden="0" w:uiPriority="64" w:unhideWhenUsed="0"/>
-    <w:lsdException w:name="Medium List 1 Accent 4" w:semiHidden="0" w:uiPriority="65" w:unhideWhenUsed="0"/>
-    <w:lsdException w:name="Medium List 2 Accent 4" w:semiHidden="0" w:uiPriority="66" w:unhideWhenUsed="0"/>
-    <w:lsdException w:name="Medium Grid 1 Accent 4" w:semiHidden="0" w:uiPriority="67" w:unhideWhenUsed="0"/>
-    <w:lsdException w:name="Medium Grid 2 Accent 4" w:semiHidden="0" w:uiPriority="68" w:unhideWhenUsed="0"/>
-    <w:lsdException w:name="Medium Grid 3 Accent 4" w:semiHidden="0" w:uiPriority="69" w:unhideWhenUsed="0"/>
-    <w:lsdException w:name="Dark List Accent 4" w:semiHidden="0" w:uiPriority="70" w:unhideWhenUsed="0"/>
-    <w:lsdException w:name="Colorful Shading Accent 4" w:semiHidden="0" w:uiPriority="71" w:unhideWhenUsed="0"/>
-    <w:lsdException w:name="Colorful List Accent 4" w:semiHidden="0" w:uiPriority="72" w:unhideWhenUsed="0"/>
-    <w:lsdException w:name="Colorful Grid Accent 4" w:semiHidden="0" w:uiPriority="73" w:unhideWhenUsed="0"/>
-    <w:lsdException w:name="Light Shading Accent 5" w:semiHidden="0" w:uiPriority="60" w:unhideWhenUsed="0"/>
-    <w:lsdException w:name="Light List Accent 5" w:semiHidden="0" w:uiPriority="61" w:unhideWhenUsed="0"/>
-    <w:lsdException w:name="Light Grid Accent 5" w:semiHidden="0" w:uiPriority="62" w:unhideWhenUsed="0"/>
-    <w:lsdException w:name="Medium Shading 1 Accent 5" w:semiHidden="0" w:uiPriority="63" w:unhideWhenUsed="0"/>
-    <w:lsdException w:name="Medium Shading 2 Accent 5" w:semiHidden="0" w:uiPriority="64" w:unhideWhenUsed="0"/>
-    <w:lsdException w:name="Medium List 1 Accent 5" w:semiHidden="0" w:uiPriority="65" w:unhideWhenUsed="0"/>
-    <w:lsdException w:name="Medium List 2 Accent 5" w:semiHidden="0" w:uiPriority="66" w:unhideWhenUsed="0"/>
-    <w:lsdException w:name="Medium Grid 1 Accent 5" w:semiHidden="0" w:uiPriority="67" w:unhideWhenUsed="0"/>
-    <w:lsdException w:name="Medium Grid 2 Accent 5" w:semiHidden="0" w:uiPriority="68" w:unhideWhenUsed="0"/>
-    <w:lsdException w:name="Medium Grid 3 Accent 5" w:semiHidden="0" w:uiPriority="69" w:unhideWhenUsed="0"/>
-    <w:lsdException w:name="Dark List Accent 5" w:semiHidden="0" w:uiPriority="70" w:unhideWhenUsed="0"/>
-    <w:lsdException w:name="Colorful Shading Accent 5" w:semiHidden="0" w:uiPriority="71" w:unhideWhenUsed="0"/>
-    <w:lsdException w:name="Colorful List Accent 5" w:semiHidden="0" w:uiPriority="72" w:unhideWhenUsed="0"/>
-    <w:lsdException w:name="Colorful Grid Accent 5" w:semiHidden="0" w:uiPriority="73" w:unhideWhenUsed="0"/>
-    <w:lsdException w:name="Light Shading Accent 6" w:semiHidden="0" w:uiPriority="60" w:unhideWhenUsed="0"/>
-    <w:lsdException w:name="Light List Accent 6" w:semiHidden="0" w:uiPriority="61" w:unhideWhenUsed="0"/>
-    <w:lsdException w:name="Light Grid Accent 6" w:semiHidden="0" w:uiPriority="62" w:unhideWhenUsed="0"/>
-    <w:lsdException w:name="Medium Shading 1 Accent 6" w:semiHidden="0" w:uiPriority="63" w:unhideWhenUsed="0"/>
-    <w:lsdException w:name="Medium Shading 2 Accent 6" w:semiHidden="0" w:uiPriority="64" w:unhideWhenUsed="0"/>
-    <w:lsdException w:name="Medium List 1 Accent 6" w:semiHidden="0" w:uiPriority="65" w:unhideWhenUsed="0"/>
-    <w:lsdException w:name="Medium List 2 Accent 6" w:semiHidden="0" w:uiPriority="66" w:unhideWhenUsed="0"/>
-    <w:lsdException w:name="Medium Grid 1 Accent 6" w:semiHidden="0" w:uiPriority="67" w:unhideWhenUsed="0"/>
-    <w:lsdException w:name="Medium Grid 2 Accent 6" w:semiHidden="0" w:uiPriority="68" w:unhideWhenUsed="0"/>
-    <w:lsdException w:name="Medium Grid 3 Accent 6" w:semiHidden="0" w:uiPriority="69" w:unhideWhenUsed="0"/>
-    <w:lsdException w:name="Dark List Accent 6" w:semiHidden="0" w:uiPriority="70" w:unhideWhenUsed="0"/>
-    <w:lsdException w:name="Colorful Shading Accent 6" w:semiHidden="0" w:uiPriority="71" w:unhideWhenUsed="0"/>
-    <w:lsdException w:name="Colorful List Accent 6" w:semiHidden="0" w:uiPriority="72" w:unhideWhenUsed="0"/>
-    <w:lsdException w:name="Colorful Grid Accent 6" w:semiHidden="0" w:uiPriority="73" w:unhideWhenUsed="0"/>
-    <w:lsdException w:name="Subtle Emphasis" w:semiHidden="0" w:uiPriority="19" w:unhideWhenUsed="0" w:qFormat="1"/>
-    <w:lsdException w:name="Intense Emphasis" w:semiHidden="0" w:uiPriority="21" w:unhideWhenUsed="0" w:qFormat="1"/>
-    <w:lsdException w:name="Subtle Reference" w:semiHidden="0" w:uiPriority="31" w:unhideWhenUsed="0" w:qFormat="1"/>
-    <w:lsdException w:name="Intense Reference" w:semiHidden="0" w:uiPriority="32" w:unhideWhenUsed="0" w:qFormat="1"/>
-    <w:lsdException w:name="Book Title" w:semiHidden="0" w:uiPriority="33" w:unhideWhenUsed="0" w:qFormat="1"/>
-    <w:lsdException w:name="Bibliography" w:uiPriority="37"/>
-    <w:lsdException w:name="TOC Heading" w:uiPriority="39" w:qFormat="1"/>
+  <w:latentStyles w:defLockedState="0" w:defUIPriority="99" w:defSemiHidden="0" w:defUnhideWhenUsed="0" w:defQFormat="0" w:count="376">
+    <w:lsdException w:name="Normal" w:uiPriority="0" w:qFormat="1"/>
+    <w:lsdException w:name="heading 1" w:uiPriority="9" w:qFormat="1"/>
+    <w:lsdException w:name="heading 2" w:semiHidden="1" w:uiPriority="9" w:unhideWhenUsed="1" w:qFormat="1"/>
+    <w:lsdException w:name="heading 3" w:semiHidden="1" w:uiPriority="9" w:unhideWhenUsed="1" w:qFormat="1"/>
+    <w:lsdException w:name="heading 4" w:semiHidden="1" w:uiPriority="9" w:unhideWhenUsed="1" w:qFormat="1"/>
+    <w:lsdException w:name="heading 5" w:semiHidden="1" w:uiPriority="9" w:unhideWhenUsed="1" w:qFormat="1"/>
+    <w:lsdException w:name="heading 6" w:semiHidden="1" w:uiPriority="9" w:unhideWhenUsed="1" w:qFormat="1"/>
+    <w:lsdException w:name="heading 7" w:semiHidden="1" w:uiPriority="9" w:unhideWhenUsed="1" w:qFormat="1"/>
+    <w:lsdException w:name="heading 8" w:semiHidden="1" w:uiPriority="9" w:unhideWhenUsed="1" w:qFormat="1"/>
+    <w:lsdException w:name="heading 9" w:semiHidden="1" w:uiPriority="9" w:unhideWhenUsed="1" w:qFormat="1"/>
+    <w:lsdException w:name="index 1" w:semiHidden="1" w:unhideWhenUsed="1"/>
+    <w:lsdException w:name="index 2" w:semiHidden="1" w:unhideWhenUsed="1"/>
+    <w:lsdException w:name="index 3" w:semiHidden="1" w:unhideWhenUsed="1"/>
+    <w:lsdException w:name="index 4" w:semiHidden="1" w:unhideWhenUsed="1"/>
+    <w:lsdException w:name="index 5" w:semiHidden="1" w:unhideWhenUsed="1"/>
+    <w:lsdException w:name="index 6" w:semiHidden="1" w:unhideWhenUsed="1"/>
+    <w:lsdException w:name="index 7" w:semiHidden="1" w:unhideWhenUsed="1"/>
+    <w:lsdException w:name="index 8" w:semiHidden="1" w:unhideWhenUsed="1"/>
+    <w:lsdException w:name="index 9" w:semiHidden="1" w:unhideWhenUsed="1"/>
+    <w:lsdException w:name="toc 1" w:semiHidden="1" w:uiPriority="39" w:unhideWhenUsed="1"/>
+    <w:lsdException w:name="toc 2" w:semiHidden="1" w:uiPriority="39" w:unhideWhenUsed="1"/>
+    <w:lsdException w:name="toc 3" w:semiHidden="1" w:uiPriority="39" w:unhideWhenUsed="1"/>
+    <w:lsdException w:name="toc 4" w:semiHidden="1" w:uiPriority="39" w:unhideWhenUsed="1"/>
+    <w:lsdException w:name="toc 5" w:semiHidden="1" w:uiPriority="39" w:unhideWhenUsed="1"/>
+    <w:lsdException w:name="toc 6" w:semiHidden="1" w:uiPriority="39" w:unhideWhenUsed="1"/>
+    <w:lsdException w:name="toc 7" w:semiHidden="1" w:uiPriority="39" w:unhideWhenUsed="1"/>
+    <w:lsdException w:name="toc 8" w:semiHidden="1" w:uiPriority="39" w:unhideWhenUsed="1"/>
+    <w:lsdException w:name="toc 9" w:semiHidden="1" w:uiPriority="39" w:unhideWhenUsed="1"/>
+    <w:lsdException w:name="Normal Indent" w:semiHidden="1" w:unhideWhenUsed="1"/>
+    <w:lsdException w:name="footnote text" w:semiHidden="1" w:unhideWhenUsed="1"/>
+    <w:lsdException w:name="annotation text" w:semiHidden="1" w:unhideWhenUsed="1"/>
+    <w:lsdException w:name="header" w:semiHidden="1" w:unhideWhenUsed="1"/>
+    <w:lsdException w:name="footer" w:semiHidden="1" w:unhideWhenUsed="1"/>
+    <w:lsdException w:name="index heading" w:semiHidden="1" w:unhideWhenUsed="1"/>
+    <w:lsdException w:name="caption" w:semiHidden="1" w:uiPriority="35" w:unhideWhenUsed="1" w:qFormat="1"/>
+    <w:lsdException w:name="table of figures" w:semiHidden="1" w:unhideWhenUsed="1"/>
+    <w:lsdException w:name="envelope address" w:semiHidden="1" w:unhideWhenUsed="1"/>
+    <w:lsdException w:name="envelope return" w:semiHidden="1" w:unhideWhenUsed="1"/>
+    <w:lsdException w:name="footnote reference" w:semiHidden="1" w:unhideWhenUsed="1"/>
+    <w:lsdException w:name="annotation reference" w:semiHidden="1" w:unhideWhenUsed="1"/>
+    <w:lsdException w:name="line number" w:semiHidden="1" w:unhideWhenUsed="1"/>
+    <w:lsdException w:name="page number" w:semiHidden="1" w:unhideWhenUsed="1"/>
+    <w:lsdException w:name="endnote reference" w:semiHidden="1" w:unhideWhenUsed="1"/>
+    <w:lsdException w:name="endnote text" w:semiHidden="1" w:unhideWhenUsed="1"/>
+    <w:lsdException w:name="table of authorities" w:semiHidden="1" w:unhideWhenUsed="1"/>
+    <w:lsdException w:name="macro" w:semiHidden="1" w:unhideWhenUsed="1"/>
+    <w:lsdException w:name="toa heading" w:semiHidden="1" w:unhideWhenUsed="1"/>
+    <w:lsdException w:name="List" w:semiHidden="1" w:unhideWhenUsed="1"/>
+    <w:lsdException w:name="List Bullet" w:semiHidden="1" w:unhideWhenUsed="1"/>
+    <w:lsdException w:name="List Number" w:semiHidden="1" w:unhideWhenUsed="1"/>
+    <w:lsdException w:name="List 2" w:semiHidden="1" w:unhideWhenUsed="1"/>
+    <w:lsdException w:name="List 3" w:semiHidden="1" w:unhideWhenUsed="1"/>
+    <w:lsdException w:name="List 4" w:semiHidden="1" w:unhideWhenUsed="1"/>
+    <w:lsdException w:name="List 5" w:semiHidden="1" w:unhideWhenUsed="1"/>
+    <w:lsdException w:name="List Bullet 2" w:semiHidden="1" w:unhideWhenUsed="1"/>
+    <w:lsdException w:name="List Bullet 3" w:semiHidden="1" w:unhideWhenUsed="1"/>
+    <w:lsdException w:name="List Bullet 4" w:semiHidden="1" w:unhideWhenUsed="1"/>
+    <w:lsdException w:name="List Bullet 5" w:semiHidden="1" w:unhideWhenUsed="1"/>
+    <w:lsdException w:name="List Number 2" w:semiHidden="1" w:unhideWhenUsed="1"/>
+    <w:lsdException w:name="List Number 3" w:semiHidden="1" w:unhideWhenUsed="1"/>
+    <w:lsdException w:name="List Number 4" w:semiHidden="1" w:unhideWhenUsed="1"/>
+    <w:lsdException w:name="List Number 5" w:semiHidden="1" w:unhideWhenUsed="1"/>
+    <w:lsdException w:name="Title" w:uiPriority="10" w:qFormat="1"/>
+    <w:lsdException w:name="Closing" w:semiHidden="1" w:unhideWhenUsed="1"/>
+    <w:lsdException w:name="Signature" w:semiHidden="1" w:unhideWhenUsed="1"/>
+    <w:lsdException w:name="Default Paragraph Font" w:semiHidden="1" w:uiPriority="1" w:unhideWhenUsed="1"/>
+    <w:lsdException w:name="Body Text" w:semiHidden="1" w:unhideWhenUsed="1"/>
+    <w:lsdException w:name="Body Text Indent" w:semiHidden="1" w:unhideWhenUsed="1"/>
+    <w:lsdException w:name="List Continue" w:semiHidden="1" w:unhideWhenUsed="1"/>
+    <w:lsdException w:name="List Continue 2" w:semiHidden="1" w:unhideWhenUsed="1"/>
+    <w:lsdException w:name="List Continue 3" w:semiHidden="1" w:unhideWhenUsed="1"/>
+    <w:lsdException w:name="List Continue 4" w:semiHidden="1" w:unhideWhenUsed="1"/>
+    <w:lsdException w:name="List Continue 5" w:semiHidden="1" w:unhideWhenUsed="1"/>
+    <w:lsdException w:name="Message Header" w:semiHidden="1" w:unhideWhenUsed="1"/>
+    <w:lsdException w:name="Subtitle" w:uiPriority="11" w:qFormat="1"/>
+    <w:lsdException w:name="Salutation" w:semiHidden="1" w:unhideWhenUsed="1"/>
+    <w:lsdException w:name="Date" w:semiHidden="1" w:unhideWhenUsed="1"/>
+    <w:lsdException w:name="Body Text First Indent" w:semiHidden="1" w:unhideWhenUsed="1"/>
+    <w:lsdException w:name="Body Text First Indent 2" w:semiHidden="1" w:unhideWhenUsed="1"/>
+    <w:lsdException w:name="Note Heading" w:semiHidden="1" w:unhideWhenUsed="1"/>
+    <w:lsdException w:name="Body Text 2" w:semiHidden="1" w:unhideWhenUsed="1"/>
+    <w:lsdException w:name="Body Text 3" w:semiHidden="1" w:unhideWhenUsed="1"/>
+    <w:lsdException w:name="Body Text Indent 2" w:semiHidden="1" w:unhideWhenUsed="1"/>
+    <w:lsdException w:name="Body Text Indent 3" w:semiHidden="1" w:unhideWhenUsed="1"/>
+    <w:lsdException w:name="Block Text" w:semiHidden="1" w:unhideWhenUsed="1"/>
+    <w:lsdException w:name="Hyperlink" w:semiHidden="1" w:unhideWhenUsed="1"/>
+    <w:lsdException w:name="FollowedHyperlink" w:semiHidden="1" w:unhideWhenUsed="1"/>
+    <w:lsdException w:name="Strong" w:uiPriority="22" w:qFormat="1"/>
+    <w:lsdException w:name="Emphasis" w:uiPriority="20" w:qFormat="1"/>
+    <w:lsdException w:name="Document Map" w:semiHidden="1" w:unhideWhenUsed="1"/>
+    <w:lsdException w:name="Plain Text" w:semiHidden="1" w:unhideWhenUsed="1"/>
+    <w:lsdException w:name="E-mail Signature" w:semiHidden="1" w:unhideWhenUsed="1"/>
+    <w:lsdException w:name="HTML Top of Form" w:semiHidden="1" w:unhideWhenUsed="1"/>
+    <w:lsdException w:name="HTML Bottom of Form" w:semiHidden="1" w:unhideWhenUsed="1"/>
+    <w:lsdException w:name="Normal (Web)" w:semiHidden="1" w:unhideWhenUsed="1"/>
+    <w:lsdException w:name="HTML Acronym" w:semiHidden="1" w:unhideWhenUsed="1"/>
+    <w:lsdException w:name="HTML Address" w:semiHidden="1" w:unhideWhenUsed="1"/>
+    <w:lsdException w:name="HTML Cite" w:semiHidden="1" w:unhideWhenUsed="1"/>
+    <w:lsdException w:name="HTML Code" w:semiHidden="1" w:unhideWhenUsed="1"/>
+    <w:lsdException w:name="HTML Definition" w:semiHidden="1" w:unhideWhenUsed="1"/>
+    <w:lsdException w:name="HTML Keyboard" w:semiHidden="1" w:unhideWhenUsed="1"/>
+    <w:lsdException w:name="HTML Preformatted" w:semiHidden="1" w:unhideWhenUsed="1"/>
+    <w:lsdException w:name="HTML Sample" w:semiHidden="1" w:unhideWhenUsed="1"/>
+    <w:lsdException w:name="HTML Typewriter" w:semiHidden="1" w:unhideWhenUsed="1"/>
+    <w:lsdException w:name="HTML Variable" w:semiHidden="1" w:unhideWhenUsed="1"/>
+    <w:lsdException w:name="Normal Table" w:semiHidden="1" w:unhideWhenUsed="1"/>
+    <w:lsdException w:name="annotation subject" w:semiHidden="1" w:unhideWhenUsed="1"/>
+    <w:lsdException w:name="No List" w:semiHidden="1" w:unhideWhenUsed="1"/>
+    <w:lsdException w:name="Outline List 1" w:semiHidden="1" w:unhideWhenUsed="1"/>
+    <w:lsdException w:name="Outline List 2" w:semiHidden="1" w:unhideWhenUsed="1"/>
+    <w:lsdException w:name="Outline List 3" w:semiHidden="1" w:unhideWhenUsed="1"/>
+    <w:lsdException w:name="Table Simple 1" w:semiHidden="1" w:unhideWhenUsed="1"/>
+    <w:lsdException w:name="Table Simple 2" w:semiHidden="1" w:unhideWhenUsed="1"/>
+    <w:lsdException w:name="Table Simple 3" w:semiHidden="1" w:unhideWhenUsed="1"/>
+    <w:lsdException w:name="Table Classic 1" w:semiHidden="1" w:unhideWhenUsed="1"/>
+    <w:lsdException w:name="Table Classic 2" w:semiHidden="1" w:unhideWhenUsed="1"/>
+    <w:lsdException w:name="Table Classic 3" w:semiHidden="1" w:unhideWhenUsed="1"/>
+    <w:lsdException w:name="Table Classic 4" w:semiHidden="1" w:unhideWhenUsed="1"/>
+    <w:lsdException w:name="Table Colorful 1" w:semiHidden="1" w:unhideWhenUsed="1"/>
+    <w:lsdException w:name="Table Colorful 2" w:semiHidden="1" w:unhideWhenUsed="1"/>
+    <w:lsdException w:name="Table Colorful 3" w:semiHidden="1" w:unhideWhenUsed="1"/>
+    <w:lsdException w:name="Table Columns 1" w:semiHidden="1" w:unhideWhenUsed="1"/>
+    <w:lsdException w:name="Table Columns 2" w:semiHidden="1" w:unhideWhenUsed="1"/>
+    <w:lsdException w:name="Table Columns 3" w:semiHidden="1" w:unhideWhenUsed="1"/>
+    <w:lsdException w:name="Table Columns 4" w:semiHidden="1" w:unhideWhenUsed="1"/>
+    <w:lsdException w:name="Table Columns 5" w:semiHidden="1" w:unhideWhenUsed="1"/>
+    <w:lsdException w:name="Table Grid 1" w:semiHidden="1" w:unhideWhenUsed="1"/>
+    <w:lsdException w:name="Table Grid 2" w:semiHidden="1" w:unhideWhenUsed="1"/>
+    <w:lsdException w:name="Table Grid 3" w:semiHidden="1" w:unhideWhenUsed="1"/>
+    <w:lsdException w:name="Table Grid 4" w:semiHidden="1" w:unhideWhenUsed="1"/>
+    <w:lsdException w:name="Table Grid 5" w:semiHidden="1" w:unhideWhenUsed="1"/>
+    <w:lsdException w:name="Table Grid 6" w:semiHidden="1" w:unhideWhenUsed="1"/>
+    <w:lsdException w:name="Table Grid 7" w:semiHidden="1" w:unhideWhenUsed="1"/>
+    <w:lsdException w:name="Table Grid 8" w:semiHidden="1" w:unhideWhenUsed="1"/>
+    <w:lsdException w:name="Table List 1" w:semiHidden="1" w:unhideWhenUsed="1"/>
+    <w:lsdException w:name="Table List 2" w:semiHidden="1" w:unhideWhenUsed="1"/>
+    <w:lsdException w:name="Table List 3" w:semiHidden="1" w:unhideWhenUsed="1"/>
+    <w:lsdException w:name="Table List 4" w:semiHidden="1" w:unhideWhenUsed="1"/>
+    <w:lsdException w:name="Table List 5" w:semiHidden="1" w:unhideWhenUsed="1"/>
+    <w:lsdException w:name="Table List 6" w:semiHidden="1" w:unhideWhenUsed="1"/>
+    <w:lsdException w:name="Table List 7" w:semiHidden="1" w:unhideWhenUsed="1"/>
+    <w:lsdException w:name="Table List 8" w:semiHidden="1" w:unhideWhenUsed="1"/>
+    <w:lsdException w:name="Table 3D effects 1" w:semiHidden="1" w:unhideWhenUsed="1"/>
+    <w:lsdException w:name="Table 3D effects 2" w:semiHidden="1" w:unhideWhenUsed="1"/>
+    <w:lsdException w:name="Table 3D effects 3" w:semiHidden="1" w:unhideWhenUsed="1"/>
+    <w:lsdException w:name="Table Contemporary" w:semiHidden="1" w:unhideWhenUsed="1"/>
+    <w:lsdException w:name="Table Elegant" w:semiHidden="1" w:unhideWhenUsed="1"/>
+    <w:lsdException w:name="Table Professional" w:semiHidden="1" w:unhideWhenUsed="1"/>
+    <w:lsdException w:name="Table Subtle 1" w:semiHidden="1" w:unhideWhenUsed="1"/>
+    <w:lsdException w:name="Table Subtle 2" w:semiHidden="1" w:unhideWhenUsed="1"/>
+    <w:lsdException w:name="Table Web 1" w:semiHidden="1" w:unhideWhenUsed="1"/>
+    <w:lsdException w:name="Table Web 2" w:semiHidden="1" w:unhideWhenUsed="1"/>
+    <w:lsdException w:name="Table Web 3" w:semiHidden="1" w:unhideWhenUsed="1"/>
+    <w:lsdException w:name="Balloon Text" w:semiHidden="1" w:unhideWhenUsed="1"/>
+    <w:lsdException w:name="Table Grid" w:semiHidden="1" w:uiPriority="59" w:unhideWhenUsed="1"/>
+    <w:lsdException w:name="Table Theme" w:semiHidden="1" w:unhideWhenUsed="1"/>
+    <w:lsdException w:name="Placeholder Text" w:semiHidden="1"/>
+    <w:lsdException w:name="No Spacing" w:uiPriority="1" w:qFormat="1"/>
+    <w:lsdException w:name="Light Shading" w:uiPriority="60"/>
+    <w:lsdException w:name="Light List" w:uiPriority="61"/>
+    <w:lsdException w:name="Light Grid" w:uiPriority="62"/>
+    <w:lsdException w:name="Medium Shading 1" w:uiPriority="63"/>
+    <w:lsdException w:name="Medium Shading 2" w:uiPriority="64"/>
+    <w:lsdException w:name="Medium List 1" w:uiPriority="65"/>
+    <w:lsdException w:name="Medium List 2" w:uiPriority="66"/>
+    <w:lsdException w:name="Medium Grid 1" w:uiPriority="67"/>
+    <w:lsdException w:name="Medium Grid 2" w:uiPriority="68"/>
+    <w:lsdException w:name="Medium Grid 3" w:uiPriority="69"/>
+    <w:lsdException w:name="Dark List" w:uiPriority="70"/>
+    <w:lsdException w:name="Colorful Shading" w:uiPriority="71"/>
+    <w:lsdException w:name="Colorful List" w:uiPriority="72"/>
+    <w:lsdException w:name="Colorful Grid" w:uiPriority="73"/>
+    <w:lsdException w:name="Light Shading Accent 1" w:uiPriority="60"/>
+    <w:lsdException w:name="Light List Accent 1" w:uiPriority="61"/>
+    <w:lsdException w:name="Light Grid Accent 1" w:uiPriority="62"/>
+    <w:lsdException w:name="Medium Shading 1 Accent 1" w:uiPriority="63"/>
+    <w:lsdException w:name="Medium Shading 2 Accent 1" w:uiPriority="64"/>
+    <w:lsdException w:name="Medium List 1 Accent 1" w:uiPriority="65"/>
+    <w:lsdException w:name="Revision" w:semiHidden="1"/>
+    <w:lsdException w:name="List Paragraph" w:uiPriority="34" w:qFormat="1"/>
+    <w:lsdException w:name="Quote" w:uiPriority="29" w:qFormat="1"/>
+    <w:lsdException w:name="Intense Quote" w:uiPriority="30" w:qFormat="1"/>
+    <w:lsdException w:name="Medium List 2 Accent 1" w:uiPriority="66"/>
+    <w:lsdException w:name="Medium Grid 1 Accent 1" w:uiPriority="67"/>
+    <w:lsdException w:name="Medium Grid 2 Accent 1" w:uiPriority="68"/>
+    <w:lsdException w:name="Medium Grid 3 Accent 1" w:uiPriority="69"/>
+    <w:lsdException w:name="Dark List Accent 1" w:uiPriority="70"/>
+    <w:lsdException w:name="Colorful Shading Accent 1" w:uiPriority="71"/>
+    <w:lsdException w:name="Colorful List Accent 1" w:uiPriority="72"/>
+    <w:lsdException w:name="Colorful Grid Accent 1" w:uiPriority="73"/>
+    <w:lsdException w:name="Light Shading Accent 2" w:uiPriority="60"/>
+    <w:lsdException w:name="Light List Accent 2" w:uiPriority="61"/>
+    <w:lsdException w:name="Light Grid Accent 2" w:uiPriority="62"/>
+    <w:lsdException w:name="Medium Shading 1 Accent 2" w:uiPriority="63"/>
+    <w:lsdException w:name="Medium Shading 2 Accent 2" w:uiPriority="64"/>
+    <w:lsdException w:name="Medium List 1 Accent 2" w:uiPriority="65"/>
+    <w:lsdException w:name="Medium List 2 Accent 2" w:uiPriority="66"/>
+    <w:lsdException w:name="Medium Grid 1 Accent 2" w:uiPriority="67"/>
+    <w:lsdException w:name="Medium Grid 2 Accent 2" w:uiPriority="68"/>
+    <w:lsdException w:name="Medium Grid 3 Accent 2" w:uiPriority="69"/>
+    <w:lsdException w:name="Dark List Accent 2" w:uiPriority="70"/>
+    <w:lsdException w:name="Colorful Shading Accent 2" w:uiPriority="71"/>
+    <w:lsdException w:name="Colorful List Accent 2" w:uiPriority="72"/>
+    <w:lsdException w:name="Colorful Grid Accent 2" w:uiPriority="73"/>
+    <w:lsdException w:name="Light Shading Accent 3" w:uiPriority="60"/>
+    <w:lsdException w:name="Light List Accent 3" w:uiPriority="61"/>
+    <w:lsdException w:name="Light Grid Accent 3" w:uiPriority="62"/>
+    <w:lsdException w:name="Medium Shading 1 Accent 3" w:uiPriority="63"/>
+    <w:lsdException w:name="Medium Shading 2 Accent 3" w:uiPriority="64"/>
+    <w:lsdException w:name="Medium List 1 Accent 3" w:uiPriority="65"/>
+    <w:lsdException w:name="Medium List 2 Accent 3" w:uiPriority="66"/>
+    <w:lsdException w:name="Medium Grid 1 Accent 3" w:uiPriority="67"/>
+    <w:lsdException w:name="Medium Grid 2 Accent 3" w:uiPriority="68"/>
+    <w:lsdException w:name="Medium Grid 3 Accent 3" w:uiPriority="69"/>
+    <w:lsdException w:name="Dark List Accent 3" w:uiPriority="70"/>
+    <w:lsdException w:name="Colorful Shading Accent 3" w:uiPriority="71"/>
+    <w:lsdException w:name="Colorful List Accent 3" w:uiPriority="72"/>
+    <w:lsdException w:name="Colorful Grid Accent 3" w:uiPriority="73"/>
+    <w:lsdException w:name="Light Shading Accent 4" w:uiPriority="60"/>
+    <w:lsdException w:name="Light List Accent 4" w:uiPriority="61"/>
+    <w:lsdException w:name="Light Grid Accent 4" w:uiPriority="62"/>
+    <w:lsdException w:name="Medium Shading 1 Accent 4" w:uiPriority="63"/>
+    <w:lsdException w:name="Medium Shading 2 Accent 4" w:uiPriority="64"/>
+    <w:lsdException w:name="Medium List 1 Accent 4" w:uiPriority="65"/>
+    <w:lsdException w:name="Medium List 2 Accent 4" w:uiPriority="66"/>
+    <w:lsdException w:name="Medium Grid 1 Accent 4" w:uiPriority="67"/>
+    <w:lsdException w:name="Medium Grid 2 Accent 4" w:uiPriority="68"/>
+    <w:lsdException w:name="Medium Grid 3 Accent 4" w:uiPriority="69"/>
+    <w:lsdException w:name="Dark List Accent 4" w:uiPriority="70"/>
+    <w:lsdException w:name="Colorful Shading Accent 4" w:uiPriority="71"/>
+    <w:lsdException w:name="Colorful List Accent 4" w:uiPriority="72"/>
+    <w:lsdException w:name="Colorful Grid Accent 4" w:uiPriority="73"/>
+    <w:lsdException w:name="Light Shading Accent 5" w:uiPriority="60"/>
+    <w:lsdException w:name="Light List Accent 5" w:uiPriority="61"/>
+    <w:lsdException w:name="Light Grid Accent 5" w:uiPriority="62"/>
+    <w:lsdException w:name="Medium Shading 1 Accent 5" w:uiPriority="63"/>
+    <w:lsdException w:name="Medium Shading 2 Accent 5" w:uiPriority="64"/>
+    <w:lsdException w:name="Medium List 1 Accent 5" w:uiPriority="65"/>
+    <w:lsdException w:name="Medium List 2 Accent 5" w:uiPriority="66"/>
+    <w:lsdException w:name="Medium Grid 1 Accent 5" w:uiPriority="67"/>
+    <w:lsdException w:name="Medium Grid 2 Accent 5" w:uiPriority="68"/>
+    <w:lsdException w:name="Medium Grid 3 Accent 5" w:uiPriority="69"/>
+    <w:lsdException w:name="Dark List Accent 5" w:uiPriority="70"/>
+    <w:lsdException w:name="Colorful Shading Accent 5" w:uiPriority="71"/>
+    <w:lsdException w:name="Colorful List Accent 5" w:uiPriority="72"/>
+    <w:lsdException w:name="Colorful Grid Accent 5" w:uiPriority="73"/>
+    <w:lsdException w:name="Light Shading Accent 6" w:uiPriority="60"/>
+    <w:lsdException w:name="Light List Accent 6" w:uiPriority="61"/>
+    <w:lsdException w:name="Light Grid Accent 6" w:uiPriority="62"/>
+    <w:lsdException w:name="Medium Shading 1 Accent 6" w:uiPriority="63"/>
+    <w:lsdException w:name="Medium Shading 2 Accent 6" w:uiPriority="64"/>
+    <w:lsdException w:name="Medium List 1 Accent 6" w:uiPriority="65"/>
+    <w:lsdException w:name="Medium List 2 Accent 6" w:uiPriority="66"/>
+    <w:lsdException w:name="Medium Grid 1 Accent 6" w:uiPriority="67"/>
+    <w:lsdException w:name="Medium Grid 2 Accent 6" w:uiPriority="68"/>
+    <w:lsdException w:name="Medium Grid 3 Accent 6" w:uiPriority="69"/>
+    <w:lsdException w:name="Dark List Accent 6" w:uiPriority="70"/>
+    <w:lsdException w:name="Colorful Shading Accent 6" w:uiPriority="71"/>
+    <w:lsdException w:name="Colorful List Accent 6" w:uiPriority="72"/>
+    <w:lsdException w:name="Colorful Grid Accent 6" w:uiPriority="73"/>
+    <w:lsdException w:name="Subtle Emphasis" w:uiPriority="19" w:qFormat="1"/>
+    <w:lsdException w:name="Intense Emphasis" w:uiPriority="21" w:qFormat="1"/>
+    <w:lsdException w:name="Subtle Reference" w:uiPriority="31" w:qFormat="1"/>
+    <w:lsdException w:name="Intense Reference" w:uiPriority="32" w:qFormat="1"/>
+    <w:lsdException w:name="Book Title" w:uiPriority="33" w:qFormat="1"/>
+    <w:lsdException w:name="Bibliography" w:semiHidden="1" w:uiPriority="37" w:unhideWhenUsed="1"/>
+    <w:lsdException w:name="TOC Heading" w:semiHidden="1" w:uiPriority="39" w:unhideWhenUsed="1" w:qFormat="1"/>
+    <w:lsdException w:name="Plain Table 1" w:uiPriority="41"/>
+    <w:lsdException w:name="Plain Table 2" w:uiPriority="42"/>
+    <w:lsdException w:name="Plain Table 3" w:uiPriority="43"/>
+    <w:lsdException w:name="Plain Table 4" w:uiPriority="44"/>
+    <w:lsdException w:name="Plain Table 5" w:uiPriority="45"/>
+    <w:lsdException w:name="Grid Table Light" w:uiPriority="40"/>
+    <w:lsdException w:name="Grid Table 1 Light" w:uiPriority="46"/>
+    <w:lsdException w:name="Grid Table 2" w:uiPriority="47"/>
+    <w:lsdException w:name="Grid Table 3" w:uiPriority="48"/>
+    <w:lsdException w:name="Grid Table 4" w:uiPriority="49"/>
+    <w:lsdException w:name="Grid Table 5 Dark" w:uiPriority="50"/>
+    <w:lsdException w:name="Grid Table 6 Colorful" w:uiPriority="51"/>
+    <w:lsdException w:name="Grid Table 7 Colorful" w:uiPriority="52"/>
+    <w:lsdException w:name="Grid Table 1 Light Accent 1" w:uiPriority="46"/>
+    <w:lsdException w:name="Grid Table 2 Accent 1" w:uiPriority="47"/>
+    <w:lsdException w:name="Grid Table 3 Accent 1" w:uiPriority="48"/>
+    <w:lsdException w:name="Grid Table 4 Accent 1" w:uiPriority="49"/>
+    <w:lsdException w:name="Grid Table 5 Dark Accent 1" w:uiPriority="50"/>
+    <w:lsdException w:name="Grid Table 6 Colorful Accent 1" w:uiPriority="51"/>
+    <w:lsdException w:name="Grid Table 7 Colorful Accent 1" w:uiPriority="52"/>
+    <w:lsdException w:name="Grid Table 1 Light Accent 2" w:uiPriority="46"/>
+    <w:lsdException w:name="Grid Table 2 Accent 2" w:uiPriority="47"/>
+    <w:lsdException w:name="Grid Table 3 Accent 2" w:uiPriority="48"/>
+    <w:lsdException w:name="Grid Table 4 Accent 2" w:uiPriority="49"/>
+    <w:lsdException w:name="Grid Table 5 Dark Accent 2" w:uiPriority="50"/>
+    <w:lsdException w:name="Grid Table 6 Colorful Accent 2" w:uiPriority="51"/>
+    <w:lsdException w:name="Grid Table 7 Colorful Accent 2" w:uiPriority="52"/>
+    <w:lsdException w:name="Grid Table 1 Light Accent 3" w:uiPriority="46"/>
+    <w:lsdException w:name="Grid Table 2 Accent 3" w:uiPriority="47"/>
+    <w:lsdException w:name="Grid Table 3 Accent 3" w:uiPriority="48"/>
+    <w:lsdException w:name="Grid Table 4 Accent 3" w:uiPriority="49"/>
+    <w:lsdException w:name="Grid Table 5 Dark Accent 3" w:uiPriority="50"/>
+    <w:lsdException w:name="Grid Table 6 Colorful Accent 3" w:uiPriority="51"/>
+    <w:lsdException w:name="Grid Table 7 Colorful Accent 3" w:uiPriority="52"/>
+    <w:lsdException w:name="Grid Table 1 Light Accent 4" w:uiPriority="46"/>
+    <w:lsdException w:name="Grid Table 2 Accent 4" w:uiPriority="47"/>
+    <w:lsdException w:name="Grid Table 3 Accent 4" w:uiPriority="48"/>
+    <w:lsdException w:name="Grid Table 4 Accent 4" w:uiPriority="49"/>
+    <w:lsdException w:name="Grid Table 5 Dark Accent 4" w:uiPriority="50"/>
+    <w:lsdException w:name="Grid Table 6 Colorful Accent 4" w:uiPriority="51"/>
+    <w:lsdException w:name="Grid Table 7 Colorful Accent 4" w:uiPriority="52"/>
+    <w:lsdException w:name="Grid Table 1 Light Accent 5" w:uiPriority="46"/>
+    <w:lsdException w:name="Grid Table 2 Accent 5" w:uiPriority="47"/>
+    <w:lsdException w:name="Grid Table 3 Accent 5" w:uiPriority="48"/>
+    <w:lsdException w:name="Grid Table 4 Accent 5" w:uiPriority="49"/>
+    <w:lsdException w:name="Grid Table 5 Dark Accent 5" w:uiPriority="50"/>
+    <w:lsdException w:name="Grid Table 6 Colorful Accent 5" w:uiPriority="51"/>
+    <w:lsdException w:name="Grid Table 7 Colorful Accent 5" w:uiPriority="52"/>
+    <w:lsdException w:name="Grid Table 1 Light Accent 6" w:uiPriority="46"/>
+    <w:lsdException w:name="Grid Table 2 Accent 6" w:uiPriority="47"/>
+    <w:lsdException w:name="Grid Table 3 Accent 6" w:uiPriority="48"/>
+    <w:lsdException w:name="Grid Table 4 Accent 6" w:uiPriority="49"/>
+    <w:lsdException w:name="Grid Table 5 Dark Accent 6" w:uiPriority="50"/>
+    <w:lsdException w:name="Grid Table 6 Colorful Accent 6" w:uiPriority="51"/>
+    <w:lsdException w:name="Grid Table 7 Colorful Accent 6" w:uiPriority="52"/>
+    <w:lsdException w:name="List Table 1 Light" w:uiPriority="46"/>
+    <w:lsdException w:name="List Table 2" w:uiPriority="47"/>
+    <w:lsdException w:name="List Table 3" w:uiPriority="48"/>
+    <w:lsdException w:name="List Table 4" w:uiPriority="49"/>
+    <w:lsdException w:name="List Table 5 Dark" w:uiPriority="50"/>
+    <w:lsdException w:name="List Table 6 Colorful" w:uiPriority="51"/>
+    <w:lsdException w:name="List Table 7 Colorful" w:uiPriority="52"/>
+    <w:lsdException w:name="List Table 1 Light Accent 1" w:uiPriority="46"/>
+    <w:lsdException w:name="List Table 2 Accent 1" w:uiPriority="47"/>
+    <w:lsdException w:name="List Table 3 Accent 1" w:uiPriority="48"/>
+    <w:lsdException w:name="List Table 4 Accent 1" w:uiPriority="49"/>
+    <w:lsdException w:name="List Table 5 Dark Accent 1" w:uiPriority="50"/>
+    <w:lsdException w:name="List Table 6 Colorful Accent 1" w:uiPriority="51"/>
+    <w:lsdException w:name="List Table 7 Colorful Accent 1" w:uiPriority="52"/>
+    <w:lsdException w:name="List Table 1 Light Accent 2" w:uiPriority="46"/>
+    <w:lsdException w:name="List Table 2 Accent 2" w:uiPriority="47"/>
+    <w:lsdException w:name="List Table 3 Accent 2" w:uiPriority="48"/>
+    <w:lsdException w:name="List Table 4 Accent 2" w:uiPriority="49"/>
+    <w:lsdException w:name="List Table 5 Dark Accent 2" w:uiPriority="50"/>
+    <w:lsdException w:name="List Table 6 Colorful Accent 2" w:uiPriority="51"/>
+    <w:lsdException w:name="List Table 7 Colorful Accent 2" w:uiPriority="52"/>
+    <w:lsdException w:name="List Table 1 Light Accent 3" w:uiPriority="46"/>
+    <w:lsdException w:name="List Table 2 Accent 3" w:uiPriority="47"/>
+    <w:lsdException w:name="List Table 3 Accent 3" w:uiPriority="48"/>
+    <w:lsdException w:name="List Table 4 Accent 3" w:uiPriority="49"/>
+    <w:lsdException w:name="List Table 5 Dark Accent 3" w:uiPriority="50"/>
+    <w:lsdException w:name="List Table 6 Colorful Accent 3" w:uiPriority="51"/>
+    <w:lsdException w:name="List Table 7 Colorful Accent 3" w:uiPriority="52"/>
+    <w:lsdException w:name="List Table 1 Light Accent 4" w:uiPriority="46"/>
+    <w:lsdException w:name="List Table 2 Accent 4" w:uiPriority="47"/>
+    <w:lsdException w:name="List Table 3 Accent 4" w:uiPriority="48"/>
+    <w:lsdException w:name="List Table 4 Accent 4" w:uiPriority="49"/>
+    <w:lsdException w:name="List Table 5 Dark Accent 4" w:uiPriority="50"/>
+    <w:lsdException w:name="List Table 6 Colorful Accent 4" w:uiPriority="51"/>
+    <w:lsdException w:name="List Table 7 Colorful Accent 4" w:uiPriority="52"/>
+    <w:lsdException w:name="List Table 1 Light Accent 5" w:uiPriority="46"/>
+    <w:lsdException w:name="List Table 2 Accent 5" w:uiPriority="47"/>
+    <w:lsdException w:name="List Table 3 Accent 5" w:uiPriority="48"/>
+    <w:lsdException w:name="List Table 4 Accent 5" w:uiPriority="49"/>
+    <w:lsdException w:name="List Table 5 Dark Accent 5" w:uiPriority="50"/>
+    <w:lsdException w:name="List Table 6 Colorful Accent 5" w:uiPriority="51"/>
+    <w:lsdException w:name="List Table 7 Colorful Accent 5" w:uiPriority="52"/>
+    <w:lsdException w:name="List Table 1 Light Accent 6" w:uiPriority="46"/>
+    <w:lsdException w:name="List Table 2 Accent 6" w:uiPriority="47"/>
+    <w:lsdException w:name="List Table 3 Accent 6" w:uiPriority="48"/>
+    <w:lsdException w:name="List Table 4 Accent 6" w:uiPriority="49"/>
+    <w:lsdException w:name="List Table 5 Dark Accent 6" w:uiPriority="50"/>
+    <w:lsdException w:name="List Table 6 Colorful Accent 6" w:uiPriority="51"/>
+    <w:lsdException w:name="List Table 7 Colorful Accent 6" w:uiPriority="52"/>
+    <w:lsdException w:name="Mention" w:semiHidden="1" w:unhideWhenUsed="1"/>
+    <w:lsdException w:name="Smart Hyperlink" w:semiHidden="1" w:unhideWhenUsed="1"/>
+    <w:lsdException w:name="Hashtag" w:semiHidden="1" w:unhideWhenUsed="1"/>
+    <w:lsdException w:name="Unresolved Mention" w:semiHidden="1" w:unhideWhenUsed="1"/>
+    <w:lsdException w:name="Smart Link" w:semiHidden="1" w:unhideWhenUsed="1"/>
   </w:latentStyles>
   <w:style w:type="paragraph" w:default="1" w:styleId="Normal">
     <w:name w:val="Normal"/>
@@ -11309,7 +12200,6 @@
     <w:uiPriority w:val="99"/>
     <w:semiHidden/>
     <w:unhideWhenUsed/>
-    <w:qFormat/>
     <w:tblPr>
       <w:tblInd w:w="0" w:type="dxa"/>
       <w:tblCellMar>
@@ -11383,9 +12273,7 @@
       <w:tblStyleRowBandSize w:val="1"/>
       <w:tblStyleColBandSize w:val="1"/>
       <w:tblCellMar>
-        <w:top w:w="0" w:type="dxa"/>
         <w:left w:w="70" w:type="dxa"/>
-        <w:bottom w:w="0" w:type="dxa"/>
         <w:right w:w="70" w:type="dxa"/>
       </w:tblCellMar>
     </w:tblPr>
@@ -11397,9 +12285,7 @@
       <w:tblStyleRowBandSize w:val="1"/>
       <w:tblStyleColBandSize w:val="1"/>
       <w:tblCellMar>
-        <w:top w:w="0" w:type="dxa"/>
         <w:left w:w="70" w:type="dxa"/>
-        <w:bottom w:w="0" w:type="dxa"/>
         <w:right w:w="70" w:type="dxa"/>
       </w:tblCellMar>
     </w:tblPr>
@@ -11411,9 +12297,7 @@
       <w:tblStyleRowBandSize w:val="1"/>
       <w:tblStyleColBandSize w:val="1"/>
       <w:tblCellMar>
-        <w:top w:w="0" w:type="dxa"/>
         <w:left w:w="108" w:type="dxa"/>
-        <w:bottom w:w="0" w:type="dxa"/>
         <w:right w:w="108" w:type="dxa"/>
       </w:tblCellMar>
     </w:tblPr>
@@ -11424,12 +12308,6 @@
     <w:tblPr>
       <w:tblStyleRowBandSize w:val="1"/>
       <w:tblStyleColBandSize w:val="1"/>
-      <w:tblCellMar>
-        <w:top w:w="0" w:type="dxa"/>
-        <w:left w:w="0" w:type="dxa"/>
-        <w:bottom w:w="0" w:type="dxa"/>
-        <w:right w:w="0" w:type="dxa"/>
-      </w:tblCellMar>
     </w:tblPr>
   </w:style>
   <w:style w:type="table" w:customStyle="1" w:styleId="a3">
@@ -11438,12 +12316,6 @@
     <w:tblPr>
       <w:tblStyleRowBandSize w:val="1"/>
       <w:tblStyleColBandSize w:val="1"/>
-      <w:tblCellMar>
-        <w:top w:w="0" w:type="dxa"/>
-        <w:left w:w="0" w:type="dxa"/>
-        <w:bottom w:w="0" w:type="dxa"/>
-        <w:right w:w="0" w:type="dxa"/>
-      </w:tblCellMar>
     </w:tblPr>
   </w:style>
   <w:style w:type="table" w:customStyle="1" w:styleId="a4">
@@ -11452,12 +12324,6 @@
     <w:tblPr>
       <w:tblStyleRowBandSize w:val="1"/>
       <w:tblStyleColBandSize w:val="1"/>
-      <w:tblCellMar>
-        <w:top w:w="0" w:type="dxa"/>
-        <w:left w:w="0" w:type="dxa"/>
-        <w:bottom w:w="0" w:type="dxa"/>
-        <w:right w:w="0" w:type="dxa"/>
-      </w:tblCellMar>
     </w:tblPr>
   </w:style>
   <w:style w:type="table" w:customStyle="1" w:styleId="a5">
@@ -11466,12 +12332,6 @@
     <w:tblPr>
       <w:tblStyleRowBandSize w:val="1"/>
       <w:tblStyleColBandSize w:val="1"/>
-      <w:tblCellMar>
-        <w:top w:w="0" w:type="dxa"/>
-        <w:left w:w="0" w:type="dxa"/>
-        <w:bottom w:w="0" w:type="dxa"/>
-        <w:right w:w="0" w:type="dxa"/>
-      </w:tblCellMar>
     </w:tblPr>
   </w:style>
   <w:style w:type="table" w:customStyle="1" w:styleId="a6">
@@ -11480,12 +12340,6 @@
     <w:tblPr>
       <w:tblStyleRowBandSize w:val="1"/>
       <w:tblStyleColBandSize w:val="1"/>
-      <w:tblCellMar>
-        <w:top w:w="0" w:type="dxa"/>
-        <w:left w:w="0" w:type="dxa"/>
-        <w:bottom w:w="0" w:type="dxa"/>
-        <w:right w:w="0" w:type="dxa"/>
-      </w:tblCellMar>
     </w:tblPr>
   </w:style>
   <w:style w:type="table" w:customStyle="1" w:styleId="a7">
@@ -11494,12 +12348,6 @@
     <w:tblPr>
       <w:tblStyleRowBandSize w:val="1"/>
       <w:tblStyleColBandSize w:val="1"/>
-      <w:tblCellMar>
-        <w:top w:w="0" w:type="dxa"/>
-        <w:left w:w="0" w:type="dxa"/>
-        <w:bottom w:w="0" w:type="dxa"/>
-        <w:right w:w="0" w:type="dxa"/>
-      </w:tblCellMar>
     </w:tblPr>
   </w:style>
   <w:style w:type="table" w:customStyle="1" w:styleId="a8">
@@ -11508,12 +12356,6 @@
     <w:tblPr>
       <w:tblStyleRowBandSize w:val="1"/>
       <w:tblStyleColBandSize w:val="1"/>
-      <w:tblCellMar>
-        <w:top w:w="0" w:type="dxa"/>
-        <w:left w:w="0" w:type="dxa"/>
-        <w:bottom w:w="0" w:type="dxa"/>
-        <w:right w:w="0" w:type="dxa"/>
-      </w:tblCellMar>
     </w:tblPr>
   </w:style>
   <w:style w:type="table" w:customStyle="1" w:styleId="a9">
@@ -11522,12 +12364,6 @@
     <w:tblPr>
       <w:tblStyleRowBandSize w:val="1"/>
       <w:tblStyleColBandSize w:val="1"/>
-      <w:tblCellMar>
-        <w:top w:w="0" w:type="dxa"/>
-        <w:left w:w="0" w:type="dxa"/>
-        <w:bottom w:w="0" w:type="dxa"/>
-        <w:right w:w="0" w:type="dxa"/>
-      </w:tblCellMar>
     </w:tblPr>
   </w:style>
   <w:style w:type="table" w:customStyle="1" w:styleId="aa">
@@ -11536,12 +12372,6 @@
     <w:tblPr>
       <w:tblStyleRowBandSize w:val="1"/>
       <w:tblStyleColBandSize w:val="1"/>
-      <w:tblCellMar>
-        <w:top w:w="0" w:type="dxa"/>
-        <w:left w:w="0" w:type="dxa"/>
-        <w:bottom w:w="0" w:type="dxa"/>
-        <w:right w:w="0" w:type="dxa"/>
-      </w:tblCellMar>
     </w:tblPr>
   </w:style>
   <w:style w:type="table" w:customStyle="1" w:styleId="ab">
@@ -11550,12 +12380,6 @@
     <w:tblPr>
       <w:tblStyleRowBandSize w:val="1"/>
       <w:tblStyleColBandSize w:val="1"/>
-      <w:tblCellMar>
-        <w:top w:w="0" w:type="dxa"/>
-        <w:left w:w="0" w:type="dxa"/>
-        <w:bottom w:w="0" w:type="dxa"/>
-        <w:right w:w="0" w:type="dxa"/>
-      </w:tblCellMar>
     </w:tblPr>
   </w:style>
   <w:style w:type="table" w:customStyle="1" w:styleId="ac">
@@ -11564,12 +12388,6 @@
     <w:tblPr>
       <w:tblStyleRowBandSize w:val="1"/>
       <w:tblStyleColBandSize w:val="1"/>
-      <w:tblCellMar>
-        <w:top w:w="0" w:type="dxa"/>
-        <w:left w:w="0" w:type="dxa"/>
-        <w:bottom w:w="0" w:type="dxa"/>
-        <w:right w:w="0" w:type="dxa"/>
-      </w:tblCellMar>
     </w:tblPr>
   </w:style>
   <w:style w:type="table" w:customStyle="1" w:styleId="ad">
@@ -11578,12 +12396,6 @@
     <w:tblPr>
       <w:tblStyleRowBandSize w:val="1"/>
       <w:tblStyleColBandSize w:val="1"/>
-      <w:tblCellMar>
-        <w:top w:w="0" w:type="dxa"/>
-        <w:left w:w="0" w:type="dxa"/>
-        <w:bottom w:w="0" w:type="dxa"/>
-        <w:right w:w="0" w:type="dxa"/>
-      </w:tblCellMar>
     </w:tblPr>
   </w:style>
   <w:style w:type="table" w:customStyle="1" w:styleId="ae">
@@ -11593,9 +12405,7 @@
       <w:tblStyleRowBandSize w:val="1"/>
       <w:tblStyleColBandSize w:val="1"/>
       <w:tblCellMar>
-        <w:top w:w="0" w:type="dxa"/>
         <w:left w:w="70" w:type="dxa"/>
-        <w:bottom w:w="0" w:type="dxa"/>
         <w:right w:w="70" w:type="dxa"/>
       </w:tblCellMar>
     </w:tblPr>
@@ -11607,9 +12417,7 @@
       <w:tblStyleRowBandSize w:val="1"/>
       <w:tblStyleColBandSize w:val="1"/>
       <w:tblCellMar>
-        <w:top w:w="0" w:type="dxa"/>
         <w:left w:w="70" w:type="dxa"/>
-        <w:bottom w:w="0" w:type="dxa"/>
         <w:right w:w="70" w:type="dxa"/>
       </w:tblCellMar>
     </w:tblPr>
@@ -11621,9 +12429,7 @@
       <w:tblStyleRowBandSize w:val="1"/>
       <w:tblStyleColBandSize w:val="1"/>
       <w:tblCellMar>
-        <w:top w:w="0" w:type="dxa"/>
         <w:left w:w="108" w:type="dxa"/>
-        <w:bottom w:w="0" w:type="dxa"/>
         <w:right w:w="108" w:type="dxa"/>
       </w:tblCellMar>
     </w:tblPr>
@@ -11635,9 +12441,7 @@
       <w:tblStyleRowBandSize w:val="1"/>
       <w:tblStyleColBandSize w:val="1"/>
       <w:tblCellMar>
-        <w:top w:w="0" w:type="dxa"/>
         <w:left w:w="108" w:type="dxa"/>
-        <w:bottom w:w="0" w:type="dxa"/>
         <w:right w:w="108" w:type="dxa"/>
       </w:tblCellMar>
     </w:tblPr>
@@ -11649,9 +12453,7 @@
       <w:tblStyleRowBandSize w:val="1"/>
       <w:tblStyleColBandSize w:val="1"/>
       <w:tblCellMar>
-        <w:top w:w="0" w:type="dxa"/>
         <w:left w:w="108" w:type="dxa"/>
-        <w:bottom w:w="0" w:type="dxa"/>
         <w:right w:w="108" w:type="dxa"/>
       </w:tblCellMar>
     </w:tblPr>
@@ -11663,9 +12465,7 @@
       <w:tblStyleRowBandSize w:val="1"/>
       <w:tblStyleColBandSize w:val="1"/>
       <w:tblCellMar>
-        <w:top w:w="0" w:type="dxa"/>
         <w:left w:w="70" w:type="dxa"/>
-        <w:bottom w:w="0" w:type="dxa"/>
         <w:right w:w="70" w:type="dxa"/>
       </w:tblCellMar>
     </w:tblPr>
@@ -11708,8 +12508,8 @@
       <w:u w:val="single"/>
     </w:rPr>
   </w:style>
-  <w:style w:type="character" w:customStyle="1" w:styleId="UnresolvedMention">
-    <w:name w:val="Unresolved Mention"/>
+  <w:style w:type="character" w:customStyle="1" w:styleId="Mencinsinresolver1">
+    <w:name w:val="Mención sin resolver1"/>
     <w:basedOn w:val="Fuentedeprrafopredeter"/>
     <w:uiPriority w:val="99"/>
     <w:semiHidden/>

</xml_diff>